<commit_message>
Szövegbányászat előfeldolgozásig a fődokumentumba másolva
</commit_message>
<xml_diff>
--- a/SzakDolgozat.docx
+++ b/SzakDolgozat.docx
@@ -12516,120 +12516,504 @@
       <w:pPr>
         <w:pStyle w:val="Cmsor2"/>
       </w:pPr>
-      <w:bookmarkStart w:id="48" w:name="_Toc401598723"/>
-      <w:r>
-        <w:t>Szövegbányászat</w:t>
+      <w:bookmarkStart w:id="48" w:name="_Toc401598724"/>
+      <w:r>
+        <w:t>A s</w:t>
+      </w:r>
+      <w:r>
+        <w:t>zövegbányászatról</w:t>
       </w:r>
       <w:bookmarkEnd w:id="48"/>
+      <w:r>
+        <w:t xml:space="preserve"> általánosságában</w:t>
+      </w:r>
+    </w:p>
+    <w:p>
+      <w:bookmarkStart w:id="49" w:name="_Toc401598725"/>
+      <w:r>
+        <w:t>Az emberek, már a kezdeti, ősi civilizációkban is, a szóbeli mellett, jellemzően írásbeli szövegek segítségével tárolták, és adták át egymásnak az ismereteiket. Napjainkban a rögzített tudásanyagainknak egyszerű szöveges dokumentumokban található. Ezt a feltevést támasztják alá, többek között a Merill Lynch elemzései is, melyek becslése szerint az üzleti információk körülbelül 85%-a található strukturálatlan, illetve gyengén strukturált szövegekben. Az általunk kezelt szövegek növekvő arányban digitálisan tárolt dokumentumok.</w:t>
+      </w:r>
+    </w:p>
+    <w:p>
+      <w:r>
+        <w:t>Így talán nem meglepő, hogy a szövegek, és főképp a bennük lévő információk, kezelésének hatékonyabbá tétele, napjaink egyre fontosabbá váló informatikai tevékenysége. Az egyik tudományág mely ezzel foglalkozik, a szövegbányászat.</w:t>
+      </w:r>
+    </w:p>
+    <w:p>
+      <w:r>
+        <w:t>A szövegbányászatot definiálhatjuk úgy, mint szöveges adatokon végzett feldolgozási és elemzési tevékenység, mely célja a dokumentumban rejtett információk feltárása, azonosítása, és elemzése. A szövegbányászat interdiszciplináris szakterület, mely olyan informatikai eszközök mellett, mint a gépi tanulás és a hatékony algoritmusok, a matematika és a nyelvészet eszközeit is felhasználja.</w:t>
+      </w:r>
+    </w:p>
+    <w:p>
+      <w:r>
+        <w:t>A szövegbányászat két nagy alaptípusa a keresés és a rendszerezés. A keresésnél kiválasztjuk azokat a dokumentumokat, ahol egy adott keresőkifejezés előfordul, míg a rendszerezésnél valamilyen kategóriákba, vagy előre nem definiált csoportokba soroljuk azokat. A szövegbányászat főbb feladattípusai is ilyen jellegű feladatokat, vagy ezek kombinációját hajtják végre céljaik elérése során.</w:t>
+      </w:r>
+    </w:p>
+    <w:p>
+      <w:r>
+        <w:t>Ezek a főbb feladattípusok a kereséstámogatás és információ-visszakeresés, az Információkinyerés, az osztályozás, a csoportosítás, az összegzéskészítés, a kivonatolás, a válaszkereső rendszerek, a szövegelemzés, és a napjainkban egyre inkább tért nyerő webes tartalomkeresés. Ezekről külön alfejezetekben részletesebben is írok, de csak a dolgozat szempontjából leginkább hangsúlyos információkinyerést fogom mélyebben részletezni.</w:t>
+      </w:r>
+    </w:p>
+    <w:p>
+      <w:pPr>
+        <w:pStyle w:val="Cmsor2"/>
+      </w:pPr>
+      <w:r>
+        <w:t>Szövegbányászati előfeldolgozás</w:t>
+      </w:r>
+    </w:p>
+    <w:p>
+      <w:r>
+        <w:t xml:space="preserve">Számos szövegbányászati feladat megoldható, már létező, adatbányászati eszközökkel, és algoritmusokkal. Ehhez a szöveges adatokat úgy kell transzformálni, olyan alakra kell hozni, hogy ezek a bejáratott eljárások, lehetőleg hatékonyan, képesek legyenek </w:t>
+      </w:r>
+      <w:r>
+        <w:lastRenderedPageBreak/>
+        <w:t>működni rajta. Ezt a transzformációs lépést szokták előfeldolgozásnak is nevezni. A folyamat végeredménye a dokumentumot reprezentáló modell. Az előfeldolgozás egységesítési, formalizációs és normalizációs feladatokat is tartalmaz.</w:t>
+      </w:r>
+    </w:p>
+    <w:p>
+      <w:pPr>
+        <w:pStyle w:val="Cmsor2"/>
+      </w:pPr>
+      <w:r>
+        <w:t xml:space="preserve">Az előfeldolgozás közben lényeges </w:t>
+      </w:r>
+      <w:r>
+        <w:t xml:space="preserve">alapvető </w:t>
+      </w:r>
+      <w:r>
+        <w:t>dokumentumjellemzők</w:t>
+      </w:r>
     </w:p>
     <w:p>
       <w:pPr>
         <w:pStyle w:val="Cmsor3"/>
       </w:pPr>
-      <w:bookmarkStart w:id="49" w:name="_Toc401598724"/>
-      <w:r>
-        <w:t>Bevezető gondolatok a szövegbányászatról</w:t>
+      <w:r>
+        <w:t>dokumentumot hordozó médium:</w:t>
+      </w:r>
+    </w:p>
+    <w:p>
+      <w:r>
+        <w:t>Ha digitális, gondoskodni kell az elérhetőségről, ha pedig analóg, akkor előbb digitalizálni kell. ha képi, akkor a képen látható szövegeket, ki kell nyerni, lehetőleg automatikus karakterfelismeréses vagy akár manuális begépeléses módszerrel.</w:t>
+      </w:r>
+    </w:p>
+    <w:p>
+      <w:pPr>
+        <w:pStyle w:val="Cmsor3"/>
+      </w:pPr>
+      <w:r>
+        <w:t>A dokumentum elérési helye:</w:t>
+      </w:r>
+    </w:p>
+    <w:p>
+      <w:r>
+        <w:t>A hagyományos világban lehet egy könyvtár egy polca, míg a digitális világban jellemzően lehet egy URL (Uniform Resource Locator) mely egy egységes erőforrás-azonosító és  az interneten keresztüli adatelérésre szolgál, vagy lehet egy háttértárolón egy fájl elérési útvonala. Szövegbányászatnál mindenképpen fontos, hogy rendelkezzünk minimum olvasási jogokkal az adott dokumentumon.</w:t>
+      </w:r>
+    </w:p>
+    <w:p>
+      <w:pPr>
+        <w:pStyle w:val="Cmsor3"/>
+      </w:pPr>
+      <w:r>
+        <w:t>Mérete</w:t>
+      </w:r>
+    </w:p>
+    <w:p>
+      <w:r>
+        <w:t>A nyers digitális állományok legelterjedtebb általános méretmegadási módja az adattárolón elfoglalt terület alapján, bájt alapon történik. A szövegfájlok mérete megadható még benne szereplő karakterek, szavak vagy az oldalaik számával. A szöveges korpuszok méretét a benne szereplő dokumentumok összesített mérete adja.</w:t>
+      </w:r>
+    </w:p>
+    <w:p>
+      <w:r>
+        <w:t>Az előfeldolgozási fázis után a méretet jellemzően szavaik, ritkábban karaktereik számával adhatjuk meg. A modellbeli reprezentációjuk méretét pedig olyan a felírásukra használt elemek számával jellemzik, mint a tokenek vagy az egyedi szavak száma, esetleg a modell indextömbjének mérete.</w:t>
+      </w:r>
+    </w:p>
+    <w:p>
+      <w:pPr>
+        <w:pStyle w:val="Cmsor3"/>
+      </w:pPr>
+      <w:r>
+        <w:t>statisztikai jellemzői</w:t>
+      </w:r>
+    </w:p>
+    <w:p>
+      <w:r>
+        <w:t>A későbbi feldolgozás során szükségünk lehet egyes statisztikai adatokra is a dokumentumunkról. A legfontosabb ilyen jellemző lehet a szavak eloszlása, de esetenként fontos lehet még a karaktereinek eloszlása, a szóhosszoknak az eloszlása vagy átlaga. A magán és mássalhangzók száma és eloszlása, vagy a mélyebb nyelvi elemzéssel kideríthető zöngés és zöngétlen magán- illetve mássalhangzók száma, melyekből például következtetni lehet az adott dokumentum nyelvére.</w:t>
+      </w:r>
+    </w:p>
+    <w:p>
+      <w:pPr>
+        <w:pStyle w:val="Cmsor3"/>
+      </w:pPr>
+      <w:r>
+        <w:lastRenderedPageBreak/>
+        <w:t>Metaadatai</w:t>
+      </w:r>
+    </w:p>
+    <w:p>
+      <w:r>
+        <w:t>A dokumentum adathordozón való tárolásakor keletkeznek metaadatok, mint a keletkezési ideje, az utolsó módosítás ideje, a fájlnév, illetve a hozzáférést módosító attribútumok.</w:t>
+      </w:r>
+    </w:p>
+    <w:p>
+      <w:r>
+        <w:t>Szövegbányászati szempontból egyéb jellemzők is fontosa, ilyen például a dokumentum tartalmára vagy a keletkezési körülményeire vonatkozó metaadatok, mint a nyelv, a keletkezési idő/hely, a dokumentum témája vagy más szempont szerinti besorolása, a stílusa, a nyelvezete vagy zsánere. Ezek osztályozáskor vagy csoportosításkor lehetnek segítségünkre. Ezek közül az adatok közül nem áll rendelkezésünkre minden, de néhányat, ha hiányzik, szövegbányászati eszközökkel meg tudunk határozni. A nyelv vagy a téma is lehet ilyen.</w:t>
+      </w:r>
+    </w:p>
+    <w:p>
+      <w:pPr>
+        <w:pStyle w:val="Cmsor3"/>
+      </w:pPr>
+      <w:r>
+        <w:t>Formátuma</w:t>
+      </w:r>
+    </w:p>
+    <w:p>
+      <w:r>
+        <w:t>A dokumentum formátumát többnyire a készítésére használt eszköz típusa bekorlátozza. egyes eszközök egyszerű szövegként (plain text, txt) mentenek, mígy másik eszközök formátumai különböző formázási és szerkezetre vonatkozóadatok, de akár a dokumentum régebbi változatai is lehetnek. Az ilyen tárolási formátumok, a teljesség igénye nélkül, például a doc/docx, a pdf, rtf, de akár a HTML és az XML is ide sorolható.</w:t>
+      </w:r>
+    </w:p>
+    <w:p>
+      <w:r>
+        <w:t>A dokumentum készítői által kiemelt szövegrészek lehetnek külön formázásúak, mint például a félkövéren szedett, a dőlt, vagy az aláhúzott szövegrészek, és lehetnek szerkezetileg meghatározó helyen, mint a különböző szintű címekben, vagy például a webes elérésű dokumentumok az elérési útvonalában is szerepelhetnek. A dokumentumban kiemelt kifejezések a dokumentum szempontjából relevánsabbak lehetnek, ezért érdemes lehet, ezeket az iformációkat a modell reprezentációba is átvinni.</w:t>
+      </w:r>
+    </w:p>
+    <w:p>
+      <w:pPr>
+        <w:pStyle w:val="Cmsor3"/>
+      </w:pPr>
+      <w:r>
+        <w:t>Karakterkódolása</w:t>
+      </w:r>
+    </w:p>
+    <w:p>
+      <w:r>
+        <w:t xml:space="preserve">Az általunk használt adatok különböző karakterkódolásokban fordulhatnak elő, hiszen a számítógép, a szöveges adatokat is kettes számrendszerű számokként tárolja, ezért szükséges annak a meghatározása, hogy egy-egy szám milyen karaktert kódol. </w:t>
+      </w:r>
+    </w:p>
+    <w:p>
+      <w:r>
+        <w:t xml:space="preserve">Az egyik első széles körben használt kódtábla az ASCII (American Standard Code for Information Interchange), amit az Amerikai Egyesült államokban alkották meg, először hét biten ábrázolt, ami 128 karakter ábrázolását teszi lehetővé, melyek némelyike vezérlő karakter, mint az új sor, vagy a tabulátor, illetve vannak nem látható vezérlő karakterek is melyek a korabeli nyomtatókat vezérelték. Az ASCII 8. bitjét eleinte paritásbitnek szánták, de később általánossá vált, hogy a karakterkészlet kibővtésére </w:t>
+      </w:r>
+      <w:r>
+        <w:lastRenderedPageBreak/>
+        <w:t>használták, az így nyert további 128 lehetséges állapottal az ISO 8859-1 Latin-1-es kódolás a nyugat európai, míg az ISO 8859-2 inkább a kelet európai nyelvek speciális ékezetes karaktereit írja le. Napjainkban egyre inkább az Unicode veszi át a vezető karakterkódolási szabvány szerepét, mely arra hivatott, hogy legyen képes az ismert nyelvek összes karakterét kódolni. Legelterjedtebb megvalósítása az UTF-8, mely változó hosszon kódolja a karaktereket, ezért tömör kódolást biztosít, mindeközben kompatibilis a 7 bites ASCII-vel. A karakterkódolások különbözősége mellett olyan dolgok is nehezíti a feladatunkat, mint hogy a a sor végének jelölése egyes platformokon eltérhet.</w:t>
+      </w:r>
+    </w:p>
+    <w:p>
+      <w:r>
+        <w:t xml:space="preserve">Az ismert kódolások részben, vagy teljesen inkompatibilisek, ezért a konvertálásnál kiemelt kérdés a karakterkódolás, mivel ennek a helytelen használata, a beolvasott szöveg torzulásához vezethet, vagy   az akár teljesen használhatatlanná is válhat. </w:t>
+      </w:r>
+    </w:p>
+    <w:p>
+      <w:r>
+        <w:t>A karakterkódolási információt esetenként maga a fájl tartalmazza, ha nem ismerjük, akkor az előfeldolgozás helyessége nem garantálható.</w:t>
+      </w:r>
+    </w:p>
+    <w:p>
+      <w:pPr>
+        <w:pStyle w:val="Cmsor2"/>
+      </w:pPr>
+      <w:r>
+        <w:t>Szövegbányászati modellalkotás</w:t>
+      </w:r>
+    </w:p>
+    <w:p>
+      <w:pPr>
+        <w:pStyle w:val="Cmsor3"/>
+      </w:pPr>
+      <w:r>
+        <w:t>Az ismertebb dokumentum reprezentációs modellek bemutatása</w:t>
+      </w:r>
+    </w:p>
+    <w:p>
+      <w:r>
+        <w:t>A legelterjedtebb modellek jellemzően valamilyen numerikus objektumok. Ez számos előnnyel jár, mint a kisebb tárolási méret. Ugyanis ha a szavakat karakterenkénet letároljuk, és jellemzően egy-két bájtos egy karakter, akkor nagyobb helyet vennénk igénybe, mint a numerikus tárolásnál, ahol szavanként egy darab 2 vagy akár 4 bájtos számmal számolunk. Mindemellett, a számok használatának van egy másik jelentős előnye, méghozzá az, hogy matematikai műveleteket, és transzformációkat hajthatunk végre az ilyen modelleken. Ráadásul a modellben a matematikai eszközökkel való munka elősegíti a dokumentumok hatékony kezelését.</w:t>
+      </w:r>
+    </w:p>
+    <w:p>
+      <w:r>
+        <w:t>Azt, hogy ténylegesen milyen modellt és adatábrázolást használunk befolyásolja a megoldandó feladat típusa. Keresés jellegű feladatoknál egy megfelelő szóelőfordulás táblázat is nagy szolgálatot tehet, míg a rendezés jellegű feladatoknál összetettebb dokumentum összehasonlító módszerekre van szükség.</w:t>
+      </w:r>
+    </w:p>
+    <w:p>
+      <w:r>
+        <w:t xml:space="preserve">A modellalkotásnál használt három nagy matematikai elméleti megközelítés a halmazelméleti, az algebrai, illetve a valószínűségelmélet alapú. A halmazelmélet alapú modellek jó szolgálatot tehetnek az egyes keresőrendszerekben, hisz kereséskor minden dokumentumra fennáll, hogy része az eredményhalmaznak, vagy sem. Az algebrai modellben a dokumentumokat olyan algebrai objektumokként reprezentáljuk mint a vektor, vagy a mátrix. Ezeket algebrai műveletekkel össze is hasonlíthatjuk, ezért ezek már használhatók, rendszerezési feladatok megoldásánál is. A legelterjedtebb megvalósítása a vektortér modell és annak változatai. A valószínűségi modellben </w:t>
+      </w:r>
+      <w:r>
+        <w:lastRenderedPageBreak/>
+        <w:t>maguk a dokumentumok valószínűségi események által reprezentáltak, míg a kapcsolataik feltételes valószínűségi becslések eredménye. Ezek mellett léteznek komplex függvénytani eszközöket alkalmazó spektrális szövegbányászati modellek is.</w:t>
+      </w:r>
+    </w:p>
+    <w:p>
+      <w:pPr>
+        <w:pStyle w:val="Cmsor3"/>
+      </w:pPr>
+      <w:r>
+        <w:t>A vektortér modell</w:t>
+      </w:r>
+    </w:p>
+    <w:p>
+      <w:r>
+        <w:t>A vektortér modellben hatékonyan meg lehet határozni a dokumentumok távolságát, illetve hasonlóságát. A szövegbányászatnál gyakran élünk különböző intuitív heurisztikákkal, melyek meghatározzák, az ezeket felhasználó eszközök felhasználhatósági körét és korlátait. A vektortér modellnél azt jelentjük ki intuitív módon, hogy azokat a dokumentumokat tekintjük hasonlónak, melyek szókészlete átfedi egymást, és ennek a hasonlóságnak a mértéke arányos az átfedés mértékével. A modell egy sokdimenziós vektortérben, vektorokkal reprezentálja a dokumentumokat. A vektortérben az egyes dimenzióit a dokumentumgyűjtemény egyedi szavai adják. Tehát egy-egy dokumentum a szavaiból álló vektor, abban a vektortérben, ahol az egyes szavak a téret kifeszítő vektorok. A dokumentumgyűjteményt a szó-dokumentum mátrixszal reprezentáljuk. Az egyedi szavak összessége a szótár, vagy más néven lexikon.</w:t>
+      </w:r>
+    </w:p>
+    <w:p>
+      <w:r>
+        <w:t>Általában a teljes szótár csak egy kis része fordul elő egy-egy dokumentumban, ezért a szó-dokumentum mátrix ritka. Mindemellett az egyedi szavak száma meglehetősen nagy, akár több százezres, vagy akár milliós nagyságrendet is elérheti. Ezért a mátrix méretét nyelvtechnológiai, illetve matematikai eszközökkel érdemes lehet csökkenteni. A vektortérmodell másik nehézsége az alaphipotézisből származik, miszerint a szavak megléte, illetve száma adja a dokumentumok hasonlóságát. De nem tér ki, és nem is tárolja a szavak sorrendjére se a szövegen belüli pozícióira vonatkozó információkat. Ezért hívják szózsákmodellnek is. Ez a modell a feladatok nagy részében jól használható, egyszerű és hatékon megoldást nyújt. A szósorrend elvesztéséből való hátrányát sokszor más modellekkel való együttes alkalmazásával küszöbölik ki.</w:t>
+      </w:r>
+    </w:p>
+    <w:p>
+      <w:pPr>
+        <w:pStyle w:val="Cmsor3"/>
+      </w:pPr>
+      <w:r>
+        <w:t>A szó-dokumentum mátrix jellemző súlyozási sémái</w:t>
+      </w:r>
+    </w:p>
+    <w:p>
+      <w:r>
+        <w:t xml:space="preserve">A legegyszerűbb módszer, ami csak a szó dokumentumbeli esetleges meglétét jelöli, a bináris reprezentáció. Ahol a mátrix egy adott dokumentumot reprezentáló oszlopvektorában, egy adott szóhoz tartozó sorban nullát írunk, ha az adott szó nem szerepel a dokumentumban és egyet, ha igen, és nem számít az, hogy hányszor, ez az információ elvész. Egy másik egyszerű módszer, ha a súly maga az előfordulások száma. Itt viszont felvetődhet a kérdés, miszerint tényleg lináris-e a függés a szó adott dokumentumra vonatkozó relevanciája, és az adott szó előfordulásainak száma között. Tehát egy jóval gyakrabban előforduló szó tényleg ugyanilyen mértékben fontosabb is. Az esetek nagy többségében a válasz egyértelműen nem, sokkal nagyobb megkülönböztető értéke van, ha az adott szó előfordul a dokumentumban, mint annak, </w:t>
+      </w:r>
+      <w:r>
+        <w:lastRenderedPageBreak/>
+        <w:t xml:space="preserve">hogy az tízszer, vagy százszor fordul elő. Ezt kiküszöbölendő kezdték el használni a logaritmikus súlyozást. Ezen egyszerű súlyozási sémák nagy hátránya, hogy nem veszik figyelembe az egyes dokumentumok hosszát. Pedig feltételezhetően egy rövidebb dokumentumban egy szó bizonyos számú előfordulása fontosabb, mint az ugyanekkora számú előfordulása egy jóval hosszabb szövegben. Így a bonyolultabb súlyozási függvények figyelembe veszik a szó dokumentumbeli előfordulási gyakoriságát is. Ezt a gyakoriságot az angol irodalomben term frequency kifejezéssel illetik, és a szakirodalmakban gyakran TF-nek rövidítik. Ezen elven alapuló jellemző megvalósítások a gyakoriság alapú, illetve a normalizált logaritmikus súlyozások. Ez a megközelítés már közelebb áll a valósághoz, de nem veszi figyelembe azt, hogy vannak olyan szavak, melyek minden dokumentumban egységesen sűrűn fordulnak elő és nincsenek semmilyen összefüggésben az adott dokumentumok tartalmával. Az angol terminológiát átvéve ezeket stopszavaknak hívjuk. Ezért a szó fontosságát befolyásolhatja a teljes gyűjteményben való előfeldolgozásainak száma is, amit szoktunk gyűjteménytámogatottságnak is nevezni, vagy angolul collection frequency az elterjedt megnevezése. Fontos lehet továbbá az előfordulások eloszlása a korpuszon, ugyanis a koncentráltan kevés dokumentumban, de azokon belül nagy számban szereplő szavak valószínűleg fontosabbak is az adott dokumentumokra nézve, illetve nagyobb a dokumentumok közti megkülönböztető szerepük is. Ha nk-val jelőljük a tk szót tartalmazó dokumentumok számát, és N pedig a dokumentumok száma a korpuszban. Akkor a dokumentum gyakoriság a df = nk/N képlettel számolhatjuk. Ez a szám megadja, az adott szó ritkaságát, azt hogy a szó megléte, és annak száma mennyire különbözteti meg a dokumentumokat egymástól az adott korpuszban. Az idf (inverse document frequency) súlyozási sémában ennek inverzével számolunk. Maga a dokumentumgyakoriság inverzét számoló egyik elterjedt súlyozási függvény: </w:t>
+      </w:r>
+    </w:p>
+    <w:p>
+      <w:r>
+        <w:t>idf(tk) = log(N/nk)</w:t>
+      </w:r>
+    </w:p>
+    <w:p>
+      <w:r>
+        <w:t>A leggyakrabban használt tk-idf (term frequency and inverse document frequency) súlyozást úgy kapjuk, hogy a vektortérmodell szavakat reprezentáló tengelyeit az adott szavak idf által megadott relevanciájával arányosan súlyozzuk.</w:t>
+      </w:r>
+    </w:p>
+    <w:p>
+      <w:r>
+        <w:t xml:space="preserve">Tehát a szó-dokumentum mátrix adott dik súlya kiszámítható a </w:t>
+      </w:r>
+    </w:p>
+    <w:p>
+      <w:r>
+        <w:t>dik= fki * idf(tk) képlettel</w:t>
+      </w:r>
+    </w:p>
+    <w:p>
+      <w:r>
+        <w:t>E mellett számos más képlete, és módosulata létezik, amikre most nem térek ki.</w:t>
+      </w:r>
+    </w:p>
+    <w:p>
+      <w:r>
+        <w:t>A tf-idf súlyozás értéke magas lesz a nagy megkülönböztető képességű, adott dokumentumra gyakori, de a korpuszra ritka szavaknál. Alacsonyabb lesz a korpuszban gyakoribb, vagy az adott dokumentumban ritkább szavakban, és elhanyagolhatóan alacsony, akár zérus, az olyan szavakban melyek az egész korpuszban gyakran fordulnak elő.</w:t>
+      </w:r>
+    </w:p>
+    <w:p/>
+    <w:p>
+      <w:pPr>
+        <w:pStyle w:val="Cmsor3"/>
+      </w:pPr>
+      <w:r>
+        <w:t>Módok a szöveg felbontására, illetve a szótár felépítésére</w:t>
+      </w:r>
+    </w:p>
+    <w:p>
+      <w:r>
+        <w:t>Mielőtt felírhatnánk a választott modellbe a dokumentumainkat, számos azt megelőző előfeldolgozási lépésre lehet szükségünk. Az első ilyen lépés a reprezentációs egységekre való bontás. Ez leggyakrabban egyszerű szavakra való bontás, de egyes esetekben, mint például a kivonatolás a dokumentumok bekezdésekre történő, illetve mondat szintű felbontására is szükség van. Ezután a vektortér modell használata előtt meg kell határozni a szótár szavait is. Az összes egyedi szó szövegekből való kinyerése után, célszerű lehet ezek egy kis fontosságú, de esetenként sok szót tartalmazó, részét elhagyni, ezzel jelentősen csökkentve, az indexelt szavak számát és a vektortér méretét.</w:t>
+      </w:r>
+    </w:p>
+    <w:p>
+      <w:pPr>
+        <w:pStyle w:val="Cmsor3"/>
+      </w:pPr>
+      <w:r>
+        <w:t>A strukturális szegmentálás</w:t>
+      </w:r>
+    </w:p>
+    <w:p>
+      <w:r>
+        <w:t>Dokumentumaink szövege számos hierarchiaszintbe sorolható. Ilyen strukturális egységek lehetnek például a kötet, rész fejezet, szakasz, pont, illetve a bekezdés a mondatok és a szavak. Ezek és az ezekből összeállítható dokumentumtérkép automatikus meghatározása egyes fájlformátumokból kinyerhető információk alapján viszonylag egyszerű feladat is lehet, míg például az egyszerű szövegekből nehézkes, és esetenként koránt sem egyértelmű feladat is lehet.</w:t>
+      </w:r>
+    </w:p>
+    <w:p>
+      <w:pPr>
+        <w:pStyle w:val="Cmsor3"/>
+      </w:pPr>
+      <w:r>
+        <w:t>Mondatokra bontás</w:t>
+      </w:r>
+    </w:p>
+    <w:p>
+      <w:r>
+        <w:t xml:space="preserve">A szövegeink mondatokra való bontása automatizálható, de nem triviális feladat. Kézenfekvő lenne egyszerűen a mondatvégi írásjeleket nézni, és ezek szerint elszeparálni a mondatokat. Ilyenkor viszont álmondathatárokkal is találkozhatunk, hisz például a pont is előfordulhat mondat közepén, rövidítéseknél, sorszámoknál, dátumokban, vagy akár IP-címekben is. A feladat megoldására általában szabály alapú döntési algoritmust alkalmaznak, mely az ilyen téves mondathatárokra utaló, vagy ezeket cáfoló jelekre és tulajdonságokra tartalmaz szabályokat. Ezeket a szabályokat próbáljuk illeszteni a szövegeinkre. A tulajdonságok lehetnek felszíniek, mint például a jelet követő szó nagy kezdőbetűs e vagy sem, esetleg a jel egy szó közepén van e, stb. Az algoritmus az illesztés mellett kereshet gyakori álmondathatárokat tartalmazó listákban is, mint például a rövidítéslisták. Az ilyen listák nyelvenként eltérőek lehetnek, és időnként a lista karbantartására, frissítésére is szükség lehet. A szabályok tartalmazhatják, hogy a vélt határtól milyen pozícióra elhelyezkedő és milyen jellegű szavakra, vagy pontosabban tokenekre vonatkozik, és szokás megadni hozzájuk egy súly értéket is, hogy amennyiben egy végere több szabvány is illeszkedik a nagyobb súllyal rendelkező juthasson érvényre. Legyen a szabályrendszerűnk bármilyen komplex, és kifinomult is, előfordul, hogy az algoritmus nem képes jól dönteni, mert a </w:t>
+      </w:r>
+      <w:r>
+        <w:lastRenderedPageBreak/>
+        <w:t>mondat, vagy mondatok értelmezésével lehet csak jól meghatáro</w:t>
+      </w:r>
+      <w:r>
+        <w:t>zni, a mondatok valódi határát.</w:t>
+      </w:r>
+    </w:p>
+    <w:p>
+      <w:pPr>
+        <w:pStyle w:val="Cmsor3"/>
+      </w:pPr>
+      <w:r>
+        <w:t>Tokenizálás</w:t>
+      </w:r>
+    </w:p>
+    <w:p>
+      <w:r>
+        <w:t xml:space="preserve">A token egy bizonyos karaktersorozat konkrét előfordulása, míg típusnak nevezzük az azonos tokenek osztályát. Így a típusok összessége alapján állítható elő a szótár. Ez a tokenizációs lépés minden lényeges szövegbányászati feladatnál, mind a keresés, mind pedig a rendszerezés jellegűeknél, egy fontos előfeldolgozási lépés. Hisz míg például a keresésénél ezekre illesztünk, információkinyerésnél, ezek potenciális információt hordozó entitások lehetnek, addig a dokumentumok rendszerezésénél, ezek olyan attribútumok lehetnek, segítségével mérhetjük az egyes dokumentumok összetartozását, hasonlóságát. Ezek a feldolgozásunk legkisebb részelemei. A gyakorlatban sokszor egyszerű szavak, de mint a fenti definícióból látható lehetnek más szövegegységek, és karaktersorozatok, ritkán és szélsőséges esetekben egész dokumentumok is. A tokenek alatt leggyakrabban mégis elszeparált szavakat értünk. Az ilyen tokenek előállítása elsőre egyszerű is lehet, hisz elég csak az írásjeleket elhagyva, a szóközöknél elválasztani a szöveget. De számos további kérdés is felmerül, mint, hogy hogyan kezelhetjük a kötőjellel elválasztott vagy aposztrófot tartalmazó szavakat, egyben vagy külön tokenként, vagy az egyéb írásjeleket tartalmazó szavakat, mint a kukac és pont karaktert tartalmazó e-mail címeket. Vagy hogyan kezeljük azokat a jeleket, amilyen az informatikusok többségének egyértelműen külön fogalmat reprezentáló C++, itt sem hagyható el a két plusz jel, hisz úgy már egy merőben más fogalmat kapnánk. Kérdés továbbá, hogy miként kezeljük a tulajdon neveket, különböző együttesek vagy csoportok több tagból álló neveit vagy a konkrét eseményt jelölő dátumokat. Természetesen az előbbi kérdésekre több helyes válasz is elképzelhető a feladatunktól függően, illetve a nyelvi és a felhasználási környezet is nagyban befolyásolhatja, hogy konkrétan milyen módon tokenizálunk. </w:t>
+      </w:r>
+    </w:p>
+    <w:p>
+      <w:r>
+        <w:t>Egy alternatív megoldás is létezik, amit karakter n-gramm módszernek nevezünk. Ekkor a szöveget n hosszúságú karaktersorozatokra bontjuk. Például: a „karakter 4-gramm” szöveget 4-grammokra bontva a következő eredményt kapjuk: kara, arak, rakt, akte, kter, ter , er 4, r 4-,  4-g, 4-gr, -gra, gram, ramm. Ez az eljárás jól használható nyelvek meghatározásakor, vagy más egyszerű osztályozási problémánál, esetleg olyan jellemzően távol-keleti nyelveknél szótárépítésre, ahol nincsenek a különböző szavak szóközökkel elválasztva egymástól. De nem célszerű a használata az európai eredetű nyelveknél olyan feladatoknál, ahol a szótár elemeinek értelmes egységeknek kell lenniük.</w:t>
+      </w:r>
+    </w:p>
+    <w:p>
+      <w:r>
+        <w:t>A tokenek típusai lesznek a nyelvi elemzés alapvető szövegreprezentáló egységei, és különböző szűrő eljárások után a típusok építik fel magát a szótárat is.</w:t>
+      </w:r>
+    </w:p>
+    <w:p/>
+    <w:p/>
+    <w:p>
+      <w:pPr>
+        <w:pStyle w:val="Cmsor3"/>
+      </w:pPr>
+      <w:r>
+        <w:t>Stoppszószűrés</w:t>
+      </w:r>
+    </w:p>
+    <w:p>
+      <w:r>
+        <w:t xml:space="preserve">Egyes szavak, illetve tokenek nagy számban fordulnak elő a dokumentumgyűjtemény dokumentumaiban és nincsenek szoros kapcsolatba azok témájával, ilyenek a névelők, a határozószavak, és a névutók. Ezek a stopszavak. A stopszószűrésre, vagy azok feldolgozás közbeni kiküszöbölésére láttunk egy matematikai jellegű módszert, a td-idf súlyozás szerepében. Tehát a stopszavakat a tokentípusok előállítása után, különböző dokumentumgyakorisági adataik alapján határozzák meg, majd a gyakorlatban esetenként manuálisan ellenőriznek, és ezek egy részét, a feladattól függően elhagyhatják. Napjainkban például keresésénél, esetleg maximum néhány tízes vagy akár tíz alatti szót hagynak el. Míg az elhagyások száma egyes osztályozási és csoportosítási feladatokban ez több százas vagy akár ezres nagyságú is lehet. </w:t>
+      </w:r>
+    </w:p>
+    <w:p>
+      <w:r>
+        <w:t>Ennek az az oka, hogy a keresésénél, az elhagyott stopszavak szerepelhetnek ismert kifejezésekben, különböző irodalmi vagy más művészeti művek címeiben, és elhagyásukkal ezekre való keresés is nehézkessé válna. Az indexállományok tömörítése, illetve a megnövekedett egyre olcsóbb tárkapacitás együttesen elérték, hogy az idők folyamán egyre kevesebb és kevesebb stopszót kelljen elhagynunk. Mindeközben a rendezési, és más pontos egyezést nem igénylő feladatoknál, ezek a szavak, konkrét jelentés nélkül, csak megnehezítenék a feldolgozást, nélkülük nagy mértékben lecsökkenhet a reprezentációs modell mérete. Gyakran szabják az adott korpuszra, az elhagyható szavak listáját, így biztosítva a lehető leghatékonyabb és mégis biztonságos feldolgozást.</w:t>
+      </w:r>
+    </w:p>
+    <w:p>
+      <w:pPr>
+        <w:pStyle w:val="Cmsor3"/>
+      </w:pPr>
+      <w:r>
+        <w:t>Lemmatizálás és Szótövezés</w:t>
+      </w:r>
+    </w:p>
+    <w:p>
+      <w:r>
+        <w:t>A stopszószűrés mellett léteznek nyelvészeti eszközök is a szótárak szűrésükre és méretének redukálására. Az alapötlet az, hogy a legtöbb nyelvben vannak a szavaknak különböző módosult alakjai. Ha ezeket a különböző alakokat egy közös alakként tárolnánk, egyes feladatokban elhanyagolható szóalak információ elvesztése mellett, nagy mértékben redukálhatnánk a modell méretét. A csökkentés mértékét befolyásolhatja az adott nyelv morfológiájának gazdagsága. Például ez a mérték az Angol nyelvnél megközelítőleg 40-70 százalék között lehet, addig a Magyarnál elérheti akár a 90%-ot is. A lemmatizálás, és a szótövezés is ilyen közös, úgymond kanonikus alakra hozó módszerek. A szó módosult alakjait a toldalékok, mint a képző, a jel, és a rag, adják. Ezek a toldalékok a szó előtt prefix-ként, és a szó után is állhatnak, körül is vehetik a szótövet, vagy a magyartól idegen módon, be is ékelődhetnek a szótőbe. A közös alakra hozásnál, ezeket a toldalékokat igyekszünk valamilyen módon leválasztani az adott szóról.</w:t>
+      </w:r>
+    </w:p>
+    <w:p>
+      <w:r>
+        <w:lastRenderedPageBreak/>
+        <w:t>A lemmatizálás közben a szó normalizált szótári alakját azaz a lemmáját határozzuk meg. Nyelvészeti motivációjú eljárás közben, mindig értelmes szótári alakot hozunk létre. A lemmatizálás nem egyértelmű, ezért az eredmény több szó is lehet. Például a falunk szó szótári alakja a falu, de a fal szó is.</w:t>
+      </w:r>
+    </w:p>
+    <w:p>
+      <w:r>
+        <w:t xml:space="preserve">A szótövezés egyfajta szócsonkolást eredményez. Nem az a célja, hogy értelmes szótári szó jöjjön létre, sokkal inkább az, hogy a kialakított új szó a valódi szövegben is megtalálható legyen. A szótövező eredménye függ az adott algoritmustól. </w:t>
+      </w:r>
+    </w:p>
+    <w:p>
+      <w:r>
+        <w:t>Hasonlítsuk össze néhány példán a két megközelítést. A munkát és a munkám szavak lemmája a munka, szótöve algoritmustól függően a munka, vagy a munká. A ló lemmája a lovak, lovát és maga a ló szavaknak, de ezek szótöve a választott szótövező függvényében lehet lahet a lo, vagy a ló is.</w:t>
+      </w:r>
+    </w:p>
+    <w:p/>
+    <w:p>
+      <w:bookmarkStart w:id="50" w:name="_GoBack"/>
+      <w:bookmarkEnd w:id="50"/>
+    </w:p>
+    <w:p/>
+    <w:p/>
+    <w:p>
+      <w:pPr>
+        <w:pStyle w:val="Cmsor3"/>
+      </w:pPr>
+      <w:r>
+        <w:t>Szövegbányászati alapfogalmak</w:t>
       </w:r>
       <w:bookmarkEnd w:id="49"/>
     </w:p>
     <w:p>
       <w:r>
-        <w:t>Az emberek, már a kezdeti, ősi civilizációkban is, a szóbeli mellett, jellemzően szövegesen tárolták, és adták át egymásnak az ismereteiket. Napjainkban a rögzített tudásanyagainknak egyszerű szöveges dokumentumokban található. Ezt a feltevést támasztja alá, többek között Merill Lynch elemzései is, melyek becslése szerint az üzleti információk körülbelül 85%-a található strukturálatlan, illetve gyengén strukturált szövegekben. Az általunk kezelt szövegek növekvő arányban digitálisan tárolt dokumentumok.</w:t>
-      </w:r>
-    </w:p>
-    <w:p>
-      <w:r>
-        <w:t>Így talán nem meglepő, hogy a szövegek, és főképp a bennük lévő információk, kezelésének hatékonyabbá tétele, napjaink egyre fontosabbá váló informatikai tevékenysége. Az egyik tudományág mely ezzel foglalkozik, a szövegbányászat.</w:t>
-      </w:r>
-    </w:p>
-    <w:p>
-      <w:r>
-        <w:t xml:space="preserve">A szövegbányászatot definiálhatjuk úgy, mint szöveges adatokon végzett feldolgozási és elemzési tevékenység, mely célja a dokumentumban rejtett információk feltárása, azonosítása, és elemzése. </w:t>
-      </w:r>
-    </w:p>
-    <w:p>
-      <w:r>
-        <w:t>A szövegbányászat több interdiszciplináris szakterület, mely informatikai eszközök mellett, mint a gépi tanulás, a matematika és a nyelvészet eszközeit is felhasználja.</w:t>
+        <w:t>Ontológia</w:t>
+      </w:r>
+    </w:p>
+    <w:p>
+      <w:r>
+        <w:t>Natural Language Process</w:t>
       </w:r>
     </w:p>
     <w:p>
       <w:pPr>
         <w:pStyle w:val="Cmsor3"/>
       </w:pPr>
-      <w:bookmarkStart w:id="50" w:name="_Toc401598725"/>
-      <w:r>
-        <w:t>Szövegbányászati alapfogalmak</w:t>
-      </w:r>
-      <w:bookmarkEnd w:id="50"/>
-    </w:p>
-    <w:p>
-      <w:r>
-        <w:t>Ontológia</w:t>
-      </w:r>
-    </w:p>
-    <w:p>
-      <w:r>
-        <w:t>Natural Language Process</w:t>
-      </w:r>
+      <w:bookmarkStart w:id="51" w:name="_Toc401598726"/>
+      <w:r>
+        <w:t>A szövegbányászat és az adatbányászat összehasonlítása</w:t>
+      </w:r>
+      <w:bookmarkEnd w:id="51"/>
     </w:p>
     <w:p>
       <w:pPr>
         <w:pStyle w:val="Cmsor3"/>
       </w:pPr>
-      <w:bookmarkStart w:id="51" w:name="_Toc401598726"/>
-      <w:r>
-        <w:t>A szövegbányászat és az adatbányászat összehasonlítása</w:t>
-      </w:r>
-      <w:bookmarkEnd w:id="51"/>
+      <w:bookmarkStart w:id="52" w:name="_Toc401598727"/>
+      <w:r>
+        <w:t>Szövegbányászati előfeldolgozás</w:t>
+      </w:r>
+      <w:bookmarkEnd w:id="52"/>
+    </w:p>
+    <w:p>
+      <w:r>
+        <w:t>Számos szövegbányászati feladat megoldható, már létező, adatbányászati eszközökkel, és algoritmusokkal. Ehhez a szöveges adatokat úgy kell transzformálni, olyan alakra kell hozni, hogy ezek a bejáratott eljárások, lehetőleg hatékonyan, képesek legyenek működni rajta. Ezt a transzformációs lépést szokták előfeldolgozásnak is nevezni.</w:t>
+      </w:r>
     </w:p>
     <w:p>
       <w:pPr>
         <w:pStyle w:val="Cmsor3"/>
       </w:pPr>
-      <w:bookmarkStart w:id="52" w:name="_Toc401598727"/>
-      <w:r>
-        <w:t>Szövegbányászati előfeldolgozás</w:t>
-      </w:r>
-      <w:bookmarkEnd w:id="52"/>
-    </w:p>
-    <w:p>
-      <w:r>
-        <w:t>Számos szövegbányászati feladat megoldható, már létező, adatbányászati eszközökkel, és algoritmusokkal. Ehhez a szöveges adatokat úgy kell transzformálni, olyan alakra kell hozni, hogy ezek a bejáratott eljárások, lehetőleg hatékonyan, képesek legyenek működni rajta. Ezt a transzformációs lépést szokták előfeldolgozásnak is nevezni.</w:t>
-      </w:r>
-    </w:p>
-    <w:p>
-      <w:pPr>
-        <w:pStyle w:val="Cmsor3"/>
-      </w:pPr>
       <w:bookmarkStart w:id="53" w:name="_Toc401598728"/>
       <w:r>
+        <w:t>Szövegbányászat főbb feladattípusai</w:t>
+      </w:r>
+      <w:bookmarkEnd w:id="53"/>
+    </w:p>
+    <w:p>
+      <w:r>
+        <w:t>Kereséstámogatás, információ-visszakeresés</w:t>
+      </w:r>
+    </w:p>
+    <w:p>
+      <w:r>
+        <w:t>Információkinyerés</w:t>
+      </w:r>
+    </w:p>
+    <w:p>
+      <w:r>
+        <w:t>Osztályozás</w:t>
+      </w:r>
+    </w:p>
+    <w:p>
+      <w:r>
+        <w:t>Csoportosítás</w:t>
+      </w:r>
+    </w:p>
+    <w:p>
+      <w:r>
         <w:lastRenderedPageBreak/>
-        <w:t>Szövegbányászat főbb feladattípusai</w:t>
-      </w:r>
-      <w:bookmarkEnd w:id="53"/>
-    </w:p>
-    <w:p>
-      <w:r>
-        <w:t>Kereséstámogatás, információ-visszakeresés</w:t>
-      </w:r>
-    </w:p>
-    <w:p>
-      <w:r>
-        <w:t>Információkinyerés</w:t>
-      </w:r>
-    </w:p>
-    <w:p>
-      <w:r>
-        <w:t>Osztályozás</w:t>
-      </w:r>
-    </w:p>
-    <w:p>
-      <w:r>
-        <w:t>Csoportosítás</w:t>
-      </w:r>
-    </w:p>
-    <w:p>
-      <w:r>
         <w:t>Összegzéskészítés, kivonatolás</w:t>
       </w:r>
     </w:p>
@@ -12738,72 +13122,72 @@
       </w:pPr>
       <w:bookmarkStart w:id="56" w:name="_Toc401598731"/>
       <w:r>
+        <w:t>Az irodalomkutatás alapján leszűrt tanulságok</w:t>
+      </w:r>
+      <w:bookmarkEnd w:id="56"/>
+    </w:p>
+    <w:p>
+      <w:pPr>
+        <w:pStyle w:val="Cmsor3"/>
+      </w:pPr>
+      <w:bookmarkStart w:id="57" w:name="_Toc401598732"/>
+      <w:r>
+        <w:t xml:space="preserve">Milyen lehet egy jó és hasznos </w:t>
+      </w:r>
+      <w:r>
+        <w:t>követelmény</w:t>
+      </w:r>
+      <w:r>
+        <w:t>elemzést támogató</w:t>
+      </w:r>
+      <w:r>
+        <w:t xml:space="preserve"> eszköz</w:t>
+      </w:r>
+      <w:r>
+        <w:t>.</w:t>
+      </w:r>
+      <w:bookmarkEnd w:id="57"/>
+    </w:p>
+    <w:p>
+      <w:pPr>
+        <w:pStyle w:val="Cmsor3"/>
+      </w:pPr>
+      <w:bookmarkStart w:id="58" w:name="_Toc401598733"/>
+      <w:r>
+        <w:t>Az irodalomkutatás alapján milyen egy jó, és modern CASE eszköz</w:t>
+      </w:r>
+      <w:bookmarkEnd w:id="58"/>
+    </w:p>
+    <w:p>
+      <w:r>
+        <w:t>Véleményem szerint a jövő CASE eszközeinek a csoportos munka támogatására kell törekedniük, illetve arra, hogy a szoftverfejlesztés minél nagyobb területét lefedjék, és ezt úgy tegyék, hogy egymással a lehető legnagyobb összhangban működnek.</w:t>
+      </w:r>
+      <w:r>
+        <w:t xml:space="preserve"> Persze emellett a továbbiakban is törekedniük kell</w:t>
+      </w:r>
+      <w:r>
+        <w:t xml:space="preserve"> a munka, mimnél teljesebb, minél hatékonyabb</w:t>
+      </w:r>
+      <w:r>
+        <w:t xml:space="preserve">, a lehető legkevesebb </w:t>
+      </w:r>
+      <w:r>
+        <w:t xml:space="preserve">emberi </w:t>
+      </w:r>
+      <w:r>
+        <w:t>beavatkozást igénylő</w:t>
+      </w:r>
+      <w:r>
+        <w:t>, segítésére.</w:t>
+      </w:r>
+    </w:p>
+    <w:p>
+      <w:pPr>
+        <w:pStyle w:val="Cmsor3"/>
+      </w:pPr>
+      <w:bookmarkStart w:id="59" w:name="_Toc401598734"/>
+      <w:r>
         <w:lastRenderedPageBreak/>
-        <w:t>Az irodalomkutatás alapján leszűrt tanulságok</w:t>
-      </w:r>
-      <w:bookmarkEnd w:id="56"/>
-    </w:p>
-    <w:p>
-      <w:pPr>
-        <w:pStyle w:val="Cmsor3"/>
-      </w:pPr>
-      <w:bookmarkStart w:id="57" w:name="_Toc401598732"/>
-      <w:r>
-        <w:t xml:space="preserve">Milyen lehet egy jó és hasznos </w:t>
-      </w:r>
-      <w:r>
-        <w:t>követelmény</w:t>
-      </w:r>
-      <w:r>
-        <w:t>elemzést támogató</w:t>
-      </w:r>
-      <w:r>
-        <w:t xml:space="preserve"> eszköz</w:t>
-      </w:r>
-      <w:r>
-        <w:t>.</w:t>
-      </w:r>
-      <w:bookmarkEnd w:id="57"/>
-    </w:p>
-    <w:p>
-      <w:pPr>
-        <w:pStyle w:val="Cmsor3"/>
-      </w:pPr>
-      <w:bookmarkStart w:id="58" w:name="_Toc401598733"/>
-      <w:r>
-        <w:t>Az irodalomkutatás alapján milyen egy jó, és modern CASE eszköz</w:t>
-      </w:r>
-      <w:bookmarkEnd w:id="58"/>
-    </w:p>
-    <w:p>
-      <w:r>
-        <w:t>Véleményem szerint a jövő CASE eszközeinek a csoportos munka támogatására kell törekedniük, illetve arra, hogy a szoftverfejlesztés minél nagyobb területét lefedjék, és ezt úgy tegyék, hogy egymással a lehető legnagyobb összhangban működnek.</w:t>
-      </w:r>
-      <w:r>
-        <w:t xml:space="preserve"> Persze emellett a továbbiakban is törekedniük kell</w:t>
-      </w:r>
-      <w:r>
-        <w:t xml:space="preserve"> a munka, mimnél teljesebb, minél hatékonyabb</w:t>
-      </w:r>
-      <w:r>
-        <w:t xml:space="preserve">, a lehető legkevesebb </w:t>
-      </w:r>
-      <w:r>
-        <w:t xml:space="preserve">emberi </w:t>
-      </w:r>
-      <w:r>
-        <w:t>beavatkozást igénylő</w:t>
-      </w:r>
-      <w:r>
-        <w:t>, segítésére.</w:t>
-      </w:r>
-    </w:p>
-    <w:p>
-      <w:pPr>
-        <w:pStyle w:val="Cmsor3"/>
-      </w:pPr>
-      <w:bookmarkStart w:id="59" w:name="_Toc401598734"/>
-      <w:r>
         <w:t>A megismert szövegbányászati feladattípusok közül melyek, és milyen formában lehetnek relevánsak egy CASE eszközben</w:t>
       </w:r>
       <w:bookmarkEnd w:id="59"/>
@@ -12885,23 +13269,26 @@
     </w:p>
     <w:p>
       <w:r>
+        <w:t>A rendszer módot biztosít a rendszer felhasználóinak különböző felhasználói szerepkörökhöz való rendelésére.</w:t>
+      </w:r>
+    </w:p>
+    <w:p>
+      <w:r>
+        <w:t>Jó lenne, ha a rendszer, az alap felhasználói szerepkörök finomhangolására is módot adna, az arra jogosultak számára.</w:t>
+      </w:r>
+    </w:p>
+    <w:p>
+      <w:r>
+        <w:t>A rendszer felhasználói interfészének törekednie kell egyes modern felülettervezési ajánlások betartására.</w:t>
+      </w:r>
+    </w:p>
+    <w:p>
+      <w:r>
+        <w:t xml:space="preserve">Jó lenne, ha a felhasználó által kijelölt elemek környékén megjelenő környezetfüggő menü átlátható módon tartalmazná a legfontosabb teendőket az adott elemen, ezzel </w:t>
+      </w:r>
+      <w:r>
         <w:lastRenderedPageBreak/>
-        <w:t>A rendszer módot biztosít a rendszer felhasználóinak különböző felhasználói szerepkörökhöz való rendelésére.</w:t>
-      </w:r>
-    </w:p>
-    <w:p>
-      <w:r>
-        <w:t>Jó lenne, ha a rendszer, az alap felhasználói szerepkörök finomhangolására is módot adna, az arra jogosultak számára.</w:t>
-      </w:r>
-    </w:p>
-    <w:p>
-      <w:r>
-        <w:t>A rendszer felhasználói interfészének törekednie kell egyes modern felülettervezési ajánlások betartására.</w:t>
-      </w:r>
-    </w:p>
-    <w:p>
-      <w:r>
-        <w:t>Jó lenne, ha a felhasználó által kijelölt elemek környékén megjelenő környezetfüggő menü átlátható módon tartalmazná a legfontosabb teendőket az adott elemen, ezzel elősegítve a kényelmes és hatékony kezelést. Az itt nem megjelenő menüelemek, egy a modern Office programokból megismert szalagmenüben kaphatnának helyet.</w:t>
+        <w:t>elősegítve a kényelmes és hatékony kezelést. Az itt nem megjelenő menüelemek, egy a modern Office programokból megismert szalagmenüben kaphatnának helyet.</w:t>
       </w:r>
     </w:p>
     <w:p>
@@ -13009,25 +13396,23 @@
           </wp:inline>
         </w:drawing>
       </w:r>
-      <w:bookmarkStart w:id="64" w:name="_GoBack"/>
+    </w:p>
+    <w:p/>
+    <w:p>
+      <w:pPr>
+        <w:pStyle w:val="Cmsor3"/>
+      </w:pPr>
+      <w:bookmarkStart w:id="64" w:name="_Toc401598739"/>
+      <w:r>
+        <w:t>A rendszerben megjelenő, előre definiált felhasználó</w:t>
+      </w:r>
+      <w:r>
+        <w:t>i szerepkörök</w:t>
+      </w:r>
+      <w:r>
+        <w:t xml:space="preserve"> jellemzése</w:t>
+      </w:r>
       <w:bookmarkEnd w:id="64"/>
-    </w:p>
-    <w:p/>
-    <w:p>
-      <w:pPr>
-        <w:pStyle w:val="Cmsor3"/>
-      </w:pPr>
-      <w:bookmarkStart w:id="65" w:name="_Toc401598739"/>
-      <w:r>
-        <w:t>A rendszerben megjelenő, előre definiált felhasználó</w:t>
-      </w:r>
-      <w:r>
-        <w:t>i szerepkörök</w:t>
-      </w:r>
-      <w:r>
-        <w:t xml:space="preserve"> jellemzése</w:t>
-      </w:r>
-      <w:bookmarkEnd w:id="65"/>
     </w:p>
     <w:p>
       <w:r>
@@ -13219,25 +13604,25 @@
       <w:pPr>
         <w:pStyle w:val="Cmsor2"/>
       </w:pPr>
-      <w:bookmarkStart w:id="66" w:name="_Toc401598740"/>
+      <w:bookmarkStart w:id="65" w:name="_Toc401598740"/>
       <w:r>
         <w:lastRenderedPageBreak/>
         <w:t>Funkcionális követelmények</w:t>
       </w:r>
+      <w:bookmarkEnd w:id="65"/>
+    </w:p>
+    <w:p>
+      <w:pPr>
+        <w:pStyle w:val="Cmsor3"/>
+      </w:pPr>
+      <w:bookmarkStart w:id="66" w:name="_Toc401598741"/>
+      <w:r>
+        <w:t>A rendszer főbb felhasználói funkcióinak áttekintő</w:t>
+      </w:r>
+      <w:r>
+        <w:t xml:space="preserve"> használati eset nézete</w:t>
+      </w:r>
       <w:bookmarkEnd w:id="66"/>
-    </w:p>
-    <w:p>
-      <w:pPr>
-        <w:pStyle w:val="Cmsor3"/>
-      </w:pPr>
-      <w:bookmarkStart w:id="67" w:name="_Toc401598741"/>
-      <w:r>
-        <w:t>A rendszer főbb felhasználói funkcióinak áttekintő</w:t>
-      </w:r>
-      <w:r>
-        <w:t xml:space="preserve"> használati eset nézete</w:t>
-      </w:r>
-      <w:bookmarkEnd w:id="67"/>
     </w:p>
     <w:p>
       <w:r>
@@ -13348,11 +13733,11 @@
       <w:pPr>
         <w:pStyle w:val="Cmsor2"/>
       </w:pPr>
-      <w:bookmarkStart w:id="68" w:name="_Toc401598742"/>
+      <w:bookmarkStart w:id="67" w:name="_Toc401598742"/>
       <w:r>
         <w:t>Nem funkcionális követelmények</w:t>
       </w:r>
-      <w:bookmarkEnd w:id="68"/>
+      <w:bookmarkEnd w:id="67"/>
     </w:p>
     <w:p>
       <w:pPr>
@@ -13374,179 +13759,179 @@
       <w:pPr>
         <w:pStyle w:val="Cmsor1"/>
       </w:pPr>
-      <w:bookmarkStart w:id="69" w:name="_Toc401598743"/>
+      <w:bookmarkStart w:id="68" w:name="_Toc401598743"/>
       <w:r>
         <w:t>A rendszer kialakítása során felhasználható technológiák és jellemzésük</w:t>
       </w:r>
+      <w:bookmarkEnd w:id="68"/>
+    </w:p>
+    <w:p>
+      <w:pPr>
+        <w:pStyle w:val="Cmsor2"/>
+      </w:pPr>
+      <w:bookmarkStart w:id="69" w:name="_Toc401598744"/>
+      <w:r>
+        <w:t>Szerver oldali technológiák</w:t>
+      </w:r>
       <w:bookmarkEnd w:id="69"/>
     </w:p>
     <w:p>
       <w:pPr>
+        <w:pStyle w:val="Cmsor3"/>
+      </w:pPr>
+      <w:bookmarkStart w:id="70" w:name="_Toc401598745"/>
+      <w:r>
+        <w:t>ASP.NET</w:t>
+      </w:r>
+      <w:bookmarkEnd w:id="70"/>
+    </w:p>
+    <w:p>
+      <w:pPr>
+        <w:pStyle w:val="Cmsor3"/>
+      </w:pPr>
+      <w:bookmarkStart w:id="71" w:name="_Toc401598746"/>
+      <w:r>
+        <w:t>Java</w:t>
+      </w:r>
+      <w:bookmarkEnd w:id="71"/>
+    </w:p>
+    <w:p>
+      <w:r>
+        <w:t>EE vagy Spring MVC</w:t>
+      </w:r>
+      <w:r>
+        <w:t xml:space="preserve"> esetleg valami egyszerűbb REST FW?</w:t>
+      </w:r>
+    </w:p>
+    <w:p>
+      <w:pPr>
         <w:pStyle w:val="Cmsor2"/>
       </w:pPr>
-      <w:bookmarkStart w:id="70" w:name="_Toc401598744"/>
-      <w:r>
-        <w:t>Szerver oldali technológiák</w:t>
-      </w:r>
-      <w:bookmarkEnd w:id="70"/>
+      <w:bookmarkStart w:id="72" w:name="_Toc401598747"/>
+      <w:r>
+        <w:t>A kliens oldali megjelenítés kezelése</w:t>
+      </w:r>
+      <w:bookmarkEnd w:id="72"/>
     </w:p>
     <w:p>
       <w:pPr>
         <w:pStyle w:val="Cmsor3"/>
       </w:pPr>
-      <w:bookmarkStart w:id="71" w:name="_Toc401598745"/>
-      <w:r>
-        <w:t>ASP.NET</w:t>
-      </w:r>
-      <w:bookmarkEnd w:id="71"/>
+      <w:bookmarkStart w:id="73" w:name="_Toc401598748"/>
+      <w:r>
+        <w:t>HTML5</w:t>
+      </w:r>
+      <w:bookmarkEnd w:id="73"/>
+    </w:p>
+    <w:p>
+      <w:r>
+        <w:t>SVG vagy Canvas</w:t>
+      </w:r>
     </w:p>
     <w:p>
       <w:pPr>
         <w:pStyle w:val="Cmsor3"/>
       </w:pPr>
-      <w:bookmarkStart w:id="72" w:name="_Toc401598746"/>
-      <w:r>
-        <w:t>Java</w:t>
-      </w:r>
-      <w:bookmarkEnd w:id="72"/>
-    </w:p>
-    <w:p>
-      <w:r>
-        <w:t>EE vagy Spring MVC</w:t>
-      </w:r>
-      <w:r>
-        <w:t xml:space="preserve"> esetleg valami egyszerűbb REST FW?</w:t>
-      </w:r>
+      <w:bookmarkStart w:id="74" w:name="_Toc401598749"/>
+      <w:r>
+        <w:t>CSS</w:t>
+      </w:r>
+      <w:bookmarkEnd w:id="74"/>
     </w:p>
     <w:p>
       <w:pPr>
         <w:pStyle w:val="Cmsor2"/>
       </w:pPr>
-      <w:bookmarkStart w:id="73" w:name="_Toc401598747"/>
-      <w:r>
-        <w:t>A kliens oldali megjelenítés kezelése</w:t>
-      </w:r>
-      <w:bookmarkEnd w:id="73"/>
+      <w:bookmarkStart w:id="75" w:name="_Toc401598750"/>
+      <w:r>
+        <w:t>A k</w:t>
+      </w:r>
+      <w:r>
+        <w:t>liens oldali</w:t>
+      </w:r>
+      <w:r>
+        <w:t xml:space="preserve"> dinamika kezelése</w:t>
+      </w:r>
+      <w:bookmarkEnd w:id="75"/>
     </w:p>
     <w:p>
       <w:pPr>
         <w:pStyle w:val="Cmsor3"/>
       </w:pPr>
-      <w:bookmarkStart w:id="74" w:name="_Toc401598748"/>
-      <w:r>
-        <w:t>HTML5</w:t>
-      </w:r>
-      <w:bookmarkEnd w:id="74"/>
-    </w:p>
-    <w:p>
-      <w:r>
-        <w:t>SVG vagy Canvas</w:t>
-      </w:r>
-    </w:p>
+      <w:bookmarkStart w:id="76" w:name="_Toc401598751"/>
+      <w:r>
+        <w:t>JavaScript, és a TypeScript</w:t>
+      </w:r>
+      <w:bookmarkEnd w:id="76"/>
+    </w:p>
+    <w:p>
+      <w:pPr>
+        <w:pStyle w:val="Cmsor2"/>
+      </w:pPr>
+      <w:bookmarkStart w:id="77" w:name="_Toc401598752"/>
+      <w:r>
+        <w:t>Kommunikációs technológiák</w:t>
+      </w:r>
+      <w:bookmarkEnd w:id="77"/>
+    </w:p>
+    <w:p>
+      <w:r>
+        <w:t xml:space="preserve">REST – a WinApi, illetve egy Javas megoldás; </w:t>
+      </w:r>
+    </w:p>
+    <w:p>
+      <w:r>
+        <w:t>SignalR</w:t>
+      </w:r>
+    </w:p>
+    <w:p>
+      <w:pPr>
+        <w:pStyle w:val="Cmsor2"/>
+      </w:pPr>
+      <w:bookmarkStart w:id="78" w:name="_Toc401598753"/>
+      <w:r>
+        <w:t>Szövegbányászati csomagok</w:t>
+      </w:r>
+      <w:bookmarkEnd w:id="78"/>
+    </w:p>
+    <w:p/>
+    <w:p>
+      <w:r>
+        <w:br w:type="page"/>
+      </w:r>
+    </w:p>
+    <w:p/>
+    <w:p>
+      <w:pPr>
+        <w:pStyle w:val="Cmsor1"/>
+      </w:pPr>
+      <w:bookmarkStart w:id="79" w:name="_Toc401598754"/>
+      <w:r>
+        <w:t>Követelményanalízis</w:t>
+      </w:r>
+      <w:bookmarkEnd w:id="79"/>
+    </w:p>
+    <w:p/>
+    <w:p>
+      <w:pPr>
+        <w:pStyle w:val="Cmsor2"/>
+      </w:pPr>
+      <w:bookmarkStart w:id="80" w:name="_Toc401598755"/>
+      <w:r>
+        <w:t>A rendszer statikus modelljének elemzése</w:t>
+      </w:r>
+      <w:bookmarkEnd w:id="80"/>
+    </w:p>
+    <w:p/>
     <w:p>
       <w:pPr>
         <w:pStyle w:val="Cmsor3"/>
       </w:pPr>
-      <w:bookmarkStart w:id="75" w:name="_Toc401598749"/>
-      <w:r>
-        <w:t>CSS</w:t>
-      </w:r>
-      <w:bookmarkEnd w:id="75"/>
-    </w:p>
-    <w:p>
-      <w:pPr>
-        <w:pStyle w:val="Cmsor2"/>
-      </w:pPr>
-      <w:bookmarkStart w:id="76" w:name="_Toc401598750"/>
-      <w:r>
-        <w:t>A k</w:t>
-      </w:r>
-      <w:r>
-        <w:t>liens oldali</w:t>
-      </w:r>
-      <w:r>
-        <w:t xml:space="preserve"> dinamika kezelése</w:t>
-      </w:r>
-      <w:bookmarkEnd w:id="76"/>
-    </w:p>
-    <w:p>
-      <w:pPr>
-        <w:pStyle w:val="Cmsor3"/>
-      </w:pPr>
-      <w:bookmarkStart w:id="77" w:name="_Toc401598751"/>
-      <w:r>
-        <w:t>JavaScript, és a TypeScript</w:t>
-      </w:r>
-      <w:bookmarkEnd w:id="77"/>
-    </w:p>
-    <w:p>
-      <w:pPr>
-        <w:pStyle w:val="Cmsor2"/>
-      </w:pPr>
-      <w:bookmarkStart w:id="78" w:name="_Toc401598752"/>
-      <w:r>
-        <w:t>Kommunikációs technológiák</w:t>
-      </w:r>
-      <w:bookmarkEnd w:id="78"/>
-    </w:p>
-    <w:p>
-      <w:r>
-        <w:t xml:space="preserve">REST – a WinApi, illetve egy Javas megoldás; </w:t>
-      </w:r>
-    </w:p>
-    <w:p>
-      <w:r>
-        <w:t>SignalR</w:t>
-      </w:r>
-    </w:p>
-    <w:p>
-      <w:pPr>
-        <w:pStyle w:val="Cmsor2"/>
-      </w:pPr>
-      <w:bookmarkStart w:id="79" w:name="_Toc401598753"/>
-      <w:r>
-        <w:t>Szövegbányászati csomagok</w:t>
-      </w:r>
-      <w:bookmarkEnd w:id="79"/>
-    </w:p>
-    <w:p/>
-    <w:p>
-      <w:r>
-        <w:br w:type="page"/>
-      </w:r>
-    </w:p>
-    <w:p/>
-    <w:p>
-      <w:pPr>
-        <w:pStyle w:val="Cmsor1"/>
-      </w:pPr>
-      <w:bookmarkStart w:id="80" w:name="_Toc401598754"/>
-      <w:r>
-        <w:t>Követelményanalízis</w:t>
-      </w:r>
-      <w:bookmarkEnd w:id="80"/>
-    </w:p>
-    <w:p/>
-    <w:p>
-      <w:pPr>
-        <w:pStyle w:val="Cmsor2"/>
-      </w:pPr>
-      <w:bookmarkStart w:id="81" w:name="_Toc401598755"/>
-      <w:r>
-        <w:t>A rendszer statikus modelljének elemzése</w:t>
+      <w:bookmarkStart w:id="81" w:name="_Toc401598756"/>
+      <w:r>
+        <w:t>Szerkezet áttekintő nézet</w:t>
       </w:r>
       <w:bookmarkEnd w:id="81"/>
-    </w:p>
-    <w:p/>
-    <w:p>
-      <w:pPr>
-        <w:pStyle w:val="Cmsor3"/>
-      </w:pPr>
-      <w:bookmarkStart w:id="82" w:name="_Toc401598756"/>
-      <w:r>
-        <w:t>Szerkezet áttekintő nézet</w:t>
-      </w:r>
-      <w:bookmarkEnd w:id="82"/>
     </w:p>
     <w:p>
       <w:pPr>
@@ -13567,12 +13952,12 @@
       <w:pPr>
         <w:pStyle w:val="Cmsor3"/>
       </w:pPr>
-      <w:bookmarkStart w:id="83" w:name="_Toc401598757"/>
+      <w:bookmarkStart w:id="82" w:name="_Toc401598757"/>
       <w:r>
         <w:lastRenderedPageBreak/>
         <w:t>Szerkezeti nézet</w:t>
       </w:r>
-      <w:bookmarkEnd w:id="83"/>
+      <w:bookmarkEnd w:id="82"/>
     </w:p>
     <w:p/>
     <w:p/>
@@ -13580,14 +13965,14 @@
       <w:pPr>
         <w:pStyle w:val="Cmsor2"/>
       </w:pPr>
-      <w:bookmarkStart w:id="84" w:name="_Toc401598758"/>
+      <w:bookmarkStart w:id="83" w:name="_Toc401598758"/>
       <w:r>
         <w:t>A rendszer dinamikájának</w:t>
       </w:r>
       <w:r>
         <w:t xml:space="preserve"> és folyamatainak elemzése</w:t>
       </w:r>
-      <w:bookmarkEnd w:id="84"/>
+      <w:bookmarkEnd w:id="83"/>
     </w:p>
     <w:p>
       <w:r>
@@ -13598,33 +13983,33 @@
       <w:pPr>
         <w:pStyle w:val="Cmsor2"/>
       </w:pPr>
-      <w:bookmarkStart w:id="85" w:name="_Toc401598759"/>
+      <w:bookmarkStart w:id="84" w:name="_Toc401598759"/>
       <w:r>
         <w:lastRenderedPageBreak/>
         <w:t>Képernyő vázlatok</w:t>
       </w:r>
+      <w:bookmarkEnd w:id="84"/>
+    </w:p>
+    <w:p/>
+    <w:p>
+      <w:pPr>
+        <w:pStyle w:val="Cmsor1"/>
+      </w:pPr>
+      <w:bookmarkStart w:id="85" w:name="_Toc401598760"/>
+      <w:r>
+        <w:t>Rendszerterv</w:t>
+      </w:r>
       <w:bookmarkEnd w:id="85"/>
     </w:p>
-    <w:p/>
-    <w:p>
-      <w:pPr>
-        <w:pStyle w:val="Cmsor1"/>
-      </w:pPr>
-      <w:bookmarkStart w:id="86" w:name="_Toc401598760"/>
-      <w:r>
-        <w:t>Rendszerterv</w:t>
+    <w:p>
+      <w:pPr>
+        <w:pStyle w:val="Cmsor2"/>
+      </w:pPr>
+      <w:bookmarkStart w:id="86" w:name="_Toc401598761"/>
+      <w:r>
+        <w:t>Képernyő tervek</w:t>
       </w:r>
       <w:bookmarkEnd w:id="86"/>
-    </w:p>
-    <w:p>
-      <w:pPr>
-        <w:pStyle w:val="Cmsor2"/>
-      </w:pPr>
-      <w:bookmarkStart w:id="87" w:name="_Toc401598761"/>
-      <w:r>
-        <w:t>Képernyő tervek</w:t>
-      </w:r>
-      <w:bookmarkEnd w:id="87"/>
     </w:p>
     <w:p/>
     <w:p/>
@@ -13632,11 +14017,11 @@
       <w:pPr>
         <w:pStyle w:val="Cmsor2"/>
       </w:pPr>
-      <w:bookmarkStart w:id="88" w:name="_Toc401598762"/>
+      <w:bookmarkStart w:id="87" w:name="_Toc401598762"/>
       <w:r>
         <w:t>Csomagáttekintő nézet</w:t>
       </w:r>
-      <w:bookmarkEnd w:id="88"/>
+      <w:bookmarkEnd w:id="87"/>
     </w:p>
     <w:p>
       <w:pPr>
@@ -13658,11 +14043,11 @@
       <w:pPr>
         <w:pStyle w:val="Cmsor2"/>
       </w:pPr>
-      <w:bookmarkStart w:id="89" w:name="_Toc401598763"/>
+      <w:bookmarkStart w:id="88" w:name="_Toc401598763"/>
       <w:r>
         <w:t>Részletes komponens leírások</w:t>
       </w:r>
-      <w:bookmarkEnd w:id="89"/>
+      <w:bookmarkEnd w:id="88"/>
     </w:p>
     <w:p>
       <w:pPr>
@@ -13764,11 +14149,11 @@
       <w:pPr>
         <w:pStyle w:val="Cmsor2"/>
       </w:pPr>
-      <w:bookmarkStart w:id="90" w:name="_Toc401598764"/>
+      <w:bookmarkStart w:id="89" w:name="_Toc401598764"/>
       <w:r>
         <w:t>Részletes dinamikus nézetek</w:t>
       </w:r>
-      <w:bookmarkEnd w:id="90"/>
+      <w:bookmarkEnd w:id="89"/>
     </w:p>
     <w:p>
       <w:r>
@@ -13827,7 +14212,7 @@
       <w:pPr>
         <w:pStyle w:val="Cmsor2"/>
       </w:pPr>
-      <w:bookmarkStart w:id="91" w:name="_Toc401598765"/>
+      <w:bookmarkStart w:id="90" w:name="_Toc401598765"/>
       <w:r>
         <w:t xml:space="preserve">Telepítési </w:t>
       </w:r>
@@ -13837,7 +14222,7 @@
       <w:r>
         <w:t xml:space="preserve"> és rendszerkörnyezet</w:t>
       </w:r>
-      <w:bookmarkEnd w:id="91"/>
+      <w:bookmarkEnd w:id="90"/>
     </w:p>
     <w:p>
       <w:pPr>
@@ -13859,11 +14244,11 @@
       <w:pPr>
         <w:pStyle w:val="Cmsor1"/>
       </w:pPr>
-      <w:bookmarkStart w:id="92" w:name="_Toc401598766"/>
+      <w:bookmarkStart w:id="91" w:name="_Toc401598766"/>
       <w:r>
         <w:t>Az implementáció részletei</w:t>
       </w:r>
-      <w:bookmarkEnd w:id="92"/>
+      <w:bookmarkEnd w:id="91"/>
     </w:p>
     <w:p>
       <w:pPr>
@@ -13971,22 +14356,22 @@
       <w:pPr>
         <w:pStyle w:val="Cmsor1"/>
       </w:pPr>
-      <w:bookmarkStart w:id="93" w:name="_Toc401598767"/>
+      <w:bookmarkStart w:id="92" w:name="_Toc401598767"/>
       <w:r>
         <w:t>Tesztelés</w:t>
       </w:r>
+      <w:bookmarkEnd w:id="92"/>
+    </w:p>
+    <w:p/>
+    <w:p>
+      <w:pPr>
+        <w:pStyle w:val="Cmsor2"/>
+      </w:pPr>
+      <w:bookmarkStart w:id="93" w:name="_Toc401598768"/>
+      <w:r>
+        <w:t>Statikus tesztelés</w:t>
+      </w:r>
       <w:bookmarkEnd w:id="93"/>
-    </w:p>
-    <w:p/>
-    <w:p>
-      <w:pPr>
-        <w:pStyle w:val="Cmsor2"/>
-      </w:pPr>
-      <w:bookmarkStart w:id="94" w:name="_Toc401598768"/>
-      <w:r>
-        <w:t>Statikus tesztelés</w:t>
-      </w:r>
-      <w:bookmarkEnd w:id="94"/>
     </w:p>
     <w:p>
       <w:pPr>
@@ -14008,22 +14393,22 @@
       <w:pPr>
         <w:pStyle w:val="Cmsor2"/>
       </w:pPr>
-      <w:bookmarkStart w:id="95" w:name="_Toc401598769"/>
+      <w:bookmarkStart w:id="94" w:name="_Toc401598769"/>
       <w:r>
         <w:t>Dinamikus tesztelés</w:t>
       </w:r>
+      <w:bookmarkEnd w:id="94"/>
+    </w:p>
+    <w:p/>
+    <w:p>
+      <w:pPr>
+        <w:pStyle w:val="Cmsor3"/>
+      </w:pPr>
+      <w:bookmarkStart w:id="95" w:name="_Toc401598770"/>
+      <w:r>
+        <w:t>Egység teszt</w:t>
+      </w:r>
       <w:bookmarkEnd w:id="95"/>
-    </w:p>
-    <w:p/>
-    <w:p>
-      <w:pPr>
-        <w:pStyle w:val="Cmsor3"/>
-      </w:pPr>
-      <w:bookmarkStart w:id="96" w:name="_Toc401598770"/>
-      <w:r>
-        <w:t>Egység teszt</w:t>
-      </w:r>
-      <w:bookmarkEnd w:id="96"/>
     </w:p>
     <w:p>
       <w:pPr>
@@ -14045,11 +14430,11 @@
       <w:pPr>
         <w:pStyle w:val="Cmsor3"/>
       </w:pPr>
-      <w:bookmarkStart w:id="97" w:name="_Toc401598771"/>
+      <w:bookmarkStart w:id="96" w:name="_Toc401598771"/>
       <w:r>
         <w:t>Komponens teszt</w:t>
       </w:r>
-      <w:bookmarkEnd w:id="97"/>
+      <w:bookmarkEnd w:id="96"/>
     </w:p>
     <w:p>
       <w:pPr>
@@ -14071,11 +14456,11 @@
       <w:pPr>
         <w:pStyle w:val="Cmsor3"/>
       </w:pPr>
-      <w:bookmarkStart w:id="98" w:name="_Toc401598772"/>
+      <w:bookmarkStart w:id="97" w:name="_Toc401598772"/>
       <w:r>
         <w:t>Integrációs teszt</w:t>
       </w:r>
-      <w:bookmarkEnd w:id="98"/>
+      <w:bookmarkEnd w:id="97"/>
     </w:p>
     <w:p>
       <w:pPr>
@@ -14097,11 +14482,11 @@
       <w:pPr>
         <w:pStyle w:val="Cmsor3"/>
       </w:pPr>
-      <w:bookmarkStart w:id="99" w:name="_Toc401598773"/>
+      <w:bookmarkStart w:id="98" w:name="_Toc401598773"/>
       <w:r>
         <w:t>Rendszer teszt</w:t>
       </w:r>
-      <w:bookmarkEnd w:id="99"/>
+      <w:bookmarkEnd w:id="98"/>
     </w:p>
     <w:p>
       <w:pPr>
@@ -14123,11 +14508,11 @@
       <w:pPr>
         <w:pStyle w:val="Cmsor3"/>
       </w:pPr>
-      <w:bookmarkStart w:id="100" w:name="_Toc401598774"/>
+      <w:bookmarkStart w:id="99" w:name="_Toc401598774"/>
       <w:r>
         <w:t>Átadási teszt</w:t>
       </w:r>
-      <w:bookmarkEnd w:id="100"/>
+      <w:bookmarkEnd w:id="99"/>
     </w:p>
     <w:p>
       <w:pPr>
@@ -14149,11 +14534,11 @@
       <w:pPr>
         <w:pStyle w:val="Cmsor1"/>
       </w:pPr>
-      <w:bookmarkStart w:id="101" w:name="_Toc401598775"/>
+      <w:bookmarkStart w:id="100" w:name="_Toc401598775"/>
       <w:r>
         <w:t>Továbbfejlesztési lehetőségek</w:t>
       </w:r>
-      <w:bookmarkEnd w:id="101"/>
+      <w:bookmarkEnd w:id="100"/>
     </w:p>
     <w:p>
       <w:pPr>
@@ -14175,11 +14560,11 @@
       <w:pPr>
         <w:pStyle w:val="Cmsor1"/>
       </w:pPr>
-      <w:bookmarkStart w:id="102" w:name="_Toc401598776"/>
+      <w:bookmarkStart w:id="101" w:name="_Toc401598776"/>
       <w:r>
         <w:t>A szakdolgozat tartalmi összefoglalója</w:t>
       </w:r>
-      <w:bookmarkEnd w:id="102"/>
+      <w:bookmarkEnd w:id="101"/>
     </w:p>
     <w:p>
       <w:r>
@@ -14207,11 +14592,11 @@
       <w:pPr>
         <w:pStyle w:val="Cmsor1"/>
       </w:pPr>
-      <w:bookmarkStart w:id="103" w:name="_Toc401598777"/>
+      <w:bookmarkStart w:id="102" w:name="_Toc401598777"/>
       <w:r>
         <w:t>Irodalomjegyzék</w:t>
       </w:r>
-      <w:bookmarkEnd w:id="103"/>
+      <w:bookmarkEnd w:id="102"/>
     </w:p>
     <w:p>
       <w:r>
@@ -14245,11 +14630,11 @@
       <w:pPr>
         <w:pStyle w:val="Cmsor1"/>
       </w:pPr>
-      <w:bookmarkStart w:id="104" w:name="_Toc401598778"/>
+      <w:bookmarkStart w:id="103" w:name="_Toc401598778"/>
       <w:r>
         <w:t>Mellékletek</w:t>
       </w:r>
-      <w:bookmarkEnd w:id="104"/>
+      <w:bookmarkEnd w:id="103"/>
     </w:p>
     <w:p>
       <w:r>
@@ -14336,7 +14721,7 @@
           <w:rPr>
             <w:noProof/>
           </w:rPr>
-          <w:t>33</w:t>
+          <w:t>28</w:t>
         </w:r>
         <w:r>
           <w:fldChar w:fldCharType="end"/>
@@ -16130,7 +16515,7 @@
 </file>
 
 <file path=customXml/itemProps1.xml><?xml version="1.0" encoding="utf-8"?>
-<ds:datastoreItem xmlns:ds="http://schemas.openxmlformats.org/officeDocument/2006/customXml" ds:itemID="{E114B5C6-5377-4D2C-A6EB-30EEFD9FA2D9}">
+<ds:datastoreItem xmlns:ds="http://schemas.openxmlformats.org/officeDocument/2006/customXml" ds:itemID="{DE17CC72-C79A-4165-86BA-72395489F99A}">
   <ds:schemaRefs>
     <ds:schemaRef ds:uri="http://schemas.openxmlformats.org/officeDocument/2006/bibliography"/>
   </ds:schemaRefs>

</xml_diff>

<commit_message>
Fődoksi: Szövegbányászat DöntésTámogatóRendszerek alapján javítva; Írniben: UML elkezd
</commit_message>
<xml_diff>
--- a/SzakDolgozat.docx
+++ b/SzakDolgozat.docx
@@ -14931,8 +14931,6 @@
       <w:r>
         <w:t xml:space="preserve">Az informatikai rendszerek modellezésére </w:t>
       </w:r>
-      <w:bookmarkStart w:id="37" w:name="_GoBack"/>
-      <w:bookmarkEnd w:id="37"/>
     </w:p>
     <w:p/>
     <w:p/>
@@ -14940,144 +14938,144 @@
       <w:pPr>
         <w:pStyle w:val="Cmsor2"/>
       </w:pPr>
-      <w:bookmarkStart w:id="38" w:name="_Toc402464871"/>
+      <w:bookmarkStart w:id="37" w:name="_Toc402464871"/>
       <w:r>
         <w:t>Követelmény modellezés eszközei</w:t>
       </w:r>
+      <w:bookmarkEnd w:id="37"/>
+    </w:p>
+    <w:p>
+      <w:pPr>
+        <w:pStyle w:val="Cmsor3"/>
+      </w:pPr>
+      <w:bookmarkStart w:id="38" w:name="_Toc402464872"/>
+      <w:r>
+        <w:t>Use Case modell</w:t>
+      </w:r>
       <w:bookmarkEnd w:id="38"/>
     </w:p>
     <w:p>
       <w:pPr>
+        <w:pStyle w:val="Cmsor2"/>
+      </w:pPr>
+      <w:bookmarkStart w:id="39" w:name="_Toc402464873"/>
+      <w:r>
+        <w:t>Az agilis követelménykezelés</w:t>
+      </w:r>
+      <w:bookmarkEnd w:id="39"/>
+    </w:p>
+    <w:p>
+      <w:pPr>
         <w:pStyle w:val="Cmsor3"/>
       </w:pPr>
-      <w:bookmarkStart w:id="39" w:name="_Toc402464872"/>
-      <w:r>
-        <w:t>Use Case modell</w:t>
-      </w:r>
-      <w:bookmarkEnd w:id="39"/>
-    </w:p>
+      <w:bookmarkStart w:id="40" w:name="_Toc402464874"/>
+      <w:r>
+        <w:t>User Stories:</w:t>
+      </w:r>
+      <w:r>
+        <w:t xml:space="preserve"> A</w:t>
+      </w:r>
+      <w:r>
+        <w:t xml:space="preserve"> </w:t>
+      </w:r>
+      <w:r>
+        <w:t xml:space="preserve">használati esetek </w:t>
+      </w:r>
+      <w:r>
+        <w:t>agilis megközelítés</w:t>
+      </w:r>
+      <w:r>
+        <w:t>e</w:t>
+      </w:r>
+      <w:bookmarkEnd w:id="40"/>
+    </w:p>
+    <w:p>
+      <w:r>
+        <w:t>Scenario</w:t>
+      </w:r>
+    </w:p>
+    <w:p/>
     <w:p>
       <w:pPr>
         <w:pStyle w:val="Cmsor2"/>
       </w:pPr>
-      <w:bookmarkStart w:id="40" w:name="_Toc402464873"/>
-      <w:r>
-        <w:t>Az agilis követelménykezelés</w:t>
-      </w:r>
-      <w:bookmarkEnd w:id="40"/>
+      <w:bookmarkStart w:id="41" w:name="_Toc402464875"/>
+      <w:r>
+        <w:t>Szakirány vezéreltség</w:t>
+      </w:r>
+      <w:bookmarkEnd w:id="41"/>
     </w:p>
     <w:p>
       <w:pPr>
         <w:pStyle w:val="Cmsor3"/>
       </w:pPr>
-      <w:bookmarkStart w:id="41" w:name="_Toc402464874"/>
-      <w:r>
-        <w:t>User Stories:</w:t>
-      </w:r>
-      <w:r>
-        <w:t xml:space="preserve"> A</w:t>
-      </w:r>
-      <w:r>
-        <w:t xml:space="preserve"> </w:t>
-      </w:r>
-      <w:r>
-        <w:t xml:space="preserve">használati esetek </w:t>
-      </w:r>
-      <w:r>
-        <w:t>agilis megközelítés</w:t>
-      </w:r>
-      <w:r>
-        <w:t>e</w:t>
-      </w:r>
-      <w:bookmarkEnd w:id="41"/>
-    </w:p>
-    <w:p>
-      <w:r>
-        <w:t>Scenario</w:t>
-      </w:r>
+      <w:bookmarkStart w:id="42" w:name="_Toc402464876"/>
+      <w:r>
+        <w:t>A TDD, DDD, BDD hármas értelmezése</w:t>
+      </w:r>
+      <w:bookmarkEnd w:id="42"/>
+    </w:p>
+    <w:p>
+      <w:pPr>
+        <w:pStyle w:val="Cmsor3"/>
+      </w:pPr>
+      <w:bookmarkStart w:id="43" w:name="_Toc402464877"/>
+      <w:r>
+        <w:t>Szakirány vezérelt tervezés (Domain Driven Design)</w:t>
+      </w:r>
+      <w:bookmarkEnd w:id="43"/>
+    </w:p>
+    <w:p>
+      <w:pPr>
+        <w:pStyle w:val="Cmsor3"/>
+      </w:pPr>
+      <w:bookmarkStart w:id="44" w:name="_Toc402464878"/>
+      <w:r>
+        <w:t>Girkin nyelven leírt követelmények</w:t>
+      </w:r>
+      <w:bookmarkEnd w:id="44"/>
     </w:p>
     <w:p/>
     <w:p>
       <w:pPr>
         <w:pStyle w:val="Cmsor2"/>
       </w:pPr>
-      <w:bookmarkStart w:id="42" w:name="_Toc402464875"/>
-      <w:r>
-        <w:t>Szakirány vezéreltség</w:t>
-      </w:r>
-      <w:bookmarkEnd w:id="42"/>
-    </w:p>
-    <w:p>
-      <w:pPr>
-        <w:pStyle w:val="Cmsor3"/>
-      </w:pPr>
-      <w:bookmarkStart w:id="43" w:name="_Toc402464876"/>
-      <w:r>
-        <w:t>A TDD, DDD, BDD hármas értelmezése</w:t>
-      </w:r>
-      <w:bookmarkEnd w:id="43"/>
-    </w:p>
-    <w:p>
-      <w:pPr>
-        <w:pStyle w:val="Cmsor3"/>
-      </w:pPr>
-      <w:bookmarkStart w:id="44" w:name="_Toc402464877"/>
-      <w:r>
-        <w:t>Szakirány vezérelt tervezés (Domain Driven Design)</w:t>
-      </w:r>
-      <w:bookmarkEnd w:id="44"/>
-    </w:p>
-    <w:p>
-      <w:pPr>
-        <w:pStyle w:val="Cmsor3"/>
-      </w:pPr>
-      <w:bookmarkStart w:id="45" w:name="_Toc402464878"/>
-      <w:r>
-        <w:t>Girkin nyelven leírt követelmények</w:t>
-      </w:r>
-      <w:bookmarkEnd w:id="45"/>
-    </w:p>
-    <w:p/>
-    <w:p>
-      <w:pPr>
-        <w:pStyle w:val="Cmsor2"/>
-      </w:pPr>
-      <w:bookmarkStart w:id="46" w:name="_Toc402464879"/>
+      <w:bookmarkStart w:id="45" w:name="_Toc402464879"/>
       <w:r>
         <w:lastRenderedPageBreak/>
         <w:t>Követelmény formátum sablonok és ajánlások</w:t>
       </w:r>
+      <w:bookmarkEnd w:id="45"/>
+    </w:p>
+    <w:p>
+      <w:pPr>
+        <w:pStyle w:val="Cmsor3"/>
+      </w:pPr>
+      <w:bookmarkStart w:id="46" w:name="_Toc402464880"/>
+      <w:r>
+        <w:t>Felhasználói követelmény sablon</w:t>
+      </w:r>
       <w:bookmarkEnd w:id="46"/>
     </w:p>
     <w:p>
       <w:pPr>
         <w:pStyle w:val="Cmsor3"/>
       </w:pPr>
-      <w:bookmarkStart w:id="47" w:name="_Toc402464880"/>
-      <w:r>
-        <w:t>Felhasználói követelmény sablon</w:t>
+      <w:bookmarkStart w:id="47" w:name="_Toc402464881"/>
+      <w:r>
+        <w:t>Rendszerkövetelmény sablon</w:t>
       </w:r>
       <w:bookmarkEnd w:id="47"/>
     </w:p>
     <w:p>
       <w:pPr>
-        <w:pStyle w:val="Cmsor3"/>
-      </w:pPr>
-      <w:bookmarkStart w:id="48" w:name="_Toc402464881"/>
-      <w:r>
-        <w:t>Rendszerkövetelmény sablon</w:t>
+        <w:pStyle w:val="Cmsor2"/>
+      </w:pPr>
+      <w:bookmarkStart w:id="48" w:name="_Toc402464882"/>
+      <w:r>
+        <w:t>A CASE eszközök</w:t>
       </w:r>
       <w:bookmarkEnd w:id="48"/>
-    </w:p>
-    <w:p>
-      <w:pPr>
-        <w:pStyle w:val="Cmsor2"/>
-      </w:pPr>
-      <w:bookmarkStart w:id="49" w:name="_Toc402464882"/>
-      <w:r>
-        <w:t>A CASE eszközök</w:t>
-      </w:r>
-      <w:bookmarkEnd w:id="49"/>
     </w:p>
     <w:p>
       <w:r>
@@ -15166,7 +15164,7 @@
       <w:pPr>
         <w:pStyle w:val="Cmsor2"/>
       </w:pPr>
-      <w:bookmarkStart w:id="50" w:name="_Toc402464883"/>
+      <w:bookmarkStart w:id="49" w:name="_Toc402464883"/>
       <w:r>
         <w:t>A s</w:t>
       </w:r>
@@ -15176,204 +15174,273 @@
       <w:r>
         <w:t xml:space="preserve"> általánosságában</w:t>
       </w:r>
+      <w:bookmarkEnd w:id="49"/>
+    </w:p>
+    <w:p>
+      <w:r>
+        <w:t>Az emberek, már a kezdeti, ősi civilizációkban is, a szóbeli mellett, jellemzően írásbeli szövegek segítségével tárolták, és adták át egymásnak az ismereteiket. Napjainkban a rögzített tudásanyagainknak</w:t>
+      </w:r>
+      <w:r>
+        <w:t xml:space="preserve"> jelentős hányada</w:t>
+      </w:r>
+      <w:r>
+        <w:t xml:space="preserve"> egyszerű szöveges dokumentumokban található. Ezt a feltevést támasztják alá, többek között a Merill Lynch elemzései is, melyek becslése szerint az üzleti információk körülbelül 85%-a található strukturálatlan, illetve gyengén strukturált szövegekben. Az általunk kezelt szövegek növekvő arányban digitálisan tárolt dokumentumok.</w:t>
+      </w:r>
+    </w:p>
+    <w:p>
+      <w:r>
+        <w:t>Így talán nem meglepő, hogy a szövegek, és f</w:t>
+      </w:r>
+      <w:r>
+        <w:t>őképp a bennük lévő információk</w:t>
+      </w:r>
+      <w:r>
+        <w:t xml:space="preserve"> </w:t>
+      </w:r>
+      <w:r>
+        <w:t>kezelésének hatékonyabbá tétele</w:t>
+      </w:r>
+      <w:r>
+        <w:t xml:space="preserve"> napjaink egyre fontosabbá váló informatikai tevékenysége. Az egyik tudományág mely ezzel foglalkozik, a szövegbányászat.</w:t>
+      </w:r>
+    </w:p>
+    <w:p>
+      <w:r>
+        <w:t>A szövegbányászatot definiálhatjuk úgy, mint szöveges adatokon végzett feldolgozási és elemzési tevékenység, mely</w:t>
+      </w:r>
+      <w:r>
+        <w:t>nek</w:t>
+      </w:r>
+      <w:r>
+        <w:t xml:space="preserve"> célja a dokumentumban rejtett információk feltárása, azonosítása, és elemzése. A szövegbányászat interdiszciplináris szakterület, mely olyan informatikai eszközök mellett, mint a gépi tanulás és a hatékony algoritmusok, a matematika és a nyelvészet eszközeit is felhasználja.</w:t>
+      </w:r>
+    </w:p>
+    <w:p>
+      <w:r>
+        <w:t>A szövegbányászat két nagy alaptípusa a keresés és a rendszerezés. A keresésnél kiválasztjuk azokat a dokumentumokat, ahol egy adott keresőkifejezés előfordul, míg a rendszerezésnél valamilyen kategóriákba vagy előre nem definiált csoportokba soroljuk azokat. A szövegbányászat főbb feladattípusai is ilyen jellegű feladatokat, vagy ezek kombinációját hajtják végre céljaik elérése során.</w:t>
+      </w:r>
+    </w:p>
+    <w:p>
+      <w:r>
+        <w:t>Ezek a főbb feladattípusok a kereséstámogatás é</w:t>
+      </w:r>
+      <w:r>
+        <w:t>s információ-visszakeresés, az i</w:t>
+      </w:r>
+      <w:r>
+        <w:t xml:space="preserve">nformációkinyerés, az osztályozás, a csoportosítás, az összegzéskészítés, a kivonatolás, a válaszkereső rendszerek, a szövegelemzés, és a napjainkban egyre inkább tért nyerő webes tartalomkeresés. </w:t>
+      </w:r>
+      <w:r>
+        <w:t>Ezek közül csak a dolgozat szempontjából leginkább hangsúlyos információkinyerést fogom mélyebben részletezni.</w:t>
+      </w:r>
+    </w:p>
+    <w:p>
+      <w:pPr>
+        <w:pStyle w:val="Cmsor2"/>
+      </w:pPr>
+      <w:bookmarkStart w:id="50" w:name="_Toc402464884"/>
+      <w:r>
+        <w:t>Szövegbányászati előfeldolgozás</w:t>
+      </w:r>
       <w:bookmarkEnd w:id="50"/>
     </w:p>
     <w:p>
       <w:r>
-        <w:t>Az emberek, már a kezdeti, ősi civilizációkban is, a szóbeli mellett, jellemzően írásbeli szövegek segítségével tárolták, és adták át egymásnak az ismereteiket. Napjainkban a rögzített tudásanyagainknak</w:t>
-      </w:r>
-      <w:r>
-        <w:t xml:space="preserve"> jelentős hányada</w:t>
-      </w:r>
-      <w:r>
-        <w:t xml:space="preserve"> egyszerű szöveges dokumentumokban található. Ezt a feltevést támasztják alá, többek között a Merill Lynch elemzései is, melyek becslése szerint az üzleti információk körülbelül 85%-a található strukturálatlan, illetve gyengén strukturált szövegekben. Az általunk kezelt szövegek növekvő arányban digitálisan tárolt dokumentumok.</w:t>
-      </w:r>
-    </w:p>
-    <w:p>
-      <w:r>
-        <w:t>Így talán nem meglepő, hogy a szövegek, és f</w:t>
-      </w:r>
-      <w:r>
-        <w:t>őképp a bennük lévő információk</w:t>
+        <w:t>Számos szöv</w:t>
+      </w:r>
+      <w:r>
+        <w:t>egbányászati feladat megoldható már létező</w:t>
+      </w:r>
+      <w:r>
+        <w:t xml:space="preserve"> adatbányászati esz</w:t>
+      </w:r>
+      <w:r>
+        <w:t>közökkel</w:t>
+      </w:r>
+      <w:r>
+        <w:t xml:space="preserve"> és algoritmusokkal. Ehhez a szöveges adatokat úgy kell transzformálni, olyan alakra kell hozni, h</w:t>
+      </w:r>
+      <w:r>
+        <w:t>ogy ezek a bejáratott eljárások lehetőleg hatékonyan</w:t>
+      </w:r>
+      <w:r>
+        <w:t xml:space="preserve"> képesek legyenek működni </w:t>
+      </w:r>
+      <w:r>
+        <w:lastRenderedPageBreak/>
+        <w:t>rajtuk</w:t>
+      </w:r>
+      <w:r>
+        <w:t>. Ezt a transzformációs lépést szokták előfeldolgozásnak is nevezni. A folyamat végeredménye a dokumentumot reprezentáló modell. Az előfeldolgozás egységesítési, formalizációs és normalizációs feladatokat is tartalmaz.</w:t>
+      </w:r>
+    </w:p>
+    <w:p>
+      <w:pPr>
+        <w:pStyle w:val="Cmsor2"/>
+      </w:pPr>
+      <w:bookmarkStart w:id="51" w:name="_Toc402464885"/>
+      <w:r>
+        <w:t xml:space="preserve">Az előfeldolgozás közben </w:t>
+      </w:r>
+      <w:r>
+        <w:t>fontos</w:t>
       </w:r>
       <w:r>
         <w:t xml:space="preserve"> </w:t>
       </w:r>
       <w:r>
-        <w:t>kezelésének hatékonyabbá tétele</w:t>
-      </w:r>
-      <w:r>
-        <w:t xml:space="preserve"> napjaink egyre fontosabbá váló informatikai tevékenysége. Az egyik tudományág mely ezzel foglalkozik, a szövegbányászat.</w:t>
-      </w:r>
-    </w:p>
-    <w:p>
-      <w:r>
-        <w:t>A szövegbányászatot definiálhatjuk úgy, mint szöveges adatokon végzett feldolgozási és elemzési tevékenység, mely célja a dokumentumban rejtett információk feltárása, azonosítása, és elemzése. A szövegbányászat interdiszciplináris szakterület, mely olyan informatikai eszközök mellett, mint a gépi tanulás és a hatékony algoritmusok, a matematika és a nyelvészet eszközeit is felhasználja.</w:t>
-      </w:r>
-    </w:p>
-    <w:p>
-      <w:r>
-        <w:t>A szövegbányászat két nagy alaptípusa a keresés és a rendszerezés. A keresésnél kiválasztjuk azokat a dokumentumokat, ahol egy adott keresőkifejezés előfordul, míg a rendszerezésnél valamilyen kategóriákba, vagy előre nem definiált csoportokba soroljuk azokat. A szövegbányászat főbb feladattípusai is ilyen jellegű feladatokat, vagy ezek kombinációját hajtják végre céljaik elérése során.</w:t>
-      </w:r>
-    </w:p>
-    <w:p>
-      <w:r>
-        <w:t>Ezek a főbb feladattípusok a kereséstámogatás é</w:t>
-      </w:r>
-      <w:r>
-        <w:t>s információ-visszakeresés, az i</w:t>
-      </w:r>
-      <w:r>
-        <w:t xml:space="preserve">nformációkinyerés, az osztályozás, a csoportosítás, az összegzéskészítés, a kivonatolás, a válaszkereső rendszerek, a szövegelemzés, és a napjainkban egyre inkább tért nyerő webes tartalomkeresés. </w:t>
-      </w:r>
-      <w:r>
-        <w:t>Ezek közül csak a dolgozat szempontjából leginkább hangsúlyos információkinyerést fogom mélyebben részletezni.</w:t>
-      </w:r>
-    </w:p>
-    <w:p>
-      <w:pPr>
-        <w:pStyle w:val="Cmsor2"/>
-      </w:pPr>
-      <w:bookmarkStart w:id="51" w:name="_Toc402464884"/>
-      <w:r>
-        <w:t>Szövegbányászati előfeldolgozás</w:t>
+        <w:t xml:space="preserve">alapvető </w:t>
+      </w:r>
+      <w:r>
+        <w:t>dokumentumjellemzők</w:t>
       </w:r>
       <w:bookmarkEnd w:id="51"/>
     </w:p>
     <w:p>
-      <w:r>
-        <w:t xml:space="preserve">Számos szövegbányászati feladat megoldható, már létező, adatbányászati eszközökkel, és algoritmusokkal. Ehhez a szöveges adatokat úgy kell transzformálni, olyan alakra kell hozni, hogy ezek a bejáratott eljárások, lehetőleg hatékonyan, képesek legyenek </w:t>
-      </w:r>
-      <w:r>
-        <w:lastRenderedPageBreak/>
-        <w:t>működni rajta. Ezt a transzformációs lépést szokták előfeldolgozásnak is nevezni. A folyamat végeredménye a dokumentumot reprezentáló modell. Az előfeldolgozás egységesítési, formalizációs és normalizációs feladatokat is tartalmaz.</w:t>
-      </w:r>
-    </w:p>
-    <w:p>
-      <w:pPr>
-        <w:pStyle w:val="Cmsor2"/>
-      </w:pPr>
-      <w:bookmarkStart w:id="52" w:name="_Toc402464885"/>
-      <w:r>
-        <w:t xml:space="preserve">Az előfeldolgozás közben </w:t>
-      </w:r>
-      <w:r>
-        <w:t>fontos</w:t>
+      <w:pPr>
+        <w:pStyle w:val="Cmsor3"/>
+      </w:pPr>
+      <w:bookmarkStart w:id="52" w:name="_Toc402464886"/>
+      <w:r>
+        <w:t xml:space="preserve">A </w:t>
+      </w:r>
+      <w:r>
+        <w:t>dokumentumot hordozó médium</w:t>
+      </w:r>
+      <w:bookmarkEnd w:id="52"/>
+    </w:p>
+    <w:p>
+      <w:r>
+        <w:t xml:space="preserve">Ha </w:t>
+      </w:r>
+      <w:r>
+        <w:t xml:space="preserve">a médium </w:t>
+      </w:r>
+      <w:r>
+        <w:t xml:space="preserve">digitális, gondoskodni kell az elérhetőségről, ha pedig analóg, akkor előbb digitalizálni kell. </w:t>
+      </w:r>
+      <w:r>
+        <w:t>Ha</w:t>
+      </w:r>
+      <w:r>
+        <w:t xml:space="preserve"> képi, a</w:t>
+      </w:r>
+      <w:r>
+        <w:t>kkor a képen látható szövegeket</w:t>
+      </w:r>
+      <w:r>
+        <w:t xml:space="preserve"> ki kell nyerni, lehetőleg automatikus karakterfelismeréses vagy akár manuális begépeléses módszerrel.</w:t>
+      </w:r>
+    </w:p>
+    <w:p>
+      <w:pPr>
+        <w:pStyle w:val="Cmsor3"/>
+      </w:pPr>
+      <w:bookmarkStart w:id="53" w:name="_Toc402464887"/>
+      <w:r>
+        <w:t>A dokumentum elérési helye</w:t>
+      </w:r>
+      <w:bookmarkEnd w:id="53"/>
+    </w:p>
+    <w:p>
+      <w:r>
+        <w:t xml:space="preserve">A hagyományos világban lehet egy könyvtár egy polca, míg a digitális világban jellemzően lehet egy URL (Uniform Resource Locator) mely egy </w:t>
+      </w:r>
+      <w:r>
+        <w:t>egységes erőforrás-azonosító és</w:t>
+      </w:r>
+      <w:r>
+        <w:t xml:space="preserve"> az interneten keresztüli adatelérésre szolgál, vagy lehet egy háttértárolón egy fájl elérési útvonala. Szövegbányászatnál mindenképpen fon</w:t>
+      </w:r>
+      <w:r>
+        <w:t>tos, hogy rendelkezzünk legalább olvasási</w:t>
+      </w:r>
+      <w:r>
+        <w:t xml:space="preserve"> jogokkal az adott dokumentumon.</w:t>
+      </w:r>
+    </w:p>
+    <w:p>
+      <w:pPr>
+        <w:pStyle w:val="Cmsor3"/>
+      </w:pPr>
+      <w:bookmarkStart w:id="54" w:name="_Toc402464888"/>
+      <w:r>
+        <w:t>A dokumentum m</w:t>
+      </w:r>
+      <w:r>
+        <w:t>érete</w:t>
+      </w:r>
+      <w:bookmarkEnd w:id="54"/>
+    </w:p>
+    <w:p>
+      <w:r>
+        <w:t>A nyers digitális állományok legelterjedtebb általános méretmegadási módja az adattárolón elfoglalt terület alapján, bájt alapon történik. A szövegfá</w:t>
+      </w:r>
+      <w:r>
+        <w:t xml:space="preserve">jlok mérete megadható még a benne </w:t>
+      </w:r>
+      <w:r>
+        <w:t>szereplő karakterek, szavak vagy az oldalaik számával. A szöveges korpuszok méretét a benne szereplő dokumentumok összesített mérete adja.</w:t>
+      </w:r>
+    </w:p>
+    <w:p>
+      <w:r>
+        <w:t>Az előfeldolgozási fázis után a méretet jellemzően szavaik, ritkábban ka</w:t>
+      </w:r>
+      <w:r>
+        <w:t>raktereik számával adhatjuk meg,</w:t>
       </w:r>
       <w:r>
         <w:t xml:space="preserve"> </w:t>
       </w:r>
       <w:r>
-        <w:t xml:space="preserve">alapvető </w:t>
-      </w:r>
-      <w:r>
-        <w:t>dokumentumjellemzők</w:t>
-      </w:r>
-      <w:bookmarkEnd w:id="52"/>
+        <w:t xml:space="preserve">míg </w:t>
+      </w:r>
+      <w:r>
+        <w:t>modellbeli reprezentációjuk méretét olyan</w:t>
+      </w:r>
+      <w:r>
+        <w:t>,</w:t>
+      </w:r>
+      <w:r>
+        <w:t xml:space="preserve"> a felírásukra használt elemek számával jellemzik, mint a tokenek vagy az egyedi szavak száma, esetleg a modell indextömbjének mérete.</w:t>
+      </w:r>
     </w:p>
     <w:p>
       <w:pPr>
         <w:pStyle w:val="Cmsor3"/>
       </w:pPr>
-      <w:bookmarkStart w:id="53" w:name="_Toc402464886"/>
-      <w:r>
-        <w:t xml:space="preserve">A </w:t>
-      </w:r>
-      <w:r>
-        <w:t>dokumentumot hordozó médium</w:t>
-      </w:r>
-      <w:bookmarkEnd w:id="53"/>
-    </w:p>
-    <w:p>
-      <w:r>
-        <w:t xml:space="preserve">Ha digitális, gondoskodni kell az elérhetőségről, ha pedig analóg, akkor előbb digitalizálni kell. </w:t>
-      </w:r>
-      <w:r>
-        <w:t>Ha</w:t>
-      </w:r>
-      <w:r>
-        <w:t xml:space="preserve"> képi, a</w:t>
-      </w:r>
-      <w:r>
-        <w:t>kkor a képen látható szövegeket</w:t>
-      </w:r>
-      <w:r>
-        <w:t xml:space="preserve"> ki kell nyerni, lehetőleg automatikus karakterfelismeréses vagy akár manuális begépeléses módszerrel.</w:t>
+      <w:bookmarkStart w:id="55" w:name="_Toc402464889"/>
+      <w:r>
+        <w:t xml:space="preserve">A dokumentum </w:t>
+      </w:r>
+      <w:r>
+        <w:t>statisztikai jellemzői</w:t>
+      </w:r>
+      <w:bookmarkEnd w:id="55"/>
+    </w:p>
+    <w:p>
+      <w:r>
+        <w:t xml:space="preserve">A későbbi feldolgozás során szükségünk lehet egyes statisztikai adatokra is a dokumentumunkról. A legfontosabb ilyen jellemző lehet a szavak eloszlása, de esetenként fontos lehet még karaktereinek eloszlása, a szóhosszoknak az eloszlása vagy átlaga. </w:t>
+      </w:r>
+      <w:r>
+        <w:t>Ugyanígy fontos lehet a</w:t>
+      </w:r>
+      <w:r>
+        <w:t xml:space="preserve"> magán</w:t>
+      </w:r>
+      <w:r>
+        <w:t>-</w:t>
+      </w:r>
+      <w:r>
+        <w:t xml:space="preserve"> és mássalhangzók száma és eloszlása, vagy a mélyebb nyelvi elemzéssel kideríthető zöngés és zöngétlen magán- illetve mássalhangzók száma, melyekből például következtetni lehet az adott dokumentum nyelvére.</w:t>
       </w:r>
     </w:p>
     <w:p>
       <w:pPr>
         <w:pStyle w:val="Cmsor3"/>
       </w:pPr>
-      <w:bookmarkStart w:id="54" w:name="_Toc402464887"/>
-      <w:r>
-        <w:t>A dokumentum elérési helye</w:t>
-      </w:r>
-      <w:bookmarkEnd w:id="54"/>
-    </w:p>
-    <w:p>
-      <w:r>
-        <w:t xml:space="preserve">A hagyományos világban lehet egy könyvtár egy polca, míg a digitális világban jellemzően lehet egy URL (Uniform Resource Locator) mely egy </w:t>
-      </w:r>
-      <w:r>
-        <w:t>egységes erőforrás-azonosító és</w:t>
-      </w:r>
-      <w:r>
-        <w:t xml:space="preserve"> az interneten keresztüli adatelérésre szolgál, vagy lehet egy háttértárolón egy fájl elérési útvonala. Szövegbányászatnál mindenképpen fon</w:t>
-      </w:r>
-      <w:r>
-        <w:t>tos, hogy rendelkezzünk legalább olvasási</w:t>
-      </w:r>
-      <w:r>
-        <w:t xml:space="preserve"> jogokkal az adott dokumentumon.</w:t>
-      </w:r>
-    </w:p>
-    <w:p>
-      <w:pPr>
-        <w:pStyle w:val="Cmsor3"/>
-      </w:pPr>
-      <w:bookmarkStart w:id="55" w:name="_Toc402464888"/>
-      <w:r>
-        <w:t>A dokumentum m</w:t>
-      </w:r>
-      <w:r>
-        <w:t>érete</w:t>
-      </w:r>
-      <w:bookmarkEnd w:id="55"/>
-    </w:p>
-    <w:p>
-      <w:r>
-        <w:t>A nyers digitális állományok legelterjedtebb általános méretmegadási módja az adattárolón elfoglalt terület alapján, bájt alapon történik. A szövegfájlok mérete megadható még benne szereplő karakterek, szavak vagy az oldalaik számával. A szöveges korpuszok méretét a benne szereplő dokumentumok összesített mérete adja.</w:t>
-      </w:r>
-    </w:p>
-    <w:p>
-      <w:r>
-        <w:t>Az előfeldolgozási fázis után a méretet jellemzően szavaik, ritkábban karaktereik számával adhatjuk meg. A modellbeli reprezentációjuk méretét pedig olyan a felírásukra használt elemek számával jellemzik, mint a tokenek vagy az egyedi szavak száma, esetleg a modell indextömbjének mérete.</w:t>
-      </w:r>
-    </w:p>
-    <w:p>
-      <w:pPr>
-        <w:pStyle w:val="Cmsor3"/>
-      </w:pPr>
-      <w:bookmarkStart w:id="56" w:name="_Toc402464889"/>
-      <w:r>
-        <w:t xml:space="preserve">A dokumentum </w:t>
-      </w:r>
-      <w:r>
-        <w:t>statisztikai jellemzői</w:t>
-      </w:r>
-      <w:bookmarkEnd w:id="56"/>
-    </w:p>
-    <w:p>
-      <w:r>
-        <w:t>A későbbi feldolgozás során szükségünk lehet egyes statisztikai adatokra is a dokumentumunkról. A legfontosabb ilyen jellemző lehet a szavak eloszlása, de esetenként fontos lehet még a karaktereinek eloszlása, a szóhosszoknak az eloszlása vagy átlaga. A magán és mássalhangzók száma és eloszlása, vagy a mélyebb nyelvi elemzéssel kideríthető zöngés és zöngétlen magán- illetve mássalhangzók száma, melyekből például következtetni lehet az adott dokumentum nyelvére.</w:t>
-      </w:r>
-    </w:p>
-    <w:p>
-      <w:pPr>
-        <w:pStyle w:val="Cmsor3"/>
-      </w:pPr>
-      <w:bookmarkStart w:id="57" w:name="_Toc402464890"/>
+      <w:bookmarkStart w:id="56" w:name="_Toc402464890"/>
       <w:r>
         <w:lastRenderedPageBreak/>
         <w:t>A dokumentummal kapcsolatos m</w:t>
@@ -15384,282 +15451,441 @@
       <w:r>
         <w:t>ok</w:t>
       </w:r>
+      <w:bookmarkEnd w:id="56"/>
+    </w:p>
+    <w:p>
+      <w:r>
+        <w:t>A dokumentum adathordozón való tárolásakor keletkeznek metaadatok, mint a keletkezési ideje, az utolsó módosítás ideje, a fájlnév, illetve a hozzáférést módosító attribútumok.</w:t>
+      </w:r>
+    </w:p>
+    <w:p>
+      <w:r>
+        <w:t>Szövegbányászati szempontból egyéb jellemzők is fontosa</w:t>
+      </w:r>
+      <w:r>
+        <w:t>k</w:t>
+      </w:r>
+      <w:r>
+        <w:t>, ilyen például a dokumentum tartalmára vagy a keletkezési körülményeire vonatkozó metaadatok, mint a nyelv, a keletkezési idő/hely, a dokumentum témája vagy más szempont szerinti besorolása, a stílusa, a nyelvezete vagy zsánere. Ezek osztályozáskor vagy csoportosításkor lehetnek segítségünkre. Ezek közül az adatok közül nem áll rendelkezésünkre minden, de néhányat, ha hiányzik, szövegbányászati eszközökkel meg tudunk határozni. A nyelv vagy a téma is lehet ilyen.</w:t>
+      </w:r>
+    </w:p>
+    <w:p>
+      <w:pPr>
+        <w:pStyle w:val="Cmsor3"/>
+      </w:pPr>
+      <w:bookmarkStart w:id="57" w:name="_Toc402464891"/>
+      <w:r>
+        <w:t>A dokumentum f</w:t>
+      </w:r>
+      <w:r>
+        <w:t>ormátuma</w:t>
+      </w:r>
       <w:bookmarkEnd w:id="57"/>
     </w:p>
     <w:p>
       <w:r>
-        <w:t>A dokumentum adathordozón való tárolásakor keletkeznek metaadatok, mint a keletkezési ideje, az utolsó módosítás ideje, a fájlnév, illetve a hozzáférést módosító attribútumok.</w:t>
-      </w:r>
-    </w:p>
-    <w:p>
-      <w:r>
-        <w:t>Szövegbányászati szempontból egyéb jellemzők is fontosa</w:t>
-      </w:r>
-      <w:r>
-        <w:t>k</w:t>
-      </w:r>
-      <w:r>
-        <w:t>, ilyen például a dokumentum tartalmára vagy a keletkezési körülményeire vonatkozó metaadatok, mint a nyelv, a keletkezési idő/hely, a dokumentum témája vagy más szempont szerinti besorolása, a stílusa, a nyelvezete vagy zsánere. Ezek osztályozáskor vagy csoportosításkor lehetnek segítségünkre. Ezek közül az adatok közül nem áll rendelkezésünkre minden, de néhányat, ha hiányzik, szövegbányászati eszközökkel meg tudunk határozni. A nyelv vagy a téma is lehet ilyen.</w:t>
+        <w:t xml:space="preserve">A dokumentum formátumát többnyire a készítésére használt eszköz típusa bekorlátozza. </w:t>
+      </w:r>
+      <w:r>
+        <w:t>Egyes</w:t>
+      </w:r>
+      <w:r>
+        <w:t xml:space="preserve"> eszközök egyszerű szövegként </w:t>
+      </w:r>
+      <w:r>
+        <w:t>(plain text, txt) mentenek, míg</w:t>
+      </w:r>
+      <w:r>
+        <w:t xml:space="preserve"> más</w:t>
+      </w:r>
+      <w:r>
+        <w:t xml:space="preserve"> eszközök formátumai különböző formázási és szerkezetre vonatkozó</w:t>
+      </w:r>
+      <w:r>
+        <w:t xml:space="preserve"> </w:t>
+      </w:r>
+      <w:r>
+        <w:t>adatok, de akár a dokumentum régebbi változatai is lehetnek. Az ilyen tárolási formátumok, a teljesség igénye nélkül, például a doc/docx, a pdf, rtf, de akár a HTML és az XML is ide sorolható.</w:t>
+      </w:r>
+    </w:p>
+    <w:p>
+      <w:r>
+        <w:t>A dokumentum készítői által kiemelt szövegrészek lehetne</w:t>
+      </w:r>
+      <w:r>
+        <w:t>k külön</w:t>
+      </w:r>
+      <w:r>
+        <w:t>böző</w:t>
+      </w:r>
+      <w:r>
+        <w:t xml:space="preserve"> </w:t>
+      </w:r>
+      <w:r>
+        <w:t>formázásúak, mint például a félkövéren szedett, a dőlt vagy az aláhúzott szövegrészek, és lehetnek szerkezetileg meghatározó helyen, mint a különböző szintű címekben, vagy például a webes elérésű dokumentumok az elérési útvonalában is szerepelhetnek. A dokumentumban kiemelt kifejezések a dokumentum szempontjából relevánsabba</w:t>
+      </w:r>
+      <w:r>
+        <w:t>k lehetnek, ezért érdemes lehet</w:t>
+      </w:r>
+      <w:r>
+        <w:t xml:space="preserve"> ezeket az </w:t>
+      </w:r>
+      <w:r>
+        <w:t>információkat</w:t>
+      </w:r>
+      <w:r>
+        <w:t xml:space="preserve"> a modell reprezentációba is átvinni.</w:t>
       </w:r>
     </w:p>
     <w:p>
       <w:pPr>
         <w:pStyle w:val="Cmsor3"/>
       </w:pPr>
-      <w:bookmarkStart w:id="58" w:name="_Toc402464891"/>
-      <w:r>
-        <w:t>A dokumentum f</w:t>
-      </w:r>
-      <w:r>
-        <w:t>ormátuma</w:t>
+      <w:bookmarkStart w:id="58" w:name="_Toc402464892"/>
+      <w:r>
+        <w:t>A dokumentum k</w:t>
+      </w:r>
+      <w:r>
+        <w:t>arakterkódolása</w:t>
       </w:r>
       <w:bookmarkEnd w:id="58"/>
     </w:p>
     <w:p>
       <w:r>
-        <w:t xml:space="preserve">A dokumentum formátumát többnyire a készítésére használt eszköz típusa bekorlátozza. </w:t>
-      </w:r>
-      <w:r>
-        <w:t>Egyes</w:t>
-      </w:r>
-      <w:r>
-        <w:t xml:space="preserve"> eszközök egyszerű szövegként </w:t>
-      </w:r>
-      <w:r>
-        <w:t>(plain text, txt) mentenek, míg</w:t>
-      </w:r>
-      <w:r>
-        <w:t xml:space="preserve"> másik eszközök formátumai különböző formázási és szerkezetre vonatkozó</w:t>
+        <w:t>Az általunk használt adatok különböző karakterkódolásokban fordul</w:t>
+      </w:r>
+      <w:r>
+        <w:t>hatnak elő, hiszen a számítógép</w:t>
+      </w:r>
+      <w:r>
+        <w:t xml:space="preserve"> a szöveges adatokat is kettes számrendszerű számokként tárolja, ezért szükséges annak a meghatározása, hogy egy-egy szám milyen karaktert kódol. </w:t>
+      </w:r>
+    </w:p>
+    <w:p>
+      <w:r>
+        <w:t xml:space="preserve">Az egyik első széles körben használt kódtábla az ASCII (American Standard Code for Information Interchange), amit az Amerikai Egyesült </w:t>
+      </w:r>
+      <w:r>
+        <w:t>Államokban alkottak</w:t>
+      </w:r>
+      <w:r>
+        <w:t xml:space="preserve"> meg</w:t>
+      </w:r>
+      <w:r>
+        <w:t>;</w:t>
+      </w:r>
+      <w:r>
+        <w:t xml:space="preserve"> először hét biten ábrázolt, ami 128 karakter ábrázolását teszi lehetővé, melyek némelyike vezérlő karakter, mint az új sor, vagy a tabulátor, illetve vannak nem látható vezérlő karakterek is melyek a korabeli nyomtatókat vezérelték. Az ASCII 8. bitjét eleinte paritásbitnek szánták, de később általánossá vált, hogy a karakterkészlet </w:t>
+      </w:r>
+      <w:r>
+        <w:t>kibővítésére</w:t>
       </w:r>
       <w:r>
         <w:t xml:space="preserve"> </w:t>
       </w:r>
       <w:r>
-        <w:t>adatok, de akár a dokumentum régebbi változatai is lehetnek. Az ilyen tárolási formátumok, a teljesség igénye nélkül, például a doc/docx, a pdf, rtf, de akár a HTML és az XML is ide sorolható.</w:t>
-      </w:r>
-    </w:p>
-    <w:p>
-      <w:r>
-        <w:t>A dokumentum készítői által kiemelt szövegrészek lehetne</w:t>
-      </w:r>
-      <w:r>
-        <w:t xml:space="preserve">k külön </w:t>
-      </w:r>
-      <w:r>
-        <w:t>formázásúak, mint például a félkövéren szedett, a dőlt, vagy az aláhúzott szövegrészek, és lehetnek szerkezetileg meghatározó helyen, mint a különböző szintű címekben, vagy például a webes elérésű dokumentumok az elérési útvonalában is szerepelhetnek. A dokumentumban kiemelt kifejezések a dokumentum szempontjából relevánsabba</w:t>
-      </w:r>
-      <w:r>
-        <w:t>k lehetnek, ezért érdemes lehet</w:t>
-      </w:r>
-      <w:r>
-        <w:t xml:space="preserve"> ezeket az </w:t>
-      </w:r>
-      <w:r>
-        <w:t>információkat</w:t>
-      </w:r>
-      <w:r>
-        <w:t xml:space="preserve"> a modell reprezentációba is átvinni.</w:t>
-      </w:r>
+        <w:lastRenderedPageBreak/>
+        <w:t>használták.</w:t>
+      </w:r>
+      <w:r>
+        <w:t xml:space="preserve"> </w:t>
+      </w:r>
+      <w:r>
+        <w:t>A</w:t>
+      </w:r>
+      <w:r>
+        <w:t>z így nyert további 128 lehetséges állapottal az ISO 885</w:t>
+      </w:r>
+      <w:r>
+        <w:t>9-1 Latin-1-es kódolás a nyugat-</w:t>
+      </w:r>
+      <w:r>
+        <w:t>európai, míg az ISO 8859-2 inkább a kelet</w:t>
+      </w:r>
+      <w:r>
+        <w:t>-</w:t>
+      </w:r>
+      <w:r>
+        <w:t>európai nyelvek speciális ékezetes karaktereit írja le. Napjainkban egyre inkább az Unicode veszi át a vezető karakterkódolási szabvány szerepét, mely arra hivatott, hogy legyen képes az ismert nyelvek összes karakterét kódolni. Legelterjedtebb megvalósítása az UTF-8, mely változó hosszon kódolja a karaktereket, ezért tömör kódolást biztosít, mindeközben kompatibilis a 7 bites ASCII-vel. A karakterkódolások különbözősége mellett olyan dolgok is nehezí</w:t>
+      </w:r>
+      <w:r>
+        <w:t>tik a feladatunkat, mint hogy a</w:t>
+      </w:r>
+      <w:r>
+        <w:t xml:space="preserve"> sor végének jelölése egyes platformokon eltérhet.</w:t>
+      </w:r>
+    </w:p>
+    <w:p>
+      <w:r>
+        <w:t>Az ismert kódolások részben</w:t>
+      </w:r>
+      <w:r>
+        <w:t xml:space="preserve"> vagy teljesen inkompatibilisek, ezért a konvertálásnál kiemelt kérdés a karakterkódolás, mivel ennek a helytelen használata, a beolvasott szö</w:t>
+      </w:r>
+      <w:r>
+        <w:t>veg torzulásához vezethet</w:t>
+      </w:r>
+      <w:r>
+        <w:t xml:space="preserve"> vagy </w:t>
+      </w:r>
+      <w:r>
+        <w:t xml:space="preserve">az akár teljesen használhatatlanná is válhat. </w:t>
+      </w:r>
+    </w:p>
+    <w:p>
+      <w:r>
+        <w:t>A karakterkódolási információt ese</w:t>
+      </w:r>
+      <w:r>
+        <w:t>tenként maga a fájl tartalmazza;</w:t>
+      </w:r>
+      <w:r>
+        <w:t xml:space="preserve"> ha nem ismerjük, akkor az előfeldolgozás helyessége nem garantálható.</w:t>
+      </w:r>
+    </w:p>
+    <w:p>
+      <w:pPr>
+        <w:pStyle w:val="Cmsor2"/>
+      </w:pPr>
+      <w:bookmarkStart w:id="59" w:name="_Toc402464893"/>
+      <w:r>
+        <w:t>Szövegbányászati modellalkotás</w:t>
+      </w:r>
+      <w:bookmarkEnd w:id="59"/>
     </w:p>
     <w:p>
       <w:pPr>
         <w:pStyle w:val="Cmsor3"/>
       </w:pPr>
-      <w:bookmarkStart w:id="59" w:name="_Toc402464892"/>
-      <w:r>
-        <w:t>A dokumentum k</w:t>
-      </w:r>
-      <w:r>
-        <w:t>arakterkódolása</w:t>
-      </w:r>
-      <w:bookmarkEnd w:id="59"/>
-    </w:p>
-    <w:p>
-      <w:r>
-        <w:t xml:space="preserve">Az általunk használt adatok különböző karakterkódolásokban fordulhatnak elő, hiszen a számítógép, a szöveges adatokat is kettes számrendszerű számokként tárolja, ezért szükséges annak a meghatározása, hogy egy-egy szám milyen karaktert kódol. </w:t>
-      </w:r>
-    </w:p>
-    <w:p>
-      <w:r>
-        <w:t xml:space="preserve">Az egyik első széles körben használt kódtábla az ASCII (American Standard Code for Information Interchange), amit az Amerikai Egyesült </w:t>
-      </w:r>
-      <w:r>
-        <w:t>Államokban alkottak</w:t>
-      </w:r>
-      <w:r>
-        <w:t xml:space="preserve"> meg, először hét biten ábrázolt, ami 128 karakter ábrázolását teszi lehetővé, melyek némelyike vezérlő karakter, mint az új sor, vagy a tabulátor, illetve vannak nem látható vezérlő karakterek is melyek a korabeli nyomtatókat vezérelték. Az ASCII 8. bitjét eleinte paritásbitnek szánták, de később általánossá vált, hogy a karakterkészlet </w:t>
-      </w:r>
-      <w:r>
-        <w:t>kibővítésére</w:t>
+      <w:bookmarkStart w:id="60" w:name="_Toc402464894"/>
+      <w:r>
+        <w:t>Az ismertebb dokumentum reprezentációs modellek bemutatása</w:t>
+      </w:r>
+      <w:bookmarkEnd w:id="60"/>
+    </w:p>
+    <w:p>
+      <w:r>
+        <w:t>A legelterjedtebb modellek jellemzően valamilyen numerikus obj</w:t>
+      </w:r>
+      <w:r>
+        <w:t>ektumok. Ez számos előnnyel jár.</w:t>
       </w:r>
       <w:r>
         <w:t xml:space="preserve"> </w:t>
       </w:r>
       <w:r>
+        <w:t>Az egyik előny</w:t>
+      </w:r>
+      <w:r>
+        <w:t xml:space="preserve"> a kisebb tárolási méret. Ugyanis ha a szavakat </w:t>
+      </w:r>
+      <w:r>
+        <w:t>karakterenként</w:t>
+      </w:r>
+      <w:r>
+        <w:t xml:space="preserve"> letároljuk, és jellemzően egy-két bájtos egy karakter, akkor nagyobb helyet vennénk igénybe, mint a </w:t>
+      </w:r>
+      <w:r>
+        <w:t>numerikus tárolásnál</w:t>
+      </w:r>
+      <w:r>
+        <w:t>, ahol szavanként egy darab 2 vagy 4 bájtos számmal számolunk. Mindemellett, a számok használatának van egy másik jelentős előnye, méghozzá az, hogy matematikai műveleteket</w:t>
+      </w:r>
+      <w:r>
+        <w:t>-</w:t>
+      </w:r>
+      <w:r>
+        <w:t>, és transzformációkat hajthatunk végre az ilyen modelleken. Ráadásul a modellben a matematikai eszközökkel való munka elősegíti a dokumentumok hatékony kezelését.</w:t>
+      </w:r>
+    </w:p>
+    <w:p>
+      <w:r>
+        <w:t>Azt, hogy ténylegesen milyen modellt és adatábrázolást használunk</w:t>
+      </w:r>
+      <w:r>
+        <w:t>,</w:t>
+      </w:r>
+      <w:r>
+        <w:t xml:space="preserve"> befolyásolja a megoldandó feladat típusa. Keresés jellegű feladatoknál egy megfelelő szóelőfordulás táblázat is nagy szolgálatot tehet, míg a rendezés jellegű feladatoknál összetettebb dokumentum összehasonlító módszerekre van szükség.</w:t>
+      </w:r>
+    </w:p>
+    <w:p>
+      <w:r>
+        <w:t>A modellalkotásnál használt három nagy matematikai elméleti megközelítés a halmazelméleti, az algebrai, illetve a valószínűségelmélet alapú. A halmazelmélet alapú modellek jó szolgálatot tehetnek az egyes keresőrendszerekben, hisz kereséskor minden dokumentumra fennáll, hogy része az eredményhalmaznak vagy sem. Az algebrai modellben a dokumentumokat olyan algebrai objektumokként reprezentáljuk</w:t>
+      </w:r>
+      <w:r>
+        <w:t>,</w:t>
+      </w:r>
+      <w:r>
+        <w:t xml:space="preserve"> mint a vektor vagy a mátrix. Ezeket algebrai műveletekkel össze is hasonlíthatj</w:t>
+      </w:r>
+      <w:r>
+        <w:t>uk, ezért ezek már használhatók</w:t>
+      </w:r>
+      <w:r>
+        <w:t xml:space="preserve"> rendszerezési feladatok megoldásánál is. A legelterjedtebb megvalósítása a vektortér modell és annak változatai. A valószínűségi modellben </w:t>
+      </w:r>
+      <w:r>
         <w:lastRenderedPageBreak/>
-        <w:t>használták, az így nyert további 128 lehetséges állapottal az ISO 8859-1 Latin-1-es kódolás a nyugat európai, míg az ISO 8859-2 inkább a kelet európai nyelvek speciális ékezetes karaktereit írja le. Napjainkban egyre inkább az Unicode veszi át a vezető karakterkódolási szabvány szerepét, mely arra hivatott, hogy legyen képes az ismert nyelvek összes karakterét kódolni. Legelterjedtebb megvalósítása az UTF-8, mely változó hosszon kódolja a karaktereket, ezért tömör kódolást biztosít, mindeközben kompatibilis a 7 bites ASCII-vel. A karakterkódolások különbözősége mellett olyan dolgok is nehezí</w:t>
-      </w:r>
-      <w:r>
-        <w:t>tik a feladatunkat, mint hogy a</w:t>
-      </w:r>
-      <w:r>
-        <w:t xml:space="preserve"> sor végének jelölése egyes platformokon eltérhet.</w:t>
-      </w:r>
-    </w:p>
-    <w:p>
-      <w:r>
-        <w:t>Az ismert kódolások részben, vagy teljesen inkompatibilisek, ezért a konvertálásnál kiemelt kérdés a karakterkódolás, mivel ennek a helytelen használata, a beolvasott szö</w:t>
-      </w:r>
-      <w:r>
-        <w:t xml:space="preserve">veg torzulásához vezethet, vagy </w:t>
-      </w:r>
-      <w:r>
-        <w:t xml:space="preserve">az akár teljesen használhatatlanná is válhat. </w:t>
-      </w:r>
-    </w:p>
-    <w:p>
-      <w:r>
-        <w:t>A karakterkódolási információt esetenként maga a fájl tartalmazza, ha nem ismerjük, akkor az előfeldolgozás helyessége nem garantálható.</w:t>
-      </w:r>
-    </w:p>
-    <w:p>
-      <w:pPr>
-        <w:pStyle w:val="Cmsor2"/>
-      </w:pPr>
-      <w:bookmarkStart w:id="60" w:name="_Toc402464893"/>
-      <w:r>
-        <w:t>Szövegbányászati modellalkotás</w:t>
-      </w:r>
-      <w:bookmarkEnd w:id="60"/>
+        <w:t>maguk a dokumentumok valószínűségi események által reprezentáltak, míg a kapcsolataik feltételes valószínűségi becslések eredménye</w:t>
+      </w:r>
+      <w:r>
+        <w:t>i</w:t>
+      </w:r>
+      <w:r>
+        <w:t>. Ezek mellett léteznek komplex függvénytani eszközöket alkalmazó spektrális szövegbányászati modellek is.</w:t>
+      </w:r>
     </w:p>
     <w:p>
       <w:pPr>
         <w:pStyle w:val="Cmsor3"/>
       </w:pPr>
-      <w:bookmarkStart w:id="61" w:name="_Toc402464894"/>
-      <w:r>
-        <w:t>Az ismertebb dokumentum reprezentációs modellek bemutatása</w:t>
+      <w:bookmarkStart w:id="61" w:name="_Toc402464895"/>
+      <w:r>
+        <w:t>A vektortér modell</w:t>
       </w:r>
       <w:bookmarkEnd w:id="61"/>
     </w:p>
     <w:p>
       <w:r>
-        <w:t>A legelterjedtebb modellek jellemzően valamilyen numerikus obj</w:t>
-      </w:r>
-      <w:r>
-        <w:t>ektumok. Ez számos előnnyel jár.</w:t>
+        <w:t>A vektortér modellben hatékonyan meg lehet határozni a dokumentumok távolságát, illetve hasonlóságát. A szövegbányászatnál gyakran élünk különböző intuitív heuris</w:t>
+      </w:r>
+      <w:r>
+        <w:t>ztikákkal, melyek meghatározzák</w:t>
+      </w:r>
+      <w:r>
+        <w:t xml:space="preserve"> az ezeket felhasználó eszközök felhasználhatósági körét és korlátait. A vektortér modellnél azt jelentjük ki intuitív módon, hogy azokat a dokumentumokat tekintjük hasonlónak, melyek szókészlete átfedi egymást, és ennek a hasonlóságnak a mértéke arányos az átfedés mértékével. A modell egy sokdimenziós vektortérben, vektorokkal reprezentálja</w:t>
+      </w:r>
+      <w:r>
+        <w:t xml:space="preserve"> a dokumentumokat. A vektortér</w:t>
+      </w:r>
+      <w:r>
+        <w:t xml:space="preserve"> egyes dimenzióit a dokumentumgyűjtemény egyedi szavai adják. Tehát egy-egy dokumentum a szavaiból álló vektor, abban a vektort</w:t>
+      </w:r>
+      <w:r>
+        <w:t>érben, ahol az egyes szavak a te</w:t>
+      </w:r>
+      <w:r>
+        <w:t xml:space="preserve">ret kifeszítő vektorok. A dokumentumgyűjteményt </w:t>
+      </w:r>
+      <w:r>
+        <w:t>egy</w:t>
+      </w:r>
+      <w:r>
+        <w:t xml:space="preserve"> szó-dokumentum mátrixszal reprezentáljuk. Az eg</w:t>
+      </w:r>
+      <w:r>
+        <w:t>yedi szavak összessége a szótár</w:t>
+      </w:r>
+      <w:r>
+        <w:t xml:space="preserve"> vagy más néven lexikon.</w:t>
+      </w:r>
+    </w:p>
+    <w:p>
+      <w:r>
+        <w:t>Általában a teljes szótár csak egy kis része fordul elő egy-egy dokumentumban, ezért a szó-dokumentum mátrix ritka. Mindemellett az egyedi szavak száma meglehe</w:t>
+      </w:r>
+      <w:r>
+        <w:t>tősen nagy, akár több százezres</w:t>
+      </w:r>
+      <w:r>
+        <w:t xml:space="preserve"> vagy akár milliós nagyságrendet is elérheti. Ezért a mátrix méretét nyelvtechnológiai, illetve matematikai eszközökkel érdemes lehet csökkenteni. A vektortérmodell másik nehézsége az alaphipotézisből származik, miszerint a szavak megléte, illetve száma adja a dokumentu</w:t>
+      </w:r>
+      <w:r>
+        <w:t>mok hasonlóságát. De nem tér ki</w:t>
+      </w:r>
+      <w:r>
+        <w:t xml:space="preserve"> és nem is tárolja a szavak sorrendjére se a szövegen belüli pozícióira vonatkozó információkat. Ezért hívják szózsákmodellnek is. Ez a modell a feladatok nagy részében jól használható, egyszerű és hatékon</w:t>
+      </w:r>
+      <w:r>
+        <w:t>y</w:t>
+      </w:r>
+      <w:r>
+        <w:t xml:space="preserve"> megoldást nyújt. A szósorrend elvesztéséből való hátrányát sokszor más modellekkel való együttes alkalmazásával küszöbölik ki.</w:t>
+      </w:r>
+    </w:p>
+    <w:p>
+      <w:pPr>
+        <w:pStyle w:val="Cmsor3"/>
+      </w:pPr>
+      <w:bookmarkStart w:id="62" w:name="_Toc402464896"/>
+      <w:r>
+        <w:t>A szó-dokumentum mátrix jellemző súlyozási sémái</w:t>
+      </w:r>
+      <w:bookmarkEnd w:id="62"/>
+    </w:p>
+    <w:p>
+      <w:r>
+        <w:t>A legegyszerűbb módszer, ami csak a szó dokumentumbeli esetleges meglétét jelöli, a bináris reprezentáció</w:t>
+      </w:r>
+      <w:r>
+        <w:t>, a</w:t>
+      </w:r>
+      <w:r>
+        <w:t>hol</w:t>
+      </w:r>
+      <w:r>
+        <w:t xml:space="preserve"> is</w:t>
+      </w:r>
+      <w:r>
+        <w:t xml:space="preserve"> a mátrix egy adott dokumentumo</w:t>
+      </w:r>
+      <w:r>
+        <w:t>t reprezentáló oszlopvektorában</w:t>
+      </w:r>
+      <w:r>
+        <w:t xml:space="preserve"> egy adott szóhoz tartozó sorban nullát írunk</w:t>
+      </w:r>
+      <w:r>
+        <w:t xml:space="preserve"> akkor</w:t>
+      </w:r>
+      <w:r>
+        <w:t xml:space="preserve">, ha az adott szó nem szerepel a dokumentumban és egyet, ha igen, </w:t>
+      </w:r>
+      <w:r>
+        <w:t>és nem számít az, hogy hányszor;</w:t>
+      </w:r>
+      <w:r>
+        <w:t xml:space="preserve"> ez az információ elvész. Egy másik egyszerű módszer, ha a súly maga az előfordulások száma. Itt viszont felvetődhet a kérdés, miszerint tényleg </w:t>
+      </w:r>
+      <w:r>
+        <w:t>lineáris-e</w:t>
+      </w:r>
+      <w:r>
+        <w:t xml:space="preserve"> a függés a szó adott dokumentumra vonatkozó relevanciája, és az adott szó előfordulásainak száma között. Tehát egy jóval gyakrabban előforduló szó tényle</w:t>
+      </w:r>
+      <w:r>
+        <w:t>g ugyanilyen mértékben fontos</w:t>
+      </w:r>
+      <w:r>
+        <w:t>-e</w:t>
+      </w:r>
+      <w:r>
+        <w:t>. Az esetek nagy többségében a válasz egyértelműen</w:t>
+      </w:r>
+      <w:r>
+        <w:t>:</w:t>
+      </w:r>
+      <w:r>
+        <w:t xml:space="preserve"> nem</w:t>
+      </w:r>
+      <w:r>
+        <w:t>.</w:t>
       </w:r>
       <w:r>
         <w:t xml:space="preserve"> </w:t>
       </w:r>
       <w:r>
-        <w:t>Az egyik előny</w:t>
-      </w:r>
-      <w:r>
-        <w:t xml:space="preserve"> a kisebb tárolási méret. Ugyanis ha a szavakat </w:t>
-      </w:r>
-      <w:r>
-        <w:t>karakterenként</w:t>
-      </w:r>
-      <w:r>
-        <w:t xml:space="preserve"> letároljuk, és jellemzően egy-két bájtos egy karakter, akkor nagyobb helyet vennénk igénybe, mint a </w:t>
-      </w:r>
-      <w:r>
-        <w:t>numerikus tárolásnál</w:t>
-      </w:r>
-      <w:r>
-        <w:t>, ahol szavanként egy darab 2 vagy 4 bájtos számmal számolunk. Mindemellett, a számok használatának van egy másik jelentős előnye, méghozzá az, hogy matematikai műveleteket, és transzformációkat hajthatunk végre az ilyen modelleken. Ráadásul a modellben a matematikai eszközökkel való munka elősegíti a dokumentumok hatékony kezelését.</w:t>
-      </w:r>
-    </w:p>
-    <w:p>
-      <w:r>
-        <w:t>Azt, hogy ténylegesen milyen modellt és adatábrázolást használunk</w:t>
-      </w:r>
-      <w:r>
-        <w:t>,</w:t>
-      </w:r>
-      <w:r>
-        <w:t xml:space="preserve"> befolyásolja a megoldandó feladat típusa. Keresés jellegű feladatoknál egy megfelelő szóelőfordulás táblázat is nagy szolgálatot tehet, míg a rendezés jellegű feladatoknál összetettebb dokumentum összehasonlító módszerekre van szükség.</w:t>
-      </w:r>
-    </w:p>
-    <w:p>
-      <w:r>
-        <w:t>A modellalkotásnál használt három nagy matematikai elméleti megközelítés a halmazelméleti, az algebrai, illetve a valószínűségelmélet alapú. A halmazelmélet alapú modellek jó szolgálatot tehetnek az egyes keresőrendszerekben, hisz kereséskor minden dokumentumra fennáll, hogy része az eredményhalmaznak, vagy sem. Az algebrai modellben a dokumentumokat olyan algebrai objektumokként reprezentáljuk</w:t>
-      </w:r>
-      <w:r>
-        <w:t>,</w:t>
-      </w:r>
-      <w:r>
-        <w:t xml:space="preserve"> mint a vektor, vagy a mátrix. Ezeket algebrai műveletekkel össze is hasonlíthatjuk, ezért ezek már használhatók, rendszerezési feladatok megoldásánál is. A legelterjedtebb megvalósítása a vektortér modell és annak változatai. A valószínűségi modellben </w:t>
-      </w:r>
-      <w:r>
-        <w:lastRenderedPageBreak/>
-        <w:t>maguk a dokumentumok valószínűségi események által reprezentáltak, míg a kapcsolataik feltételes valószínűségi becslések eredménye. Ezek mellett léteznek komplex függvénytani eszközöket alkalmazó spektrális szövegbányászati modellek is.</w:t>
-      </w:r>
-    </w:p>
-    <w:p>
-      <w:pPr>
-        <w:pStyle w:val="Cmsor3"/>
-      </w:pPr>
-      <w:bookmarkStart w:id="62" w:name="_Toc402464895"/>
-      <w:r>
-        <w:t>A vektortér modell</w:t>
-      </w:r>
-      <w:bookmarkEnd w:id="62"/>
-    </w:p>
-    <w:p>
-      <w:r>
-        <w:t>A vektortér modellben hatékonyan meg lehet határozni a dokumentumok távolságát, illetve hasonlóságát. A szövegbányászatnál gyakran élünk különböző intuitív heurisztikákkal, melyek meghatározzák, az ezeket felhasználó eszközök felhasználhatósági körét és korlátait. A vektortér modellnél azt jelentjük ki intuitív módon, hogy azokat a dokumentumokat tekintjük hasonlónak, melyek szókészlete átfedi egymást, és ennek a hasonlóságnak a mértéke arányos az átfedés mértékével. A modell egy sokdimenziós vektortérben, vektorokkal reprezentálja</w:t>
-      </w:r>
-      <w:r>
-        <w:t xml:space="preserve"> a dokumentumokat. A vektortér</w:t>
-      </w:r>
-      <w:r>
-        <w:t xml:space="preserve"> egyes dimenzióit a dokumentumgyűjtemény egyedi szavai adják. Tehát egy-egy dokumentum a szavaiból álló vektor, abban a vektort</w:t>
-      </w:r>
-      <w:r>
-        <w:t>érben, ahol az egyes szavak a te</w:t>
-      </w:r>
-      <w:r>
-        <w:t>ret kifeszítő vektorok. A dokumentumgyűjteményt a szó-dokumentum mátrixszal reprezentáljuk. Az egyedi szavak összessége a szótár, vagy más néven lexikon.</w:t>
-      </w:r>
-    </w:p>
-    <w:p>
-      <w:r>
-        <w:t>Általában a teljes szótár csak egy kis része fordul elő egy-egy dokumentumban, ezért a szó-dokumentum mátrix ritka. Mindemellett az egyedi szavak száma meglehetősen nagy, akár több százezres, vagy akár milliós nagyságrendet is elérheti. Ezért a mátrix méretét nyelvtechnológiai, illetve matematikai eszközökkel érdemes lehet csökkenteni. A vektortérmodell másik nehézsége az alaphipotézisből származik, miszerint a szavak megléte, illetve száma adja a dokumentumok hasonlóságát. De nem tér ki, és nem is tárolja a szavak sorrendjére se a szövegen belüli pozícióira vonatkozó információkat. Ezért hívják szózsákmodellnek is. Ez a modell a feladatok nagy részében jól használható, egyszerű és hatékon</w:t>
-      </w:r>
-      <w:r>
-        <w:t>y</w:t>
-      </w:r>
-      <w:r>
-        <w:t xml:space="preserve"> megoldást nyújt. A szósorrend elvesztéséből való hátrányát sokszor más modellekkel való együttes alkalmazásával küszöbölik ki.</w:t>
-      </w:r>
-    </w:p>
-    <w:p>
-      <w:pPr>
-        <w:pStyle w:val="Cmsor3"/>
-      </w:pPr>
-      <w:bookmarkStart w:id="63" w:name="_Toc402464896"/>
-      <w:r>
-        <w:t>A szó-dokumentum mátrix jellemző súlyozási sémái</w:t>
-      </w:r>
-      <w:bookmarkEnd w:id="63"/>
-    </w:p>
-    <w:p>
-      <w:r>
-        <w:t xml:space="preserve">A legegyszerűbb módszer, ami csak a szó dokumentumbeli esetleges meglétét jelöli, a bináris reprezentáció. Ahol a mátrix egy adott dokumentumot reprezentáló oszlopvektorában, egy adott szóhoz tartozó sorban nullát írunk, ha az adott szó nem szerepel a dokumentumban és egyet, ha igen, és nem számít az, hogy hányszor, ez az információ elvész. Egy másik egyszerű módszer, ha a súly maga az előfordulások száma. Itt viszont felvetődhet a kérdés, miszerint tényleg </w:t>
-      </w:r>
-      <w:r>
-        <w:t>lineáris-e</w:t>
-      </w:r>
-      <w:r>
-        <w:t xml:space="preserve"> a függés a szó adott dokumentumra vonatkozó relevanciája, és az adott szó előfordulásainak száma között. Tehát egy jóval gyakrabban előforduló szó tényleg ugyanilyen mértékben fontosabb</w:t>
-      </w:r>
-      <w:r>
-        <w:t>-e</w:t>
-      </w:r>
-      <w:r>
-        <w:t xml:space="preserve">. Az esetek nagy többségében a válasz egyértelműen nem, sokkal nagyobb megkülönböztető értéke van, ha az adott szó előfordul a dokumentumban, mint annak, hogy az tízszer, vagy százszor fordul elő. Ezt kiküszöbölendő kezdték el használni a </w:t>
+        <w:t>S</w:t>
+      </w:r>
+      <w:r>
+        <w:t>okkal nagyobb megkülönböztető értéke van, ha az adott szó előfordul a dokumentumb</w:t>
+      </w:r>
+      <w:r>
+        <w:t>an, mint annak, hogy az tízszer</w:t>
+      </w:r>
+      <w:r>
+        <w:t xml:space="preserve"> vagy százszor fordul elő. Ezt kiküszöbölendő kezdték el használni a </w:t>
       </w:r>
       <w:r>
         <w:lastRenderedPageBreak/>
@@ -15732,7 +15958,22 @@
         <w:t xml:space="preserve"> </w:t>
       </w:r>
       <w:r>
-        <w:t xml:space="preserve">képlettel számolhatjuk. Ez a szám megadja, az adott szó ritkaságát, azt hogy a szó megléte, és annak száma mennyire különbözteti meg a dokumentumokat egymástól az adott korpuszban. Az idf (inverse document frequency) súlyozási sémában ennek inverzével számolunk. Maga a dokumentumgyakoriság inverzét számoló egyik elterjedt súlyozási függvény: </w:t>
+        <w:t xml:space="preserve">képlettel </w:t>
+      </w:r>
+      <w:r>
+        <w:t>számolhatjuk. Ez a szám megadja az adott szó ritkaságát</w:t>
+      </w:r>
+      <w:r>
+        <w:t>,</w:t>
+      </w:r>
+      <w:r>
+        <w:t xml:space="preserve"> azt</w:t>
+      </w:r>
+      <w:r>
+        <w:t>,</w:t>
+      </w:r>
+      <w:r>
+        <w:t xml:space="preserve"> hogy a szó megléte és annak száma mennyire különbözteti meg a dokumentumokat egymástól az adott korpuszban. Az idf (inverse document frequency) súlyozási sémában ennek inverzével számolunk. Maga a dokumentumgyakoriság inverzét számoló egyik elterjedt súlyozási függvény: </w:t>
       </w:r>
     </w:p>
     <w:p>
@@ -15796,18 +16037,42 @@
     </w:p>
     <w:p>
       <w:r>
-        <w:t>E mellett számos más képlete, és módosulata létezik, amikre most nem térek ki.</w:t>
-      </w:r>
-    </w:p>
-    <w:p>
-      <w:r>
-        <w:t xml:space="preserve">A tf-idf súlyozás értéke magas lesz a nagy megkülönböztető képességű, adott dokumentumra gyakori, de a korpuszra ritka szavaknál. Alacsonyabb lesz a korpuszban gyakoribb, vagy az adott </w:t>
-      </w:r>
-      <w:r>
-        <w:t>dokumentumban,</w:t>
-      </w:r>
-      <w:r>
-        <w:t xml:space="preserve"> ritkább szavakban, és elhanyagolhatóan alacsony, akár zérus, az olyan szavakban melyek az egész korpuszban gyakran fordulnak elő.</w:t>
+        <w:t>E mellett számos más képlete és módosulata létezik, amikre most nem térek ki.</w:t>
+      </w:r>
+    </w:p>
+    <w:p>
+      <w:r>
+        <w:t>A tf-idf súlyozás értéke magas lesz a nagy megkülönböztető képességű, adott dokumentumra gyakori, de a korpuszra ritka szavaknál. Alacsony</w:t>
+      </w:r>
+      <w:r>
+        <w:t>abb lesz a korpuszban gyakoribb</w:t>
+      </w:r>
+      <w:r>
+        <w:t xml:space="preserve"> vagy az adott </w:t>
+      </w:r>
+      <w:r>
+        <w:t>dokumentumban</w:t>
+      </w:r>
+      <w:r>
+        <w:t xml:space="preserve"> ritkább szavak</w:t>
+      </w:r>
+      <w:r>
+        <w:t>nál</w:t>
+      </w:r>
+      <w:r>
+        <w:t>, és elhany</w:t>
+      </w:r>
+      <w:r>
+        <w:t>agolhatóan alacsony, akár zérus</w:t>
+      </w:r>
+      <w:r>
+        <w:t xml:space="preserve"> az olyan szavak</w:t>
+      </w:r>
+      <w:r>
+        <w:t>nál</w:t>
+      </w:r>
+      <w:r>
+        <w:t xml:space="preserve"> melyek az egész korpuszban gyakran fordulnak elő.</w:t>
       </w:r>
     </w:p>
     <w:p/>
@@ -15815,92 +16080,179 @@
       <w:pPr>
         <w:pStyle w:val="Cmsor3"/>
       </w:pPr>
-      <w:bookmarkStart w:id="64" w:name="_Toc402464897"/>
+      <w:bookmarkStart w:id="63" w:name="_Toc402464897"/>
       <w:r>
         <w:lastRenderedPageBreak/>
         <w:t>Módok a szöveg felbontására, illetve a szótár felépítésére</w:t>
       </w:r>
+      <w:bookmarkEnd w:id="63"/>
+    </w:p>
+    <w:p>
+      <w:r>
+        <w:t xml:space="preserve">Mielőtt felírhatnánk a választott modellbe </w:t>
+      </w:r>
+      <w:r>
+        <w:t xml:space="preserve">a </w:t>
+      </w:r>
+      <w:r>
+        <w:t xml:space="preserve">dokumentumainkat, számos </w:t>
+      </w:r>
+      <w:r>
+        <w:t xml:space="preserve">az </w:t>
+      </w:r>
+      <w:r>
+        <w:t>azt megelőző előfeldolgozási lépésre lehet szükségünk. Az első ilyen lépés a reprezentációs egységekre való bontás. Ez leggyakrabban egyszerű szavakra való bontás, de egyes esetekben, mint például a kivonatolás</w:t>
+      </w:r>
+      <w:r>
+        <w:t>nál</w:t>
+      </w:r>
+      <w:r>
+        <w:t xml:space="preserve"> a dokumentumok bekezdésekre történő, illetve mondat szintű felbontására is szükség van. Ezután a vektortér modell használata előtt meg kell határozni a szótár szavait is. Az összes egyedi szó </w:t>
+      </w:r>
+      <w:r>
+        <w:t>szövegekből való kinyerése után</w:t>
+      </w:r>
+      <w:r>
+        <w:t xml:space="preserve"> célszerű lehet ezek egy kis fontosságú, de esetenként sok</w:t>
+      </w:r>
+      <w:r>
+        <w:t xml:space="preserve"> szót tartalmazó</w:t>
+      </w:r>
+      <w:r>
+        <w:t xml:space="preserve"> részét elhagy</w:t>
+      </w:r>
+      <w:r>
+        <w:t>ni, ezzel jelentősen csökkentve</w:t>
+      </w:r>
+      <w:r>
+        <w:t xml:space="preserve"> az indexelt szavak számát és a vektortér méretét.</w:t>
+      </w:r>
+    </w:p>
+    <w:p>
+      <w:pPr>
+        <w:pStyle w:val="Cmsor3"/>
+      </w:pPr>
+      <w:bookmarkStart w:id="64" w:name="_Toc402464898"/>
+      <w:r>
+        <w:t>A strukturális szegmentálás</w:t>
+      </w:r>
       <w:bookmarkEnd w:id="64"/>
     </w:p>
     <w:p>
       <w:r>
-        <w:t xml:space="preserve">Mielőtt felírhatnánk a választott modellbe a dokumentumainkat, számos </w:t>
-      </w:r>
-      <w:r>
-        <w:t xml:space="preserve">az </w:t>
-      </w:r>
-      <w:r>
-        <w:t>azt megelőző előfeldolgozási lépésre lehet szükségünk. Az első ilyen lépés a reprezentációs egységekre való bontás. Ez leggyakrabban egyszerű szavakra való bontás, de egyes esetekben, mint például a kivonatolás a dokumentumok bekezdésekre történő, illetve mondat szintű felbontására is szükség van. Ezután a vektortér modell használata előtt meg kell határozni a szótár szavait is. Az összes egyedi szó szövegekből való kinyerése után, célszerű lehet ezek egy kis fontosságú, de esetenként sok</w:t>
-      </w:r>
-      <w:r>
-        <w:t xml:space="preserve"> szót tartalmazó</w:t>
-      </w:r>
-      <w:r>
-        <w:t xml:space="preserve"> részét elhagyni, ezzel jelentősen csökkentve, az indexelt szavak számát és a vektortér méretét.</w:t>
+        <w:t>Dokumentumaink szövege számos hierarchiaszintbe sorolható. Ilyen strukturális egységek lehetnek például a kötet, rész</w:t>
+      </w:r>
+      <w:r>
+        <w:t>,</w:t>
+      </w:r>
+      <w:r>
+        <w:t xml:space="preserve"> fejezet, szakasz, pont, illetve a bekezdés</w:t>
+      </w:r>
+      <w:r>
+        <w:t>,</w:t>
+      </w:r>
+      <w:r>
+        <w:t xml:space="preserve"> a mondatok és a szavak. Ezek és az ezekből összeállítható dokumentumtérkép automatikus meghatározása egyes fájlformátumokból kinyerhető információk alapján viszonylag egyszerű feladat is lehet, míg például az egyszerű szövegekből nehézkes, esetenként koránt sem egyértelmű feladat lehet.</w:t>
       </w:r>
     </w:p>
     <w:p>
       <w:pPr>
         <w:pStyle w:val="Cmsor3"/>
       </w:pPr>
-      <w:bookmarkStart w:id="65" w:name="_Toc402464898"/>
-      <w:r>
-        <w:t>A strukturális szegmentálás</w:t>
+      <w:bookmarkStart w:id="65" w:name="_Toc402464899"/>
+      <w:r>
+        <w:t>Mondatokra bontás</w:t>
       </w:r>
       <w:bookmarkEnd w:id="65"/>
     </w:p>
     <w:p>
       <w:r>
-        <w:t>Dokumentumaink szövege számos hierarchiaszintbe sorolható. Ilyen strukturális egységek lehetnek például a kötet, rész</w:t>
+        <w:t>S</w:t>
+      </w:r>
+      <w:r>
+        <w:t>zövegeink mondatokra való bontása automatizálható, de</w:t>
+      </w:r>
+      <w:r>
+        <w:t xml:space="preserve"> ez</w:t>
+      </w:r>
+      <w:r>
+        <w:t xml:space="preserve"> nem triviális feladat. Kézenfekvő lenne egyszerűen a mondatvégi írásjeleket nézni, és ezek szerint elszeparálni a mondatokat. Ilyenkor viszont álmondathatárokkal is találkozhatunk, hisz például a pont is előfordulhat </w:t>
+      </w:r>
+      <w:r>
+        <w:t xml:space="preserve">egy </w:t>
+      </w:r>
+      <w:r>
+        <w:t>mondat közepén, rövidítéseknél, sorszámoknál, dátumokban, vagy akár IP-címekben is. A feladat megoldására általában szabály alapú döntési algoritmust alkalmaznak, mely az ilyen téves mondathatárokra utaló, vagy ezeket cáfoló jelekre és tulajdonságokra tartalmaz szabályokat. Ezeket a szabályokat pró</w:t>
+      </w:r>
+      <w:r>
+        <w:t>báljuk illeszteni a</w:t>
+      </w:r>
+      <w:r>
+        <w:t xml:space="preserve"> szövegeinkre. A tulajdonságok lehetnek felszíniek, mint például a jelet követő szó nagy kezdőbetűs e vagy sem, es</w:t>
+      </w:r>
+      <w:r>
+        <w:t>etleg a jel egy szó közepén van-</w:t>
+      </w:r>
+      <w:r>
+        <w:t xml:space="preserve">e stb. Az algoritmus az illesztés mellett kereshet gyakori álmondathatárokat tartalmazó listákban is, mint például a rövidítéslisták. Az ilyen listák nyelvenként eltérőek lehetnek, és időnként a lista karbantartására, frissítésére is szükség lehet. A szabályok tartalmazhatják, hogy a vélt határtól milyen pozícióra elhelyezkedő és milyen jellegű szavakra, vagy pontosabban tokenekre vonatkozik, és szokás megadni hozzájuk egy súly értéket is, hogy amennyiben egy </w:t>
+      </w:r>
+      <w:r>
+        <w:t>vélt mondat</w:t>
+      </w:r>
+      <w:r>
+        <w:t>végre több szabvány is illeszkedik</w:t>
       </w:r>
       <w:r>
         <w:t>,</w:t>
       </w:r>
       <w:r>
-        <w:t xml:space="preserve"> fejezet, szakasz, pont, illetve a bekezdés a mondatok és a szavak. Ezek és az ezekből összeállítható dokumentumtérkép automatikus meghatározása egyes fájlformátumokból kinyerhető információk alapján viszonylag egyszerű feladat is lehet, míg például az egyszerű szövegekből nehézkes, és esetenként koránt sem egyértelmű feladat is lehet.</w:t>
+        <w:t xml:space="preserve"> a nagyobb súllyal rendelkező juthasson érv</w:t>
+      </w:r>
+      <w:r>
+        <w:t>ényre. Legyen szabályrendszerü</w:t>
+      </w:r>
+      <w:r>
+        <w:t>nk bármilyen komplex</w:t>
+      </w:r>
+      <w:r>
+        <w:t xml:space="preserve"> vagy</w:t>
+      </w:r>
+      <w:r>
+        <w:t xml:space="preserve"> kifinomult, előfordul, hogy az algoritmus nem képes jól dönteni, mert a mondat, vagy </w:t>
+      </w:r>
+      <w:r>
+        <w:t xml:space="preserve">az egymás után elhelyezkező </w:t>
+      </w:r>
+      <w:r>
+        <w:t>mondatok értelmezésé</w:t>
+      </w:r>
+      <w:r>
+        <w:t>vel lehet csak jól meghatározni</w:t>
+      </w:r>
+      <w:r>
+        <w:t xml:space="preserve"> a mondatok valódi határát.</w:t>
       </w:r>
     </w:p>
     <w:p>
       <w:pPr>
         <w:pStyle w:val="Cmsor3"/>
       </w:pPr>
-      <w:bookmarkStart w:id="66" w:name="_Toc402464899"/>
-      <w:r>
-        <w:t>Mondatokra bontás</w:t>
-      </w:r>
-      <w:bookmarkEnd w:id="66"/>
-    </w:p>
-    <w:p>
-      <w:r>
-        <w:t xml:space="preserve">A szövegeink mondatokra való bontása automatizálható, de nem triviális feladat. Kézenfekvő lenne egyszerűen a mondatvégi írásjeleket nézni, és ezek szerint elszeparálni a mondatokat. Ilyenkor viszont álmondathatárokkal is találkozhatunk, hisz például a pont is előfordulhat mondat közepén, rövidítéseknél, sorszámoknál, dátumokban, vagy akár IP-címekben is. A feladat megoldására általában szabály alapú döntési algoritmust alkalmaznak, mely az ilyen téves mondathatárokra utaló, vagy ezeket cáfoló jelekre és tulajdonságokra tartalmaz szabályokat. Ezeket a szabályokat próbáljuk illeszteni a szövegeinkre. A tulajdonságok lehetnek felszíniek, mint például a jelet követő szó nagy kezdőbetűs e vagy sem, esetleg a jel egy szó közepén van e, stb. Az algoritmus az illesztés mellett kereshet gyakori álmondathatárokat tartalmazó listákban is, mint például a rövidítéslisták. Az ilyen listák nyelvenként eltérőek lehetnek, és időnként a lista karbantartására, frissítésére is szükség lehet. A szabályok tartalmazhatják, hogy a vélt határtól milyen pozícióra elhelyezkedő és milyen jellegű szavakra, vagy pontosabban tokenekre vonatkozik, és szokás megadni hozzájuk egy súly értéket is, hogy amennyiben egy </w:t>
-      </w:r>
-      <w:r>
-        <w:t>vélt mondat</w:t>
-      </w:r>
-      <w:r>
-        <w:t>végre több szabvány is illeszkedik a nagyobb súllyal rendelkező juthasson érv</w:t>
-      </w:r>
-      <w:r>
-        <w:t>ényre. Legyen a szabályrendszerü</w:t>
-      </w:r>
-      <w:r>
-        <w:t>nk bármilyen komplex, és kifinomult is, előfordul, hogy az algoritmus nem képes jól dönteni, mert a mondat, vagy mondatok értelmezésével lehet csak jól meghatározni, a mondatok valódi határát.</w:t>
-      </w:r>
-    </w:p>
-    <w:p>
-      <w:pPr>
-        <w:pStyle w:val="Cmsor3"/>
-      </w:pPr>
-      <w:bookmarkStart w:id="67" w:name="_Toc402464900"/>
+      <w:bookmarkStart w:id="66" w:name="_Toc402464900"/>
       <w:r>
         <w:lastRenderedPageBreak/>
         <w:t>Tokenizálás</w:t>
       </w:r>
-      <w:bookmarkEnd w:id="67"/>
-    </w:p>
-    <w:p>
-      <w:r>
-        <w:t>A token egy bizonyos karaktersorozat konkrét előfordulása, míg típusnak nevezzük az azonos tokenek osztályát. Így a típusok összessége alapján állítható elő a szótár. Ez a tokenizációs lépés minden lényeges szövegbányászati feladatnál, mind a keresés, mind pedig a rendszerezés jellegűeknél, egy fontos előfeldolgozási lépés. Hisz míg például a keresésénél ezekre illesztünk</w:t>
+      <w:bookmarkEnd w:id="66"/>
+    </w:p>
+    <w:p>
+      <w:r>
+        <w:t>A token egy bizonyos karaktersorozat konkrét előfordulása, míg típusnak nevezzük az azonos tokenek osztályát. Így a típusok összessége alapján állítható elő a szótár. Ez a tokenizációs lépés minden lényeges szövegbányászati feladatnál, mind a keresés, mind pedig a rendszerezés jellegűeknél, egy</w:t>
+      </w:r>
+      <w:r>
+        <w:t>ik</w:t>
+      </w:r>
+      <w:r>
+        <w:t xml:space="preserve"> fontos előfeldolgozási lépés. Hisz míg például a keresésénél ezekre illesztünk</w:t>
       </w:r>
       <w:r>
         <w:t>, és információkinyerésnél</w:t>
@@ -16036,738 +16388,1073 @@
       <w:pPr>
         <w:pStyle w:val="Cmsor3"/>
       </w:pPr>
-      <w:bookmarkStart w:id="68" w:name="_Toc402464901"/>
+      <w:bookmarkStart w:id="67" w:name="_Toc402464901"/>
       <w:r>
         <w:lastRenderedPageBreak/>
         <w:t>Stoppszószűrés</w:t>
       </w:r>
+      <w:bookmarkEnd w:id="67"/>
+    </w:p>
+    <w:p>
+      <w:r>
+        <w:t>Egyes szavak, illetve tokenek nagy számban fordulnak elő a dokumentumgyűjtemény dokumentumaiban és nincsenek sz</w:t>
+      </w:r>
+      <w:r>
+        <w:t>oros kapcsolatba azok témájával;</w:t>
+      </w:r>
+      <w:r>
+        <w:t xml:space="preserve"> ilyenek a névelők, a határozószavak és a névutók. Ezek a stopszavak. A stopszószűrésre vagy azok feldolgozás közbeni kiküszöbölésére láttunk egy matematikai jellegű módszert, a td-idf súlyozás</w:t>
+      </w:r>
+      <w:r>
+        <w:t>t</w:t>
+      </w:r>
+      <w:r>
+        <w:t xml:space="preserve">. Tehát a stopszavakat a tokentípusok előállítása után, különböző dokumentumgyakorisági adataik alapján határozzák meg, majd </w:t>
+      </w:r>
+      <w:r>
+        <w:t xml:space="preserve">ezeket </w:t>
+      </w:r>
+      <w:r>
+        <w:t>a gyakorlatban esetenként manuálisan ellen</w:t>
+      </w:r>
+      <w:r>
+        <w:t>ő</w:t>
+      </w:r>
+      <w:r>
+        <w:t>r</w:t>
+      </w:r>
+      <w:r>
+        <w:t>zi</w:t>
+      </w:r>
+      <w:r>
+        <w:t>k, és ezek egy részét, a feladattól függően elhagyhatják. Napjainkban például keresésénél, esetleg maximum néhány tízes vagy akár tíz alatti</w:t>
+      </w:r>
+      <w:r>
+        <w:t xml:space="preserve"> számú</w:t>
+      </w:r>
+      <w:r>
+        <w:t xml:space="preserve"> szót hagynak el. Míg az elhagyások száma egyes osztályozási és csoportosítási feladatokban ez több százas vagy akár ezres nagyságú is lehet. </w:t>
+      </w:r>
+    </w:p>
+    <w:p>
+      <w:r>
+        <w:t>Ennek</w:t>
+      </w:r>
+      <w:r>
+        <w:t xml:space="preserve"> az az oka, hogy a keresésénél</w:t>
+      </w:r>
+      <w:r>
+        <w:t xml:space="preserve"> az elhagyott stopszavak szerepelhetnek ismert kifejezésekben, különböző irodalmi vagy más művészeti művek címeiben, és elhagyásukkal ezekre való keresés is nehézkessé válna. Az indexállományok tömörítése, illetve a megnövekedett</w:t>
+      </w:r>
+      <w:r>
+        <w:t>,</w:t>
+      </w:r>
+      <w:r>
+        <w:t xml:space="preserve"> egyre olcsóbb tárkapacitás együttesen elérték, hogy az idők folyamán egyre kevesebb és kevesebb stopszót kelljen elhagynunk. Mindeközben a rendezési, és más pontos egyezést nem igénylő feladatoknál, ezek a szavak, konkrét jelentés nélkül, csak megnehezítenék a feldolgozást, nélkülük </w:t>
+      </w:r>
+      <w:r>
+        <w:t>nagymértékben</w:t>
+      </w:r>
+      <w:r>
+        <w:t xml:space="preserve"> lecsökkenhet a reprezentációs modell mérete. Gya</w:t>
+      </w:r>
+      <w:r>
+        <w:t>kran szabják az adott korpuszra</w:t>
+      </w:r>
+      <w:r>
+        <w:t xml:space="preserve"> az elhagyható szavak listáját, így biztosítva a lehető leghatékonyabb és mégis biztonságos feldolgozást.</w:t>
+      </w:r>
+    </w:p>
+    <w:p>
+      <w:pPr>
+        <w:pStyle w:val="Cmsor3"/>
+      </w:pPr>
+      <w:bookmarkStart w:id="68" w:name="_Toc402464902"/>
+      <w:r>
+        <w:t>Lemmatizálás és s</w:t>
+      </w:r>
+      <w:r>
+        <w:t>zótövezés</w:t>
+      </w:r>
       <w:bookmarkEnd w:id="68"/>
     </w:p>
     <w:p>
       <w:r>
-        <w:t>Egyes szavak, illetve tokenek nagy számban fordulnak elő a dokumentumgyűjtemény dokumentumaiban és nincsenek szoros kapcsolatba azok témájával, ilyenek a névelők, a határozószavak, és a névutók. Ezek a stopszavak. A stopszószűrésre, vagy azok feldolgozás közbeni kiküszöbölésére láttunk egy matematikai jellegű módszert, a td-idf súlyozás szerepében. Tehát a stopszavakat a tokentípusok előállítása után, különböző dokumentumgyakorisági adataik alapján határozzák meg, majd a gyakorlatban esetenként manuálisan ellenőriznek, és ezek egy részét, a feladattól függően elhagyhatják. Napjainkban például keresésénél, esetleg maximum néhány tízes vagy akár tíz alatti</w:t>
-      </w:r>
-      <w:r>
-        <w:t xml:space="preserve"> számú</w:t>
-      </w:r>
-      <w:r>
-        <w:t xml:space="preserve"> szót hagynak el. Míg az elhagyások száma egyes osztályozási és csoportosítási feladatokban ez több százas vagy akár ezres nagyságú is lehet. </w:t>
-      </w:r>
-    </w:p>
-    <w:p>
-      <w:r>
-        <w:t>Ennek az az oka, hogy a keresésénél, az elhagyott stopszavak szerepelhetnek ismert kifejezésekben, különböző irodalmi vagy más művészeti művek címeiben, és elhagyásukkal ezekre való keresés is nehézkessé válna. Az indexállományok tömörítése, illetve a megnövekedett</w:t>
+        <w:t>A stopszószűrés mellett léteznek nyelvészeti eszközök is a szótárak szűrés</w:t>
+      </w:r>
+      <w:r>
+        <w:t>ére</w:t>
+      </w:r>
+      <w:r>
+        <w:t xml:space="preserve"> és méretének redukálására. Az alapötlet az, hogy a legtöbb nyelvben vannak a szavaknak különböző módosult alakjai. Ha ezeket a különböző alakokat egy közös alakként tárolnánk, egyes feladatokban elhanyagolható szóalak info</w:t>
+      </w:r>
+      <w:r>
+        <w:t>rmáció elvesztése révén, nagy</w:t>
+      </w:r>
+      <w:r>
+        <w:t>mértékben redukálhatnánk a modell méretét. A csökkentés mértékét befolyásolhatja az adott nyelv morfológiájának gazdagsága. Például</w:t>
+      </w:r>
+      <w:r>
+        <w:t xml:space="preserve"> amíg</w:t>
+      </w:r>
+      <w:r>
+        <w:t xml:space="preserve"> ez a mérték az </w:t>
+      </w:r>
+      <w:r>
+        <w:t>a</w:t>
+      </w:r>
+      <w:r>
+        <w:t xml:space="preserve">ngol nyelvnél megközelítőleg 40-70 százalék között lehet, addig a </w:t>
+      </w:r>
+      <w:r>
+        <w:t>m</w:t>
+      </w:r>
+      <w:r>
+        <w:t xml:space="preserve">agyarnál elérheti akár a 90%-ot is. A lemmatizálás, és a szótövezés is ilyen közös, úgymond kanonikus alakra hozó módszerek. A szó módosult alakjait a </w:t>
+      </w:r>
+      <w:r>
+        <w:t>toldalékok, mint a képző, a jel és a rag</w:t>
+      </w:r>
+      <w:r>
+        <w:t xml:space="preserve"> adják. Ezek a toldalékok </w:t>
+      </w:r>
+      <w:r>
+        <w:t>a szó előtt</w:t>
+      </w:r>
+      <w:r>
+        <w:t xml:space="preserve"> és a szó után is állhatnak, körül is vehetik a szótövet, vagy a magyartól idegen módon, be is ékelődhetnek a s</w:t>
+      </w:r>
+      <w:r>
+        <w:t>zótőbe. A közös alakra hozásnál</w:t>
+      </w:r>
+      <w:r>
+        <w:t xml:space="preserve"> ezeket a toldalékokat igyekszünk valamilyen módon leválasztani az adott szóról.</w:t>
+      </w:r>
+    </w:p>
+    <w:p>
+      <w:r>
+        <w:t>A lemmatizálás közben a szó normalizált szótári alakját</w:t>
       </w:r>
       <w:r>
         <w:t>,</w:t>
       </w:r>
       <w:r>
-        <w:t xml:space="preserve"> egyre olcsóbb tárkapacitás együttesen elérték, hogy az idők folyamán egyre kevesebb és kevesebb stopszót kelljen elhagynunk. Mindeközben a rendezési, és más pontos egyezést nem igénylő feladatoknál, ezek a szavak, konkrét jelentés nélkül, csak megnehezítenék a feldolgozást, nélkülük </w:t>
-      </w:r>
-      <w:r>
-        <w:t>nagymértékben</w:t>
-      </w:r>
-      <w:r>
-        <w:t xml:space="preserve"> lecsökkenhet a reprezentációs modell mérete. Gya</w:t>
-      </w:r>
-      <w:r>
-        <w:t>kran szabják az adott korpuszra</w:t>
-      </w:r>
-      <w:r>
-        <w:t xml:space="preserve"> az elhagyható szavak listáját, így biztosítva a lehető leghatékonyabb</w:t>
+        <w:t xml:space="preserve"> azaz a lemmáját határozzuk meg. Nyelvés</w:t>
+      </w:r>
+      <w:r>
+        <w:t>zeti motivációjú eljárás közben</w:t>
+      </w:r>
+      <w:r>
+        <w:t xml:space="preserve"> mindig értelmes szótári alakot hozunk </w:t>
+      </w:r>
+      <w:r>
+        <w:lastRenderedPageBreak/>
+        <w:t>létre. A lemmatizálás nem egyértelmű, ezért az eredmény több szó is lehet. Például a falunk szó szótári alakj</w:t>
+      </w:r>
+      <w:r>
+        <w:t>a a falu, de lehet a</w:t>
+      </w:r>
+      <w:r>
+        <w:t xml:space="preserve"> fal szó is.</w:t>
+      </w:r>
+    </w:p>
+    <w:p>
+      <w:r>
+        <w:t xml:space="preserve">A szótövezés egyfajta szócsonkolást eredményez. Nem az a célja, hogy értelmes szótári szó jöjjön létre, sokkal inkább az, hogy a kialakított új szó a valódi szövegben is megtalálható legyen. A szótövező eredménye függ az adott algoritmustól. </w:t>
+      </w:r>
+    </w:p>
+    <w:p>
+      <w:r>
+        <w:t>Hasonlítsuk össze néhány példán a két megközelítést. A munkát és a munkám szavak lemmája a munka, szótöve algoritmustól függően a munka, vagy a munká. A ló lemmája a lovak, lovát és maga a ló szavaknak, de ezek szótöve a választott szótövező függvényében lehet a lo vagy a ló is.</w:t>
+      </w:r>
+    </w:p>
+    <w:p>
+      <w:pPr>
+        <w:pStyle w:val="Cmsor2"/>
+      </w:pPr>
+      <w:bookmarkStart w:id="69" w:name="_Toc402464903"/>
+      <w:r>
+        <w:t>Információkinyerés</w:t>
+      </w:r>
+      <w:bookmarkEnd w:id="69"/>
+    </w:p>
+    <w:p>
+      <w:r>
+        <w:t>Az információkinyerésnél (Information Extraction - IE) a fő célunk nagy mennyiségű szövegből kigyűjte</w:t>
+      </w:r>
+      <w:r>
+        <w:t>ni a legfontosabb információkat.</w:t>
+      </w:r>
+      <w:r>
+        <w:t xml:space="preserve"> </w:t>
+      </w:r>
+      <w:r>
+        <w:t>T</w:t>
+      </w:r>
+      <w:r>
+        <w:t>esszük ezt olyan formában, hogy azt később akár egy relációs adatbázisba is beírhatjuk. Tehát a strukturálatlan adatokat kívánjuk valamilyen struktúrában összefoglalni.</w:t>
+      </w:r>
+      <w:r>
+        <w:t xml:space="preserve"> Az információkinyerés n</w:t>
+      </w:r>
+      <w:r>
+        <w:t>apjaink meghatározó szövegbányászati kutatási iránya, hisz kiválóan alkalmas lehet nagy mennyiségű emberi munka kiváltására. Az adatok strukturált formába öntésével segíti a folyamatosan növekvő mennyiségű infor</w:t>
+      </w:r>
+      <w:r>
+        <w:t>mációinkat könnyebben kezelhető</w:t>
+      </w:r>
+      <w:r>
+        <w:t xml:space="preserve"> és jobban áttekinthető, jobban ellenőrizhető és feldolgozható</w:t>
+      </w:r>
+      <w:r>
+        <w:t>v</w:t>
+      </w:r>
+      <w:r>
+        <w:t xml:space="preserve">á tenni. Egyik dinamikusan fejlődő altípusa a nyelvközi információkinyerés (Cross-Language IE), melynél az adatokat </w:t>
+      </w:r>
+      <w:r>
+        <w:t>több különböző nyelvű</w:t>
+      </w:r>
+      <w:r>
+        <w:t xml:space="preserve"> szövegekből is összeszedjük és táblázatba öntjük, majd elég csak a táblázatfejléceket lefordítani a kívánt nyelvre.</w:t>
+      </w:r>
+    </w:p>
+    <w:p>
+      <w:r>
+        <w:t xml:space="preserve">Az információ-kinyerés </w:t>
+      </w:r>
+      <w:r>
+        <w:t>nagy</w:t>
+      </w:r>
+      <w:r>
+        <w:t>mértékben feladatfüggő megoldásokat kíván, mert többnyire csak előre rögzített típusú elemeket vagyunk képesek a szövegekből hatékonyan kinyerni. Fontos lehet ismernünk a felhaszná</w:t>
+      </w:r>
+      <w:r>
+        <w:t>lási szakirány egyes jellemzőit</w:t>
+      </w:r>
+      <w:r>
+        <w:t xml:space="preserve"> ahhoz, hogy kideríthessük, hogy az adott feladat szempontjából mik a leginkább fontos attribútumok, amiket a szövegből ki szeretnénk g</w:t>
+      </w:r>
+      <w:r>
+        <w:t>yűjteni, és azokat milyen módon</w:t>
+      </w:r>
+      <w:r>
+        <w:t xml:space="preserve"> és formában lehet célszerű a felhasználók számára prezentálni. A megoldásunk továbbá függeni fog az alkalmazási terület jellemző korpuszától is.</w:t>
+      </w:r>
+    </w:p>
+    <w:p>
+      <w:pPr>
+        <w:pStyle w:val="Cmsor3"/>
+      </w:pPr>
+      <w:bookmarkStart w:id="70" w:name="_Toc402464904"/>
+      <w:r>
+        <w:t>Az információkinyerés összehasonlítása más főbb feladattípusokkal</w:t>
+      </w:r>
+      <w:bookmarkEnd w:id="70"/>
+    </w:p>
+    <w:p>
+      <w:r>
+        <w:t xml:space="preserve">Az információkinyerés a rendezési alaptípusokkal szemben, nem dokumentumokat akar valamilyen szempont szerint besorolni valamilyen kategóriába, mint az osztályozás, </w:t>
+      </w:r>
+      <w:r>
+        <w:t xml:space="preserve">továbbá </w:t>
+      </w:r>
+      <w:r>
+        <w:t xml:space="preserve">nem célja dokumentumok valamilyen szempont szerinti csoportosítása sem. </w:t>
+      </w:r>
+    </w:p>
+    <w:p>
+      <w:r>
+        <w:t>A keresési alaptípusba tartozó információ-visszakereséssel szemben nem lokalizálja a felhasználó számára az információt,</w:t>
+      </w:r>
+      <w:r>
+        <w:t xml:space="preserve"> és</w:t>
+      </w:r>
+      <w:r>
+        <w:t xml:space="preserve"> nem választja ki a dokumentumkollekció egy kifejezés alapján releváns dokumentumait. Ezzel szemben kiválasztja a feladat </w:t>
+      </w:r>
+      <w:r>
+        <w:lastRenderedPageBreak/>
+        <w:t>szempontjából font</w:t>
+      </w:r>
+      <w:r>
+        <w:t>os dokumentumokat, ezeket önmagukban</w:t>
+      </w:r>
+      <w:r>
+        <w:t xml:space="preserve"> elemzi, és a kivont és formába öntött információkat juttatja vissza a felhasználónak. Az információkinyerő rendszerek feladatfüggőek, míg az információ-visszakeresés problémája és megoldása lehet általános. Így a keresőrends</w:t>
+      </w:r>
+      <w:r>
+        <w:t xml:space="preserve">zerek kialakításához kevesebb </w:t>
+      </w:r>
+      <w:r>
+        <w:t>felhasználási szakterülettel kapcsolatos háttérismeretre van szükségünk. A keresés gyorsabb, és az eredményét a felhasználó manuálisan tekinti át</w:t>
+      </w:r>
+      <w:r>
+        <w:t>.</w:t>
+      </w:r>
+      <w:r>
+        <w:t xml:space="preserve"> </w:t>
+      </w:r>
+      <w:r>
+        <w:t>Í</w:t>
+      </w:r>
+      <w:r>
+        <w:t>gy, ha esetlegesen hibát vét a rendszer annak nincs különösebb kockázata. Ellenben kevesebb munkát igényel a felhasználótól az információ kinyerő által feldolgozott tömörebb adatmennyiség áttekintése. Az információkinyerő rendszerekben gyakran kell a többi feladattípus megoldásait felhasználni.</w:t>
+      </w:r>
+    </w:p>
+    <w:p>
+      <w:pPr>
+        <w:pStyle w:val="Cmsor2"/>
+      </w:pPr>
+      <w:bookmarkStart w:id="71" w:name="_Toc402464905"/>
+      <w:r>
+        <w:t>Az információkinyerés fontosabb részfeladatai</w:t>
+      </w:r>
+      <w:bookmarkEnd w:id="71"/>
+    </w:p>
+    <w:p>
+      <w:r>
+        <w:t>A probléma megoldása során számos</w:t>
       </w:r>
       <w:r>
         <w:t>,</w:t>
       </w:r>
       <w:r>
-        <w:t xml:space="preserve"> és mégis biztonságos feldolgozást.</w:t>
+        <w:t xml:space="preserve"> olykor egymásra épülő feladatot kell végrehajtanunk. Ezek rendre a névelem felismerés, a kereszthivatkozás azonosítás, a szereplők azonosítása, a szere</w:t>
+      </w:r>
+      <w:r>
+        <w:t>plők közti relációk azonosítása</w:t>
+      </w:r>
+      <w:r>
+        <w:t xml:space="preserve"> és az események illesztése.</w:t>
       </w:r>
     </w:p>
     <w:p>
       <w:pPr>
         <w:pStyle w:val="Cmsor3"/>
       </w:pPr>
-      <w:bookmarkStart w:id="69" w:name="_Toc402464902"/>
-      <w:r>
-        <w:t>Lemmatizálás és s</w:t>
-      </w:r>
-      <w:r>
-        <w:t>zótövezés</w:t>
-      </w:r>
-      <w:bookmarkEnd w:id="69"/>
-    </w:p>
-    <w:p>
-      <w:r>
-        <w:t>A stopszószűrés mellett léteznek nyelvészeti eszközök is a szótárak szűrés</w:t>
-      </w:r>
-      <w:r>
-        <w:t>ére</w:t>
-      </w:r>
-      <w:r>
-        <w:t xml:space="preserve"> és méretének redukálására. Az alapötlet az, hogy a legtöbb nyelvben vannak a szavaknak különböző módosult alakjai. Ha ezeket a különböző alakokat egy közös alakként tárolnánk, egyes feladatokban elhanyagolható szóalak info</w:t>
-      </w:r>
-      <w:r>
-        <w:t>rmáció elvesztése révén, nagy</w:t>
-      </w:r>
-      <w:r>
-        <w:t>mértékben redukálhatnánk a modell méretét. A csökkentés mértékét befolyásolhatja az adott nyelv morfológiájának gazdagsága. Például ez a mérték az Angol nyelvnél megközelítőleg 40-70 százalék között lehet, addig a Magyarnál elérheti akár a 90%-ot is. A lemmatizálás, és a szótövezés is ilyen közös, úgymond kanonikus alakra hozó módszerek. A szó módosult alakjait a toldalékok, mint a képző, a jel, és a rag, adják. Ezek a toldalékok a szó előtt, és a szó után is állhatnak, körül is vehetik a szótövet, vagy a magyartól idegen módon, be is ékelődhetnek a szótőbe. A közös alakra hozásnál, ezeket a toldalékokat igyekszünk valamilyen módon leválasztani az adott szóról.</w:t>
-      </w:r>
-    </w:p>
-    <w:p>
-      <w:r>
-        <w:t>A lemmatizálás közben a szó normalizált szótári alakját</w:t>
+      <w:bookmarkStart w:id="72" w:name="_Toc402464906"/>
+      <w:r>
+        <w:t>A névelem felismerés</w:t>
+      </w:r>
+      <w:bookmarkEnd w:id="72"/>
+    </w:p>
+    <w:p>
+      <w:r>
+        <w:t>A névelem, vagy angolul Named Entity, egy</w:t>
       </w:r>
       <w:r>
         <w:t>,</w:t>
       </w:r>
       <w:r>
-        <w:t xml:space="preserve"> azaz a lemmáját határozzuk meg. Nyelvészeti motivációjú eljárás közben, mindig értelmes szótári alakot hozunk </w:t>
+        <w:t xml:space="preserve"> a valóságban előforduló, névvel ellátott objektum-egyed megnevezése. Az ilyen egyed lehet egy személy tulajdonneve, </w:t>
+      </w:r>
+      <w:r>
+        <w:t>egy telefonszám, egy e-mail cím</w:t>
+      </w:r>
+      <w:r>
+        <w:t xml:space="preserve"> vagy bármilyen más azonosító. Ezek felismerése olykor egyszerű reguláris kifejezésekkel történik, de főleg a tulajdonnév-felismerésnek nevezett alfajában bonyolultabb módszerekre is szükség lehet. A tulajdonnév-felismerés problémakörébe nem csak a tényleges tulajdonnevek felismerését szoktuk érteni, </w:t>
+      </w:r>
+      <w:r>
+        <w:t xml:space="preserve">hanem </w:t>
+      </w:r>
+      <w:r>
+        <w:t>különböző együtt kezelendő tokensorozatokat is ide értünk. Például egyes főneveket, mint igazgatóság, vagy bevásárlók</w:t>
+      </w:r>
+      <w:r>
+        <w:t>özpont esetenként érdemes lehet</w:t>
+      </w:r>
+      <w:r>
+        <w:t xml:space="preserve"> a név részeként tekinteni. Manapság a névelem-felismerésre gyakran különböző gépi tanulókat alkalmaznak. Ezek</w:t>
+      </w:r>
+      <w:r>
+        <w:t xml:space="preserve"> a mesterséges intelligencia eszközeit alkalmazó módszerek,</w:t>
+      </w:r>
+      <w:r>
+        <w:t xml:space="preserve"> a névelemeket</w:t>
+      </w:r>
+      <w:r>
+        <w:t xml:space="preserve"> számukra új, de azért a tanulóadatokhoz </w:t>
+      </w:r>
+      <w:r>
+        <w:t>hasonló tulajdonságú szövegeken</w:t>
+      </w:r>
+      <w:r>
+        <w:t xml:space="preserve"> is eredményesen fedezhetik fel.</w:t>
+      </w:r>
+    </w:p>
+    <w:p>
+      <w:r>
+        <w:t>Tová</w:t>
+      </w:r>
+      <w:r>
+        <w:t>bbi példák lehetnek névelemekre</w:t>
+      </w:r>
+      <w:r>
+        <w:t xml:space="preserve"> például hírekben a személyek, helyek, konkrét időpontok, szervezetek, egyes eszközök konkrét megnevezése, de biológiai szövegekben lehetnek akár gének, fajok, fehérjék megnevezései is. A specifikációs szövegekben is előfordulha</w:t>
+      </w:r>
+      <w:r>
+        <w:t>tnak névelemek, különböző cégek</w:t>
+      </w:r>
+      <w:r>
+        <w:t xml:space="preserve"> vagy konkrét személy</w:t>
+      </w:r>
+      <w:r>
+        <w:t>nev</w:t>
+      </w:r>
+      <w:r>
+        <w:t>ek formájában, de ennél jellemzőbb, hogy különböző felhasználói szerepköröket kell jelölnünk.</w:t>
+      </w:r>
+    </w:p>
+    <w:p>
+      <w:pPr>
+        <w:pStyle w:val="Cmsor3"/>
+      </w:pPr>
+      <w:bookmarkStart w:id="73" w:name="_Toc402464907"/>
+      <w:r>
+        <w:t>A szereplők azonosítása</w:t>
+      </w:r>
+      <w:bookmarkEnd w:id="73"/>
+    </w:p>
+    <w:p>
+      <w:r>
+        <w:t>A szövegbányászatban szereplők</w:t>
+      </w:r>
+      <w:r>
+        <w:t>ön</w:t>
+      </w:r>
+      <w:r>
+        <w:t xml:space="preserve"> többnyire, bizonyos előre definiált sablon</w:t>
+      </w:r>
+      <w:r>
+        <w:t>ok</w:t>
+      </w:r>
+      <w:r>
+        <w:t xml:space="preserve">nak megfelelő névelemek előfordulásait értjük. Az ilyen felderítendő szereplők lehetnek </w:t>
       </w:r>
       <w:r>
         <w:lastRenderedPageBreak/>
-        <w:t>létre. A lemmatizálás nem egyértelmű, ezért az eredmény több szó is lehet. Például a falunk szó szótári alakja a falu, de a fal szó is.</w:t>
-      </w:r>
-    </w:p>
-    <w:p>
-      <w:r>
-        <w:t xml:space="preserve">A szótövezés egyfajta szócsonkolást eredményez. Nem az a célja, hogy értelmes szótári szó jöjjön létre, sokkal inkább az, hogy a kialakított új szó a valódi szövegben is megtalálható legyen. A szótövező eredménye függ az adott algoritmustól. </w:t>
-      </w:r>
-    </w:p>
-    <w:p>
-      <w:r>
-        <w:t>Hasonlítsuk össze néhány példán a két megközelítést. A munkát és a munkám szavak lemmája a munka, szótöve algoritmustól függően a munka, vagy a munká. A ló lemmája a lovak, lovát és maga a ló szavaknak, de ezek szótöve a választott szótövező függvényében lehet a lo, vagy a ló is.</w:t>
+        <w:t>például vásárlók, termékek;</w:t>
+      </w:r>
+      <w:r>
+        <w:t xml:space="preserve"> orvosi szövegekben például a betegségek tünetei vagy a gyógyszerek. Tovább</w:t>
+      </w:r>
+      <w:r>
+        <w:t>i gyakori</w:t>
+      </w:r>
+      <w:r>
+        <w:t xml:space="preserve"> felderítendő szereplők</w:t>
+      </w:r>
+      <w:r>
+        <w:t xml:space="preserve"> lehetnek például</w:t>
+      </w:r>
+      <w:r>
+        <w:t xml:space="preserve"> a helység, és a szervezet.</w:t>
+      </w:r>
+      <w:r>
+        <w:t xml:space="preserve"> Gyakran a szereplők konkrét szövegbeli előfordulásait meg is szoktuk jelölni, a szerepnek megfelelő címkével.</w:t>
+      </w:r>
+      <w:r>
+        <w:t xml:space="preserve"> Például LOC jelölést kapnak a szövegben a konkrét helységnevek, ORG címkével látjuk el a szervezetek neveit, és a személynevek a PER címkét kapják.</w:t>
+      </w:r>
+    </w:p>
+    <w:p>
+      <w:r>
+        <w:t>A specifikációs szövegekben szerepl</w:t>
+      </w:r>
+      <w:r>
+        <w:t>őkön</w:t>
+      </w:r>
+      <w:r>
+        <w:t xml:space="preserve"> különböző felhasználói kategóriákat </w:t>
+      </w:r>
+      <w:r>
+        <w:t>értünk. Ezek a szereplők inkább</w:t>
+      </w:r>
+      <w:r>
+        <w:t xml:space="preserve"> mint kategória osztályok</w:t>
+      </w:r>
+      <w:r>
+        <w:t xml:space="preserve"> vagy szerepkörök</w:t>
+      </w:r>
+      <w:r>
+        <w:t xml:space="preserve"> jelennek meg a szövegekben, semmint egyedek közös sablonr</w:t>
+      </w:r>
+      <w:r>
+        <w:t>a illeszkedő sokasága</w:t>
+      </w:r>
+      <w:r>
+        <w:t xml:space="preserve">, ezért </w:t>
+      </w:r>
+      <w:r>
+        <w:t>megtalálásukra</w:t>
+      </w:r>
+      <w:r>
+        <w:t xml:space="preserve"> is némiképp eltérő módot célszerű keresni.</w:t>
+      </w:r>
+    </w:p>
+    <w:p>
+      <w:pPr>
+        <w:pStyle w:val="Cmsor3"/>
+      </w:pPr>
+      <w:bookmarkStart w:id="74" w:name="_Toc402464908"/>
+      <w:r>
+        <w:t>A kereszthivatkozások azonosítása</w:t>
+      </w:r>
+      <w:bookmarkEnd w:id="74"/>
+    </w:p>
+    <w:p>
+      <w:r>
+        <w:t>Ez egy olyan lépés, melyben az azonos egyedre utaló tokensorozatokat és névelemeket rendeljük össze. Ennek egyik válfaja az anaforafeloldás, ami a különböző névmások</w:t>
+      </w:r>
+      <w:r>
+        <w:t>nak</w:t>
+      </w:r>
+      <w:r>
+        <w:t xml:space="preserve"> és utalószavak</w:t>
+      </w:r>
+      <w:r>
+        <w:t>nak</w:t>
+      </w:r>
+      <w:r>
+        <w:t xml:space="preserve"> a megfelelő névelemhez való rendelését jelenti.</w:t>
+      </w:r>
+    </w:p>
+    <w:p>
+      <w:pPr>
+        <w:pStyle w:val="Cmsor3"/>
+      </w:pPr>
+      <w:bookmarkStart w:id="75" w:name="_Toc402464909"/>
+      <w:r>
+        <w:t>A szereplők közti relációk azonosítása</w:t>
+      </w:r>
+      <w:bookmarkEnd w:id="75"/>
+    </w:p>
+    <w:p>
+      <w:r>
+        <w:t>Ebben a lépésben az a célunk, hogy az előre meghatározott, és felderített szereplők közti kapcsolatokat ismerjünk fel.</w:t>
+      </w:r>
+    </w:p>
+    <w:p>
+      <w:r>
+        <w:t xml:space="preserve">Például üzleti hírekben vásárló és vásárolt </w:t>
+      </w:r>
+      <w:r>
+        <w:t>áru</w:t>
+      </w:r>
+      <w:r>
+        <w:t>, esetleg az ár</w:t>
+      </w:r>
+      <w:r>
+        <w:t>u</w:t>
+      </w:r>
+      <w:r>
+        <w:t>hoz t</w:t>
+      </w:r>
+      <w:r>
+        <w:t>artozó ár meghatározása</w:t>
+      </w:r>
+      <w:r>
+        <w:t xml:space="preserve"> vagy orvosi folyóiratokban lehet egy adott betegség, és az azt gyógyító gyógyszer összerendelése. Specifikációkban ilyen feladat lehet egyes aktorok és az általuk végezhető használati esetek összerendelése, esetlegesen egyes használati esetek és </w:t>
+      </w:r>
+      <w:r>
+        <w:t>szereplők</w:t>
+      </w:r>
+      <w:r>
+        <w:t xml:space="preserve"> egymás közti viszonyainak feltárása.</w:t>
+      </w:r>
+    </w:p>
+    <w:p>
+      <w:pPr>
+        <w:pStyle w:val="Cmsor3"/>
+      </w:pPr>
+      <w:bookmarkStart w:id="76" w:name="_Toc402464910"/>
+      <w:r>
+        <w:t>Események felfedése és illesztése részfeladat</w:t>
+      </w:r>
+      <w:bookmarkEnd w:id="76"/>
+    </w:p>
+    <w:p>
+      <w:r>
+        <w:t>Esemény</w:t>
+      </w:r>
+      <w:r>
+        <w:t>en</w:t>
+      </w:r>
+      <w:r>
+        <w:t xml:space="preserve"> t</w:t>
+      </w:r>
+      <w:r>
+        <w:t>öbbnyire egy bizonyos történést</w:t>
+      </w:r>
+      <w:r>
+        <w:t xml:space="preserve"> vagy cselekvést értünk. Az ilyen események szövegeinkben gyakran igék formájában jelennek meg, és fontos lehet az azonosításuk. Miután az összes eddigi részfeladatot elvégeztük, rendelkezünk előre definiált események konkrét dokumentumbeli előfordulásával, illetve az azokhoz köthető szereplőkkel, és köztük fennálló különböző kapcsolatokkal. Ebben a lépésben pedig megoldást adunk arra, hogy ezek alapján különböző kérdésekre válaszolhasson a rendszer. </w:t>
+      </w:r>
+    </w:p>
+    <w:p>
+      <w:r>
+        <w:t>Ilyen kérdések lehetnek</w:t>
+      </w:r>
+      <w:r>
+        <w:t xml:space="preserve"> például</w:t>
+      </w:r>
+      <w:r>
+        <w:t>, hogy egy konkrét piaci szereplő milyen termékeket vett egy adott évben, vagy a szoftverkövetelmények területén</w:t>
+      </w:r>
+      <w:r>
+        <w:t xml:space="preserve"> az</w:t>
+      </w:r>
+      <w:r>
+        <w:t>, hogy egy adott használati esetben mely szereplők vehetnek részt, vagy éppen fordítva, egy adott aktor milyen feladatokat végezhet az adott szoftverrendszeren.</w:t>
       </w:r>
     </w:p>
     <w:p>
       <w:pPr>
         <w:pStyle w:val="Cmsor2"/>
       </w:pPr>
-      <w:bookmarkStart w:id="70" w:name="_Toc402464903"/>
-      <w:r>
-        <w:t>Információkinyerés</w:t>
-      </w:r>
-      <w:bookmarkEnd w:id="70"/>
-    </w:p>
-    <w:p>
-      <w:r>
-        <w:t>Az információkinyerésnél (Information Extraction - IE) a fő célunk nagy mennyiségű szövegből kigyűjteni a legfontosabb információkat, tesszük ezt olyan formában, hogy azt később akár egy relációs adatbázisba is beírhatjuk. Tehát a strukturálatlan adatokat kívánjuk valamilyen struktúrában összefoglalni.</w:t>
-      </w:r>
-      <w:r>
-        <w:t xml:space="preserve"> Az információkinyerés n</w:t>
-      </w:r>
-      <w:r>
-        <w:t xml:space="preserve">apjaink meghatározó szövegbányászati kutatási iránya, hisz kiválóan alkalmas lehet nagy mennyiségű emberi munka kiváltására. Az adatok strukturált formába öntésével segíti a folyamatosan növekvő mennyiségű információinkat könnyebben kezelhető, és jobban áttekinthető, jobban ellenőrizhető és feldolgozhatóbbá tenni. Egyik dinamikusan fejlődő altípusa a nyelvközi információkinyerés (Cross-Language IE), melynél az adatokat </w:t>
-      </w:r>
-      <w:r>
-        <w:t>több különböző nyelvű</w:t>
-      </w:r>
-      <w:r>
-        <w:t xml:space="preserve"> szövegekből is összeszedjük, és táblázatba öntjük, majd elég csak a táblázatfejléceket lefordítani a kívánt nyelvre.</w:t>
-      </w:r>
-    </w:p>
-    <w:p>
-      <w:r>
-        <w:t xml:space="preserve">Az információ-kinyerés </w:t>
-      </w:r>
-      <w:r>
-        <w:t>nagy</w:t>
-      </w:r>
-      <w:r>
-        <w:t>mértékben feladatfüggő megoldásokat kíván, mert többnyire csak előre rögzített típusú elemeket vagyunk képesek a szövegekből hatékonyan kinyerni. Fontos lehet ismernünk a felhaszná</w:t>
-      </w:r>
-      <w:r>
-        <w:t>lási szakirány egyes jellemzőit</w:t>
-      </w:r>
-      <w:r>
-        <w:t xml:space="preserve"> ahhoz, hogy kideríthessük, hogy az adott feladat szempontjából mik a leginkább fontos attribútumok, amiket a szövegből ki szeretnénk gyűjteni, és azokat milyen módon, és formában lehet célszerű a felhasználók számára prezentálni. A megoldásunk továbbá függeni fog az alkalmazási terület jellemző korpuszától is.</w:t>
+      <w:bookmarkStart w:id="77" w:name="_Toc402464911"/>
+      <w:r>
+        <w:lastRenderedPageBreak/>
+        <w:t>Az információkinyerés során előfor</w:t>
+      </w:r>
+      <w:r>
+        <w:t>duló főbb nyelvészeti problémák</w:t>
+      </w:r>
+      <w:bookmarkEnd w:id="77"/>
+    </w:p>
+    <w:p>
+      <w:r>
+        <w:t>Az információkinyerő rendszer a működése érdekében szükség szerint számos nyelvtani jellegű problémát old meg.</w:t>
+      </w:r>
+    </w:p>
+    <w:p>
+      <w:r>
+        <w:t>A keresett eseményeket</w:t>
+      </w:r>
+      <w:r>
+        <w:t xml:space="preserve"> vag</w:t>
+      </w:r>
+      <w:r>
+        <w:t>y funkciókat gyakran cselekvést kifejező szavakkal,</w:t>
+      </w:r>
+      <w:r>
+        <w:t xml:space="preserve"> </w:t>
+      </w:r>
+      <w:r>
+        <w:t>általában</w:t>
+      </w:r>
+      <w:r>
+        <w:t xml:space="preserve"> igék</w:t>
+      </w:r>
+      <w:r>
+        <w:t>kel</w:t>
+      </w:r>
+      <w:r>
+        <w:t xml:space="preserve"> írják le. Így fontos lehet ezeknek a szövegben való azonosítása. Előfordulhat, hogy egy szóalakhoz tartozik főnévi értelmezés is, mint például a nyúl szó is lehet egy cselekvést leíró ige, de főnévi értelmében már egy állatot jelöl. Egyértelmű, hogy a két különböző jelentésnek megfelelően, az ilyen szavak különböző feldolgozást is igényelnek. Egyes esetekben az ige helyett névszói frázis fejezi ki az adott cselekvéseket. Ezen feladatokban lehetnek segítségünkre a morfológiai, illetve szófaji elemzések.</w:t>
+      </w:r>
+    </w:p>
+    <w:p>
+      <w:r>
+        <w:t>Az igéknél gyakran el kell dönteni, hogy azok jelen</w:t>
+      </w:r>
+      <w:r>
+        <w:t>-,</w:t>
+      </w:r>
+      <w:r>
+        <w:t xml:space="preserve"> jövő</w:t>
+      </w:r>
+      <w:r>
+        <w:t>-</w:t>
+      </w:r>
+      <w:r>
+        <w:t>, vagy múlt</w:t>
+      </w:r>
+      <w:r>
+        <w:t>-</w:t>
+      </w:r>
+      <w:r>
+        <w:t xml:space="preserve"> idejűek. Fontos lehet továbbá, hogy az </w:t>
+      </w:r>
+      <w:r>
+        <w:t>adott ige módja kijelentő</w:t>
+      </w:r>
+      <w:r>
+        <w:t xml:space="preserve"> vagy feltételes. Emellett a felderített információkról el kell dönteni, hogy állító vagy tagadott értelemben szerepelnek</w:t>
+      </w:r>
+      <w:r>
+        <w:t>-e</w:t>
+      </w:r>
+      <w:r>
+        <w:t xml:space="preserve">. </w:t>
+      </w:r>
+    </w:p>
+    <w:p>
+      <w:r>
+        <w:t>Általában igaz az, hogy a különböző szereplők, események és relációk a nekik megfelelő helyen, a rájuk jellemző mondatrészben találhatóak. Így fontos lehet a mondat</w:t>
+      </w:r>
+      <w:r>
+        <w:t>ok szerkezetének meghatározása</w:t>
+      </w:r>
+      <w:r>
+        <w:t>. Az alany</w:t>
+      </w:r>
+      <w:r>
+        <w:t>,</w:t>
+      </w:r>
+      <w:r>
+        <w:t xml:space="preserve"> az állítmány és a mondat további bővítményei, mint például a tárgy és a hatá</w:t>
+      </w:r>
+      <w:r>
+        <w:t>rozók</w:t>
+      </w:r>
+      <w:r>
+        <w:t xml:space="preserve"> közti kapcsolatok ismerete is hasznos lehet.</w:t>
+      </w:r>
+    </w:p>
+    <w:p>
+      <w:r>
+        <w:t xml:space="preserve">Gyakran fordul elő, hogy az eseménnyel kapcsolatos névelemeket különböző beékelődött főnévi frázisok szeparálják el az eseményt jelző igétől. Fontos lehet ezek </w:t>
+      </w:r>
+      <w:r>
+        <w:t>felismerése</w:t>
+      </w:r>
+      <w:r>
+        <w:t>.</w:t>
+      </w:r>
+    </w:p>
+    <w:p>
+      <w:pPr>
+        <w:pStyle w:val="Cmsor2"/>
+      </w:pPr>
+      <w:bookmarkStart w:id="78" w:name="_Toc402464912"/>
+      <w:r>
+        <w:t>A szabály és a statisztika alapú információkinyerési megközelítések összevetése</w:t>
+      </w:r>
+      <w:bookmarkEnd w:id="78"/>
+    </w:p>
+    <w:p>
+      <w:r>
+        <w:t>A legegyszerűbb mód az entitás</w:t>
+      </w:r>
+      <w:r>
+        <w:t>ok, a relációk</w:t>
+      </w:r>
+      <w:r>
+        <w:t xml:space="preserve"> és a különböző események kinyerésére, ha különböző nyelvi mintákat definiálunk, és ezek segítségével végezzük a kinyerést. Ilyen minta lehet például, ha egy tetszőleges hosszú nagybetűs szót a Kft. rövidítés követ, abból arra következtetünk, hogy a nagybetűs szó egy szervezet típusú névelem. Ennek a megközelítésnek a fő előnye, hogy meglehetősen nagy pontossággal és hatékonyan képes, az előre definiált típusok felfedezésére. </w:t>
+      </w:r>
+      <w:r>
+        <w:t>H</w:t>
+      </w:r>
+      <w:r>
+        <w:t>átránya</w:t>
+      </w:r>
+      <w:r>
+        <w:t xml:space="preserve"> azonban az</w:t>
+      </w:r>
+      <w:r>
+        <w:t>, hogy csak a szabályrendszer által lefedett típusokat deríti</w:t>
+      </w:r>
+      <w:r>
+        <w:t xml:space="preserve"> fel,</w:t>
+      </w:r>
+      <w:r>
+        <w:t xml:space="preserve"> és hogy</w:t>
+      </w:r>
+      <w:r>
+        <w:t xml:space="preserve"> a szabályrendszer</w:t>
+      </w:r>
+      <w:r>
+        <w:t xml:space="preserve"> folyamatos karbantartást igényel. A gyakorlatban az ilyen szabályokkal általában nehéz komplexebb problémákra jól működő megoldást adni. Ennek a fő okai, hogy a nyelvekben ugyanazt az információt többféleképpen is kifejezhetjük, minden lehet</w:t>
+      </w:r>
+      <w:r>
+        <w:t>őség lefedésére irreálisan nagy</w:t>
+      </w:r>
+      <w:r>
+        <w:t xml:space="preserve"> és nehezen kezelhető szabályrendszert kéne alkotnunk, különben megkockáztatjuk, hogy a jelenlévő hasznos információ</w:t>
+      </w:r>
+      <w:r>
+        <w:t>nak</w:t>
+      </w:r>
+      <w:r>
+        <w:t xml:space="preserve"> csak </w:t>
+      </w:r>
+      <w:r>
+        <w:t xml:space="preserve">a </w:t>
+      </w:r>
+      <w:r>
+        <w:t xml:space="preserve">töredék </w:t>
+      </w:r>
+      <w:r>
+        <w:lastRenderedPageBreak/>
+        <w:t>részét fedezzük fel. A szövegek nyelvtani elemzésének felhasználása</w:t>
+      </w:r>
+      <w:r>
+        <w:t xml:space="preserve"> nagy</w:t>
+      </w:r>
+      <w:r>
+        <w:t>mértékben képes javítani a módszer használhatóságát. A szabályrendszer ilyen módú általánosítására kereteket alkalmazunk. A keret továbbá leírhat egy szereplőt, vagy akár szereplők egymáshoz való viszonyát. Egy keret meghatározhat nyelvi mintákat, megadva például olyan nyelvtani tulajdonságokat</w:t>
+      </w:r>
+      <w:r>
+        <w:t>,</w:t>
+      </w:r>
+      <w:r>
+        <w:t xml:space="preserve"> mint a szófaj, az eset</w:t>
+      </w:r>
+      <w:r>
+        <w:t>,</w:t>
+      </w:r>
+      <w:r>
+        <w:t xml:space="preserve"> vagy, hogy az adott szó egyes vagy többes számban szerepelhet. A keretek illesztésénél nem kell, hogy a vizsgált mondatban, a keret által meghatározott összes szerep jelen legyen</w:t>
+      </w:r>
+      <w:r>
+        <w:t>;</w:t>
+      </w:r>
+      <w:r>
+        <w:t xml:space="preserve"> ez na</w:t>
+      </w:r>
+      <w:r>
+        <w:t>gy</w:t>
+      </w:r>
+      <w:r>
+        <w:t>mértékben megnöveli a keretek rugalmasságát. Léteznek általánosan felhasználható metakeret adatbázisok, mint például a Berkley egyetem által létrehozott FrameNet.</w:t>
+      </w:r>
+    </w:p>
+    <w:p>
+      <w:r>
+        <w:t xml:space="preserve">A </w:t>
+      </w:r>
+      <w:r>
+        <w:t>szövegbányászat során</w:t>
+      </w:r>
+      <w:r>
+        <w:t xml:space="preserve"> a legtöbb problémára lehet találni statisztikai eszközöket alkalmazó megoldást. Ez alól az információkinyerés sem kivétel. Gyakran alkalmazunk különböző gépi tanulókat, melyeket előre megjelölt, felcímkézett szövegeken tanítunk be. Ezek képesek az ismert tanító címkék alapján, a számukra új teszt</w:t>
+      </w:r>
+      <w:r>
+        <w:t>-</w:t>
+      </w:r>
+      <w:r>
+        <w:t xml:space="preserve">, és a végleges működési adatokon, az eddigieknek megfelelő, vagy valamilyen azokhoz hasonló új elemek felderítésére. Napjainkban ez a megközelítés egyre szélesebb körben terjed, ugyanis a szabály alapú rendszerek számos problémáját kiküszöböli. Az ilyen statisztikai alapú módszer általános, problémafüggetlen megoldást biztosíthat. Persze a rendszer jó működésére a továbbiakban is szükség van a jó minőségű, és lehetőleg a felhasználási környezethez illeszkedő tanítóadatra. Emellett a gyakorlatban a felidézése, </w:t>
+      </w:r>
+      <w:r>
+        <w:t>tehát,</w:t>
+      </w:r>
+      <w:r>
+        <w:t xml:space="preserve"> hogy milyen mértékben találja meg a jelenlévő információt, és a pontossága</w:t>
+      </w:r>
+      <w:r>
+        <w:t>,</w:t>
+      </w:r>
+      <w:r>
+        <w:t xml:space="preserve"> azaz, hogy mekkora mértékben tipizálja helyesen az információkat az esetek nagy részében jobb, mint a hasonló, de szakértői szabályokat használó rendszereké.</w:t>
       </w:r>
     </w:p>
     <w:p>
       <w:pPr>
         <w:pStyle w:val="Cmsor3"/>
       </w:pPr>
-      <w:bookmarkStart w:id="71" w:name="_Toc402464904"/>
-      <w:r>
-        <w:t>Az információkinyerés összehasonlítása más főbb feladattípusokkal</w:t>
-      </w:r>
-      <w:bookmarkEnd w:id="71"/>
-    </w:p>
-    <w:p>
-      <w:r>
-        <w:t xml:space="preserve">Az információkinyerés a rendezési alaptípusokkal szemben, nem dokumentumokat akar valamilyen szempont szerint besorolni valamilyen kategóriába, mint az osztályozás, és nem célja továbbá dokumentumok valamilyen szempont szerinti csoportosítása sem. </w:t>
-      </w:r>
-    </w:p>
-    <w:p>
-      <w:r>
-        <w:t xml:space="preserve">A keresési alaptípusba tartozó információ-visszakereséssel szemben nem lokalizálja a felhasználó számára az információt, nem választja ki a dokumentumkollekció egy kifejezés alapján releváns dokumentumait. Ezzel szemben kiválasztja a feladat </w:t>
-      </w:r>
+      <w:bookmarkStart w:id="79" w:name="_Toc402464913"/>
+      <w:r>
+        <w:t>A statisztikai megközelítések által használt elterjedt reprezentációs modellek</w:t>
+      </w:r>
+      <w:bookmarkEnd w:id="79"/>
+    </w:p>
+    <w:p>
+      <w:r>
+        <w:t>Két</w:t>
+      </w:r>
+      <w:r>
+        <w:t xml:space="preserve"> elterjedt megközelítés létezik;</w:t>
+      </w:r>
+      <w:r>
+        <w:t xml:space="preserve"> az egyik tokenek szekvenciáit, jellemzően teljes mondatokat használ a modellek alapegységeként, ezt hívják szekvencia alapú modellnek, míg a másik megközelítés magukat a tokeneket tekinti alapegységnek, ezt hívják token alapú modellnek. Az első módszer célja, hogy teljes mondatok osztálycimke-sorozatát, azok mondatstruktúráját, képes legyen előre jelezni. A szakirodalomban ezt szokták strukturált predikciónak is nevezni.</w:t>
+      </w:r>
+    </w:p>
+    <w:p>
+      <w:r>
+        <w:t>A másik módszer, mely külön kezeli a tokeneket, képes lehet új, számára eddig ismeretlen tokenek címkéjének automatikus előállítására. Az adott token környezetében lévő szavakra vonatkozó információk itt sem vesznek el, legfontosabb jellemzőikkel, az adott szó jellemzővektorát bővíthetjük</w:t>
+      </w:r>
+      <w:r>
+        <w:t xml:space="preserve"> ki</w:t>
+      </w:r>
+      <w:r>
+        <w:t>.</w:t>
+      </w:r>
+    </w:p>
+    <w:p>
+      <w:r>
+        <w:t>A szekvencia alapú modellek több</w:t>
+      </w:r>
+      <w:r>
+        <w:t xml:space="preserve">nyire valamelyik Markov-modell, vagy </w:t>
+      </w:r>
+      <w:bookmarkStart w:id="80" w:name="_GoBack"/>
+      <w:bookmarkEnd w:id="80"/>
+      <w:r>
+        <w:t>hasonló statisztikai modellek alapján működnek, míg a token alapú megközelítés a problémát felügyelt gépi tanulók segítségével igyekszik megoldani.</w:t>
+      </w:r>
+    </w:p>
+    <w:p>
+      <w:pPr>
+        <w:pStyle w:val="Cmsor2"/>
+      </w:pPr>
+      <w:bookmarkStart w:id="81" w:name="_Toc402464914"/>
       <w:r>
         <w:lastRenderedPageBreak/>
-        <w:t>szempontjából fontos dokumentumokat, ezeket önmaga elemzi, és a kivont és formába öntött információkat juttatja vissza a felhasználónak. Az információkinyerő rendszerek feladatfüggőek, míg az információ-visszakeresés problémája és megoldása lehet általános. Így a keresőrendszerek kialakításához kevesebb a felhasználási szakterülettel kapcsolatos háttérismeretre van szükségünk. A keresés gyorsabb, és az eredményét a felhasználó manuálisan tekinti át így, ha esetlegesen hibát vét a rendszer annak nincs különösebb kockázata. Ellenben kevesebb munkát is igényel a felhasználótól az információ kinyerő által feldolgozott tömörebb adatmennyiség áttekintése. Az információkinyerő rendszerekben gyakran kell a többi feladattípus megoldásait felhasználni.</w:t>
+        <w:t>Alternatív szövegelemzési megfontolások</w:t>
+      </w:r>
+      <w:bookmarkEnd w:id="81"/>
+    </w:p>
+    <w:p>
+      <w:r>
+        <w:t>„Abbot”</w:t>
+      </w:r>
+      <w:r>
+        <w:t>; clean codeing;</w:t>
       </w:r>
     </w:p>
     <w:p>
       <w:pPr>
         <w:pStyle w:val="Cmsor2"/>
       </w:pPr>
-      <w:bookmarkStart w:id="72" w:name="_Toc402464905"/>
-      <w:r>
-        <w:t>Az információkinyerés fontosabb részfeladatai</w:t>
-      </w:r>
-      <w:bookmarkEnd w:id="72"/>
-    </w:p>
-    <w:p>
-      <w:r>
-        <w:t>A probléma megoldása során számos</w:t>
-      </w:r>
-      <w:r>
-        <w:t>,</w:t>
-      </w:r>
-      <w:r>
-        <w:t xml:space="preserve"> olykor egymásra épülő feladatot kell végrehajtanunk. Ezek rendre a névelem felismerés, a kereszthivatkozás azonosítás, a szereplők azonosítása, a szereplők közti relációk azonosítása, és az események illesztése.</w:t>
-      </w:r>
+      <w:bookmarkStart w:id="82" w:name="_Toc402464915"/>
+      <w:r>
+        <w:t>Az irodalomkutatás alapján leszűrt tanulságok</w:t>
+      </w:r>
+      <w:bookmarkEnd w:id="82"/>
     </w:p>
     <w:p>
       <w:pPr>
         <w:pStyle w:val="Cmsor3"/>
       </w:pPr>
-      <w:bookmarkStart w:id="73" w:name="_Toc402464906"/>
-      <w:r>
-        <w:t>A névelem felismerés</w:t>
-      </w:r>
-      <w:bookmarkEnd w:id="73"/>
-    </w:p>
-    <w:p>
-      <w:r>
-        <w:t>A névelem, vagy angolul Named Entity, egy a valóságban előforduló, névvel ellátott objektum-egyed megnevezése. Az ilyen egyed lehet egy személy tulajdonneve, egy telefonszám, egy e-mail cím, vagy bármilyen más azonosító. Ezek felismerése olykor egyszerű reguláris kifejezésekkel történik, de főleg a tulajdonnév-felismerésnek nevezett alfajában bonyolultabb módszerekre is szükség lehet. A tulajdonnév-felismerés problémakörébe, nem csak a tényleges tulajdonnevek felismerését szoktuk érteni, de különböző együtt kezelendő tokensorozatokat is ide értünk. Például egyes főneveket, mint igazgatóság, vagy bevásárlóközpont esetenként érdemes lehet, a név részeként tekinteni. Manapság a névelem-felismerésre gyakran különböző gépi tanulókat alkalmaznak. Ezek</w:t>
-      </w:r>
-      <w:r>
-        <w:t xml:space="preserve"> a mesterséges intelligencia eszközeit alkalmazó módszerek,</w:t>
-      </w:r>
-      <w:r>
-        <w:t xml:space="preserve"> a névelemeket, számukra új, de azért a tanulóadatokhoz </w:t>
-      </w:r>
-      <w:r>
-        <w:t>hasonló tulajdonságú szövegeken</w:t>
-      </w:r>
-      <w:r>
-        <w:t xml:space="preserve"> is eredményesen fedezhetik fel.</w:t>
-      </w:r>
-    </w:p>
-    <w:p>
-      <w:r>
-        <w:t>További példák lehetnek névelemekre, például hírekben a személyek, helyek, konkrét időpontok, szervezetek, egyes eszközök konkrét megnevezése, de biológiai szövegekben lehetnek akár gének, fajok, fehérjék megnevezései is. A specifikációs szövegekben is előfordulhatnak névelemek, különböző cégek, vagy konkrét személyek formájában, de ennél jellemzőbb, hogy különböző felhasználói szerepköröket kell jelölnünk.</w:t>
-      </w:r>
+      <w:bookmarkStart w:id="83" w:name="_Toc402464916"/>
+      <w:r>
+        <w:t xml:space="preserve">Milyen lehet egy jó és hasznos </w:t>
+      </w:r>
+      <w:r>
+        <w:t>követelmény</w:t>
+      </w:r>
+      <w:r>
+        <w:t>elemzést támogató</w:t>
+      </w:r>
+      <w:r>
+        <w:t xml:space="preserve"> eszköz</w:t>
+      </w:r>
+      <w:r>
+        <w:t>.</w:t>
+      </w:r>
+      <w:bookmarkEnd w:id="83"/>
     </w:p>
     <w:p>
       <w:pPr>
         <w:pStyle w:val="Cmsor3"/>
       </w:pPr>
-      <w:bookmarkStart w:id="74" w:name="_Toc402464907"/>
+      <w:bookmarkStart w:id="84" w:name="_Toc402464917"/>
+      <w:r>
+        <w:t>Az irodalomkutatás alapján milyen egy jó, és modern CASE eszköz</w:t>
+      </w:r>
+      <w:bookmarkEnd w:id="84"/>
+    </w:p>
+    <w:p>
+      <w:r>
+        <w:t>Véleményem szerint a jövő CASE eszközeinek a csoportos munka támogatására kell törekedniük, illetve arra, hogy a szoftverfejlesztés minél nagyobb területét lefedjék, és ezt úgy tegyék, hogy egymással a lehető legnagyobb összhangban működnek.</w:t>
+      </w:r>
+      <w:r>
+        <w:t xml:space="preserve"> Persze emellett a továbbiakban is törekedniük kell</w:t>
+      </w:r>
+      <w:r>
+        <w:t xml:space="preserve"> a munka, mimnél teljesebb, minél hatékonyabb</w:t>
+      </w:r>
+      <w:r>
+        <w:t xml:space="preserve">, a lehető legkevesebb </w:t>
+      </w:r>
+      <w:r>
+        <w:t xml:space="preserve">emberi </w:t>
+      </w:r>
+      <w:r>
+        <w:t>beavatkozást igénylő</w:t>
+      </w:r>
+      <w:r>
+        <w:t>, segítésére.</w:t>
+      </w:r>
+    </w:p>
+    <w:p>
+      <w:pPr>
+        <w:pStyle w:val="Cmsor3"/>
+      </w:pPr>
+      <w:bookmarkStart w:id="85" w:name="_Toc402464918"/>
+      <w:r>
+        <w:t>A megismert szövegbányászati feladattípusok közül melyek, és milyen formában lehetnek relevánsak egy CASE eszközben</w:t>
+      </w:r>
+      <w:bookmarkEnd w:id="85"/>
+    </w:p>
+    <w:p/>
+    <w:p>
+      <w:pPr>
+        <w:pStyle w:val="Cmsor1"/>
+      </w:pPr>
+      <w:bookmarkStart w:id="86" w:name="_Toc402464919"/>
+      <w:r>
+        <w:t>A rendszerrel szemben támasztott követelmények</w:t>
+      </w:r>
+      <w:bookmarkEnd w:id="86"/>
+    </w:p>
+    <w:p>
+      <w:pPr>
+        <w:pStyle w:val="Cmsor2"/>
+      </w:pPr>
+      <w:bookmarkStart w:id="87" w:name="_Toc402464920"/>
+      <w:r>
+        <w:t>Vázlatos felhasználói követelmények, illetve igények.</w:t>
+      </w:r>
+      <w:bookmarkEnd w:id="87"/>
+    </w:p>
+    <w:p>
+      <w:pPr>
+        <w:rPr>
+          <w:color w:val="FF0000"/>
+        </w:rPr>
+      </w:pPr>
+      <w:r>
+        <w:rPr>
+          <w:color w:val="FF0000"/>
+        </w:rPr>
+        <w:t>(VÁZLATOS)</w:t>
+      </w:r>
+    </w:p>
+    <w:p>
+      <w:r>
+        <w:t xml:space="preserve">A megvalósítandó rendszer egy követelmény specifikációs és követelmény analízist támogató intelligens, elosztott eszköz. </w:t>
+      </w:r>
+    </w:p>
+    <w:p>
+      <w:r>
+        <w:t>Az eszköz kell, hogy rendelkezzen webes felhasználói felülettel, mely lehetőleg minél több platformon helyesen jelenik meg.</w:t>
+      </w:r>
+    </w:p>
+    <w:p>
+      <w:r>
+        <w:t>Könnyen kezelhető és intelligens eszközöket biztosít a követelmény feltárás, elemzés és modellezés megkönnyítésére.</w:t>
+      </w:r>
+    </w:p>
+    <w:p>
+      <w:r>
+        <w:t xml:space="preserve">Módot kell adnia a különböző követelmény- és modell elemek egymáshoz való kapcsolására, és a meghatározott kapcsolatok segítségével történő navigálásra, </w:t>
+      </w:r>
+    </w:p>
+    <w:p>
+      <w:r>
+        <w:t>Esetleg jó lenne</w:t>
+      </w:r>
+      <w:r>
+        <w:t>, ha lehetőséget biztosítana</w:t>
+      </w:r>
+      <w:r>
+        <w:t xml:space="preserve"> az összekapcsolt elemek egy azon nézetben való megjelenítésére.</w:t>
+      </w:r>
+    </w:p>
+    <w:p>
       <w:r>
         <w:lastRenderedPageBreak/>
-        <w:t>A szereplők azonosítása</w:t>
-      </w:r>
-      <w:bookmarkEnd w:id="74"/>
-    </w:p>
-    <w:p>
-      <w:r>
-        <w:t>A szövegbányászatban szereplők</w:t>
-      </w:r>
-      <w:r>
-        <w:t>ön</w:t>
-      </w:r>
-      <w:r>
-        <w:t xml:space="preserve"> többnyire, bizonyos előre definiált sablonnak megfelelő névelemek előfordulásait értjük. Az ilyen felderítendő szereplők lehetnek például vásárlók, termékek, vagy orvosi szövegekben például a betegségek tünetei vagy a gyógyszerek. Tovább</w:t>
-      </w:r>
-      <w:r>
-        <w:t>i gyakori</w:t>
-      </w:r>
-      <w:r>
-        <w:t xml:space="preserve"> felderítendő szereplők</w:t>
-      </w:r>
-      <w:r>
-        <w:t xml:space="preserve"> lehetnek például</w:t>
-      </w:r>
-      <w:r>
-        <w:t xml:space="preserve"> a helység, és a szervezet.</w:t>
-      </w:r>
-      <w:r>
-        <w:t xml:space="preserve"> Gyakran a szereplők konkrét szövegbeli előfordulásait meg is szoktuk jelölni, a szerepnek megfelelő címkével.</w:t>
-      </w:r>
-      <w:r>
-        <w:t xml:space="preserve"> Például LOC jelölést kapnak a szövegben a konkrét helységnevek, ORG címkével látjuk el a szervezetek neveit, és a személynevek a PER címkét kapják.</w:t>
-      </w:r>
-    </w:p>
-    <w:p>
-      <w:r>
-        <w:t>A specifikációs szövegekben szerepl</w:t>
-      </w:r>
-      <w:r>
-        <w:t>őkön</w:t>
-      </w:r>
-      <w:r>
-        <w:t xml:space="preserve"> különböző felhasználói kategóriákat értünk. Ezek a szereplők inkább, mint kategória osztályok</w:t>
-      </w:r>
-      <w:r>
-        <w:t xml:space="preserve"> vagy szerepkörök</w:t>
-      </w:r>
-      <w:r>
-        <w:t xml:space="preserve"> jelennek meg a szövegekben, semmint egyedek közös sablonr</w:t>
-      </w:r>
-      <w:r>
-        <w:t>a illeszkedő sokasága</w:t>
-      </w:r>
-      <w:r>
-        <w:t xml:space="preserve">, ezért a </w:t>
-      </w:r>
-      <w:r>
-        <w:t>megtalálásukra</w:t>
-      </w:r>
-      <w:r>
-        <w:t xml:space="preserve"> is némiképp eltérő módot célszerű keresni.</w:t>
-      </w:r>
-    </w:p>
-    <w:p>
-      <w:pPr>
-        <w:pStyle w:val="Cmsor3"/>
-      </w:pPr>
-      <w:bookmarkStart w:id="75" w:name="_Toc402464908"/>
-      <w:r>
-        <w:t>A kereszthivatkozások azonosítása</w:t>
-      </w:r>
-      <w:bookmarkEnd w:id="75"/>
-    </w:p>
-    <w:p>
-      <w:r>
-        <w:t>Ez egy olyan lépés, melyben az azonos egyedre utaló tokensorozatokat és névelemeket rendeljük össze. Ennek egyik válfaja az anaforafeloldás, ami a különböző névmások</w:t>
-      </w:r>
-      <w:r>
-        <w:t>nak</w:t>
-      </w:r>
-      <w:r>
-        <w:t xml:space="preserve"> és utalószavak</w:t>
-      </w:r>
-      <w:r>
-        <w:t>nak</w:t>
-      </w:r>
-      <w:r>
-        <w:t xml:space="preserve"> a megfelelő névelemhez való rendelését jelenti.</w:t>
-      </w:r>
-    </w:p>
-    <w:p>
-      <w:pPr>
-        <w:pStyle w:val="Cmsor3"/>
-      </w:pPr>
-      <w:bookmarkStart w:id="76" w:name="_Toc402464909"/>
-      <w:r>
-        <w:t>A szereplők közti relációk azonosítása</w:t>
-      </w:r>
-      <w:bookmarkEnd w:id="76"/>
-    </w:p>
-    <w:p>
-      <w:r>
-        <w:t>Ebben a lépésben az a célunk, hogy az előre meghatározott, és felderített szereplők közti kapcsolatokat ismerjünk fel.</w:t>
-      </w:r>
-    </w:p>
-    <w:p>
-      <w:r>
-        <w:t xml:space="preserve">Például üzleti hírekben vásárló és vásárolt </w:t>
-      </w:r>
-      <w:r>
-        <w:t>áru</w:t>
-      </w:r>
-      <w:r>
-        <w:t>, esetleg az ár</w:t>
-      </w:r>
-      <w:r>
-        <w:t>u</w:t>
-      </w:r>
-      <w:r>
-        <w:t xml:space="preserve">hoz tartozó ár meghatározása, vagy orvosi folyóiratokban lehet egy adott betegség, és az azt gyógyító gyógyszer összerendelése. Specifikációkban ilyen feladat lehet egyes aktorok és az általuk végezhető használati esetek összerendelése, esetlegesen egyes használati esetek és </w:t>
-      </w:r>
-      <w:r>
-        <w:t>szereplők</w:t>
-      </w:r>
-      <w:r>
-        <w:t xml:space="preserve"> egymás közti viszonyainak feltárása.</w:t>
-      </w:r>
-    </w:p>
-    <w:p>
-      <w:pPr>
-        <w:pStyle w:val="Cmsor3"/>
-      </w:pPr>
-      <w:bookmarkStart w:id="77" w:name="_Toc402464910"/>
-      <w:r>
-        <w:t>Események felfedése és illesztése részfeladat</w:t>
-      </w:r>
-      <w:bookmarkEnd w:id="77"/>
-    </w:p>
-    <w:p>
-      <w:r>
-        <w:t>Esemény</w:t>
-      </w:r>
-      <w:r>
-        <w:t>en</w:t>
-      </w:r>
-      <w:r>
-        <w:t xml:space="preserve"> többnyire egy bizonyos történést, vagy cselekvést értünk. Az ilyen események szövegeinkben gyakran igék formájában jelennek meg, és fontos lehet az azonosításuk. Miután az összes eddigi részfeladatot elvégeztük, rendelkezünk előre definiált események konkrét dokumentumbeli előfordulásával, illetve az azokhoz köthető szereplőkkel, és köztük fennálló különböző kapcsolatokkal. Ebben a lépésben pedig megoldást adunk arra, hogy ezek alapján különböző kérdésekre válaszolhasson a rendszer. </w:t>
-      </w:r>
-    </w:p>
-    <w:p>
-      <w:r>
-        <w:lastRenderedPageBreak/>
-        <w:t>Ilyen kérdések lehetnek, hogy egy konkrét piaci szereplő milyen termékeket vett egy adott évben, vagy a szoftverkövetelmények területén, hogy egy adott használati esetben mely szereplők vehetnek részt, vagy éppen fordítva, egy adott aktor milyen feladatokat végezhet az adott szoftverrendszeren.</w:t>
-      </w:r>
-    </w:p>
-    <w:p>
-      <w:pPr>
-        <w:pStyle w:val="Cmsor2"/>
-      </w:pPr>
-      <w:bookmarkStart w:id="78" w:name="_Toc402464911"/>
-      <w:r>
-        <w:t>Az információkinyerés során előfor</w:t>
-      </w:r>
-      <w:r>
-        <w:t>duló főbb nyelvészeti problémák</w:t>
-      </w:r>
-      <w:bookmarkEnd w:id="78"/>
-    </w:p>
-    <w:p>
-      <w:r>
-        <w:t>Az információkinyerő rendszer a működése érdekében szükség szerint számos nyelvtani jellegű problémát old meg.</w:t>
-      </w:r>
-    </w:p>
-    <w:p>
-      <w:r>
-        <w:t>A keresett eseményeket, vag</w:t>
-      </w:r>
-      <w:r>
-        <w:t>y funkciókat gyakran cselekvést kifejező szavakkal,</w:t>
-      </w:r>
-      <w:r>
-        <w:t xml:space="preserve"> </w:t>
-      </w:r>
-      <w:r>
-        <w:t>általában</w:t>
-      </w:r>
-      <w:r>
-        <w:t xml:space="preserve"> igék</w:t>
-      </w:r>
-      <w:r>
-        <w:t>kel</w:t>
-      </w:r>
-      <w:r>
-        <w:t xml:space="preserve"> írják le. Így fontos lehet ezeknek a szövegben való azonosítása. Előfordulhat, hogy egy szóalakhoz tartozik főnévi értelmezés is, mint például a nyúl szó is lehet egy cselekvést leíró ige, de főnévi értelmében már egy állatot jelöl. Egyértelmű, hogy a két különböző jelentésnek megfelelően, az ilyen szavak különböző feldolgozást is igényelnek. Egyes esetekben az ige helyett névszói frázis fejezi ki az adott cselekvéseket. Ezen feladatokban lehetnek segítségünkre a morfológiai, illetve szófaji elemzések.</w:t>
-      </w:r>
-    </w:p>
-    <w:p>
-      <w:r>
-        <w:t>Az igéknél gyakran el kell dönteni, hogy azok jelen jövő, vagy múlt idejűek. Fontos lehet továbbá, hogy az adott ige módja kijelentő, vagy feltételes. Emellett a felderített információkról el kell dönteni, hogy állító vagy tagadott értelemben szerepelnek</w:t>
-      </w:r>
-      <w:r>
-        <w:t>-e</w:t>
-      </w:r>
-      <w:r>
-        <w:t xml:space="preserve">. </w:t>
-      </w:r>
-    </w:p>
-    <w:p>
-      <w:r>
-        <w:t>Általában igaz az, hogy a különböző szereplők, események és relációk, a nekik megfelelő helyen, a rájuk jellemző mondatrészben találhatóak. Így fontos lehet a mondat</w:t>
-      </w:r>
-      <w:r>
-        <w:t>ok szerkezetének meghatározása</w:t>
-      </w:r>
-      <w:r>
-        <w:t>. Az alany az állítmány és a mondat további bővítményei, mint például a tárgy és a hatá</w:t>
-      </w:r>
-      <w:r>
-        <w:t>rozók</w:t>
-      </w:r>
-      <w:r>
-        <w:t xml:space="preserve"> közti kapcsolatok ismerete is hasznos lehet.</w:t>
-      </w:r>
-    </w:p>
-    <w:p>
-      <w:r>
-        <w:t xml:space="preserve">Gyakran fordul elő, hogy az eseménnyel kapcsolatos névelemeket különböző beékelődött főnévi frázisok szeparálják el az eseményt jelző igétől. Fontos lehet ezek </w:t>
-      </w:r>
-      <w:r>
-        <w:t>felismerése</w:t>
-      </w:r>
-      <w:r>
-        <w:t>.</w:t>
-      </w:r>
-    </w:p>
-    <w:p>
-      <w:pPr>
-        <w:pStyle w:val="Cmsor2"/>
-      </w:pPr>
-      <w:bookmarkStart w:id="79" w:name="_Toc402464912"/>
-      <w:r>
-        <w:t>A szabály és a statisztika alapú információkinyerési megközelítések összevetése</w:t>
-      </w:r>
-      <w:bookmarkEnd w:id="79"/>
-    </w:p>
-    <w:p>
-      <w:r>
-        <w:t>A legegyszerűbb mód az entitások, a relációk, és a különböző események kinyerésére, ha különböző nyelvi mintákat definiálunk, és ezek segítségével végezzük a kinyerést. Ilyen minta lehet például, ha egy tetszőleges hosszú nagybetűs szót a Kft. rövidítés követ, abból arra következtetünk, hogy a nagybetűs szó egy szervezet típusú névelem. Ennek a megközelítésnek a fő előnye, hogy meglehetősen nagy pontossággal és hatékonyan képes, az előre definiált típusok felfedezésére. De hátránya, hogy csak a szabályrendszer által lefedett típusokat deríti</w:t>
-      </w:r>
-      <w:r>
-        <w:t xml:space="preserve"> fel, illetve a szabályrendszer</w:t>
-      </w:r>
-      <w:r>
-        <w:t xml:space="preserve"> folyamatos </w:t>
-      </w:r>
-      <w:r>
-        <w:lastRenderedPageBreak/>
-        <w:t>karbantartást igényel. A gyakorlatban az ilyen szabályokkal általában nehéz komplexebb problémákra jól működő megoldást adni. Ennek a fő okai, hogy a nyelvekben ugyanazt az információt többféleképpen is kifejezhetjük, minden lehetőség lefedésére irreálisan nagy, és nehezen kezelhető szabályrendszert kéne alkotnunk, különben megkockáztatjuk, hogy a jelenlévő hasznos információ</w:t>
-      </w:r>
-      <w:r>
-        <w:t>nak</w:t>
-      </w:r>
-      <w:r>
-        <w:t xml:space="preserve"> csak </w:t>
-      </w:r>
-      <w:r>
-        <w:t xml:space="preserve">a </w:t>
-      </w:r>
-      <w:r>
-        <w:t>töredék részét fedezzük fel. A szövegek nyelvtani elemzésének felhasználása nagy mértékben képes javítani a módszer használhatóságát. A szabályrendszer ilyen módú általánosítására kereteket alkalmazunk. A keret továbbá leírhat egy szereplőt, vagy akár szereplők egymáshoz való viszonyát. Egy keret meghatározhat nyelvi mintákat, megadva például olyan nyelvtani tulajdonságokat</w:t>
-      </w:r>
-      <w:r>
-        <w:t>,</w:t>
-      </w:r>
-      <w:r>
-        <w:t xml:space="preserve"> mint a szófaj, az eset</w:t>
-      </w:r>
-      <w:r>
-        <w:t>,</w:t>
-      </w:r>
-      <w:r>
-        <w:t xml:space="preserve"> vagy, hogy az adott szó egyes vagy többes számban szerepelhet. A keretek illesztésénél nem kell, hogy a vizsgált mondatban, a keret által meghatározott összes szerep jelen legyen, ez nagy mértékben megnöveli a keretek rugalmasságát. Léteznek általánosan felhasználható metakeret adatbázisok, mint például a Berkley egyetem által létrehozott FrameNet.</w:t>
-      </w:r>
-    </w:p>
-    <w:p>
-      <w:r>
-        <w:t xml:space="preserve">A </w:t>
-      </w:r>
-      <w:r>
-        <w:t>szövegbányászat során</w:t>
-      </w:r>
-      <w:r>
-        <w:t xml:space="preserve"> a legtöbb problémára lehet találni statisztikai eszközöket alkalmazó megoldást. Ez alól az információkinyerés sem kivétel. Gyakran alkalmazunk különböző gépi tanulókat, melyeket előre megjelölt, felcímkézett szövegeken tanítunk be. Ezek képesek az ismert tanító címkék alapján, a számukra új teszt</w:t>
-      </w:r>
-      <w:r>
-        <w:t>-</w:t>
-      </w:r>
-      <w:r>
-        <w:t xml:space="preserve">, és a végleges működési adatokon, az eddigieknek megfelelő, vagy valamilyen azokhoz hasonló új elemek felderítésére. Napjainkban ez a megközelítés egyre szélesebb körben terjed, ugyanis a szabály alapú rendszerek számos problémáját kiküszöböli. Az ilyen statisztikai alapú módszer általános, problémafüggetlen megoldást biztosíthat. Persze a rendszer jó működésére a továbbiakban is szükség van a jó minőségű, és lehetőleg a felhasználási környezethez illeszkedő tanítóadatra. Emellett a gyakorlatban a felidézése, </w:t>
-      </w:r>
-      <w:r>
-        <w:t>tehát,</w:t>
-      </w:r>
-      <w:r>
-        <w:t xml:space="preserve"> hogy milyen mértékben találja meg a jelenlévő információt, és a pontossága</w:t>
-      </w:r>
-      <w:r>
-        <w:t>,</w:t>
-      </w:r>
-      <w:r>
-        <w:t xml:space="preserve"> azaz, hogy mekkora mértékben tipizálja helyesen az információkat az esetek nagy részében jobb, mint a hasonló, de szakértői szabályokat használó rendszereké.</w:t>
-      </w:r>
-    </w:p>
-    <w:p>
-      <w:pPr>
-        <w:pStyle w:val="Cmsor3"/>
-      </w:pPr>
-      <w:bookmarkStart w:id="80" w:name="_Toc402464913"/>
-      <w:r>
-        <w:t>A statisztikai megközelítések által használt elterjedt reprezentációs modellek</w:t>
-      </w:r>
-      <w:bookmarkEnd w:id="80"/>
-    </w:p>
-    <w:p>
-      <w:r>
-        <w:t>Két elterjedt megközelítés létezik, az egyik tokenek szekvenciáit, jellemzően teljes mondatokat használ a modellek alapegységeként, ezt hívják szekvencia alapú modellnek, míg a másik megközelítés magukat a tokeneket tekinti alapegységnek, ezt hívják token alapú modellnek. Az első módszer célja, hogy teljes mondatok osztálycimke-sorozatát, azok mondatstruktúráját, képes legyen előre jelezni. A szakirodalomban ezt szokták strukturált predikciónak is nevezni.</w:t>
-      </w:r>
-    </w:p>
-    <w:p>
-      <w:r>
-        <w:t xml:space="preserve">A másik módszer, mely külön kezeli a tokeneket, képes lehet új, számára eddig ismeretlen tokenek címkéjének automatikus előállítására. Az adott token környezetében </w:t>
-      </w:r>
-      <w:r>
-        <w:lastRenderedPageBreak/>
-        <w:t>lévő szavakra vonatkozó információk itt sem vesznek el, legfontosabb jellemzőikkel, az adott szó jellemzővektorát bővíthetjük.</w:t>
-      </w:r>
-    </w:p>
-    <w:p>
-      <w:r>
-        <w:t>A szekvencia alapú modellek többnyire valamelyik Markov-modell, és hasonló statisztikai modellek alapján működnek, míg a token alapú megközelítés a problémát felügyelt gépi tanulók segítségével igyekszik megoldani.</w:t>
-      </w:r>
-    </w:p>
-    <w:p>
-      <w:pPr>
-        <w:pStyle w:val="Cmsor2"/>
-      </w:pPr>
-      <w:bookmarkStart w:id="81" w:name="_Toc402464914"/>
-      <w:r>
-        <w:t>Alternatív szövegelemzési megfontolások</w:t>
-      </w:r>
-      <w:bookmarkEnd w:id="81"/>
-    </w:p>
-    <w:p>
-      <w:r>
-        <w:t>„Abbot”</w:t>
-      </w:r>
-      <w:r>
-        <w:t>; clean codeing;</w:t>
-      </w:r>
-    </w:p>
-    <w:p>
-      <w:pPr>
-        <w:pStyle w:val="Cmsor2"/>
-      </w:pPr>
-      <w:bookmarkStart w:id="82" w:name="_Toc402464915"/>
-      <w:r>
-        <w:t>Az irodalomkutatás alapján leszűrt tanulságok</w:t>
-      </w:r>
-      <w:bookmarkEnd w:id="82"/>
-    </w:p>
-    <w:p>
-      <w:pPr>
-        <w:pStyle w:val="Cmsor3"/>
-      </w:pPr>
-      <w:bookmarkStart w:id="83" w:name="_Toc402464916"/>
-      <w:r>
-        <w:t xml:space="preserve">Milyen lehet egy jó és hasznos </w:t>
-      </w:r>
-      <w:r>
-        <w:t>követelmény</w:t>
-      </w:r>
-      <w:r>
-        <w:t>elemzést támogató</w:t>
-      </w:r>
-      <w:r>
-        <w:t xml:space="preserve"> eszköz</w:t>
-      </w:r>
-      <w:r>
-        <w:t>.</w:t>
-      </w:r>
-      <w:bookmarkEnd w:id="83"/>
-    </w:p>
-    <w:p>
-      <w:pPr>
-        <w:pStyle w:val="Cmsor3"/>
-      </w:pPr>
-      <w:bookmarkStart w:id="84" w:name="_Toc402464917"/>
-      <w:r>
-        <w:t>Az irodalomkutatás alapján milyen egy jó, és modern CASE eszköz</w:t>
-      </w:r>
-      <w:bookmarkEnd w:id="84"/>
-    </w:p>
-    <w:p>
-      <w:r>
-        <w:t>Véleményem szerint a jövő CASE eszközeinek a csoportos munka támogatására kell törekedniük, illetve arra, hogy a szoftverfejlesztés minél nagyobb területét lefedjék, és ezt úgy tegyék, hogy egymással a lehető legnagyobb összhangban működnek.</w:t>
-      </w:r>
-      <w:r>
-        <w:t xml:space="preserve"> Persze emellett a továbbiakban is törekedniük kell</w:t>
-      </w:r>
-      <w:r>
-        <w:t xml:space="preserve"> a munka, mimnél teljesebb, minél hatékonyabb</w:t>
-      </w:r>
-      <w:r>
-        <w:t xml:space="preserve">, a lehető legkevesebb </w:t>
-      </w:r>
-      <w:r>
-        <w:t xml:space="preserve">emberi </w:t>
-      </w:r>
-      <w:r>
-        <w:t>beavatkozást igénylő</w:t>
-      </w:r>
-      <w:r>
-        <w:t>, segítésére.</w:t>
-      </w:r>
-    </w:p>
-    <w:p>
-      <w:pPr>
-        <w:pStyle w:val="Cmsor3"/>
-      </w:pPr>
-      <w:bookmarkStart w:id="85" w:name="_Toc402464918"/>
-      <w:r>
-        <w:t>A megismert szövegbányászati feladattípusok közül melyek, és milyen formában lehetnek relevánsak egy CASE eszközben</w:t>
-      </w:r>
-      <w:bookmarkEnd w:id="85"/>
-    </w:p>
-    <w:p/>
-    <w:p>
-      <w:pPr>
-        <w:pStyle w:val="Cmsor1"/>
-      </w:pPr>
-      <w:bookmarkStart w:id="86" w:name="_Toc402464919"/>
-      <w:r>
-        <w:t>A rendszerrel szemben támasztott követelmények</w:t>
-      </w:r>
-      <w:bookmarkEnd w:id="86"/>
-    </w:p>
-    <w:p>
-      <w:pPr>
-        <w:pStyle w:val="Cmsor2"/>
-      </w:pPr>
-      <w:bookmarkStart w:id="87" w:name="_Toc402464920"/>
-      <w:r>
-        <w:t>Vázlatos felhasználói követelmények, illetve igények.</w:t>
-      </w:r>
-      <w:bookmarkEnd w:id="87"/>
-    </w:p>
-    <w:p>
-      <w:pPr>
-        <w:rPr>
-          <w:color w:val="FF0000"/>
-        </w:rPr>
-      </w:pPr>
-      <w:r>
-        <w:rPr>
-          <w:color w:val="FF0000"/>
-        </w:rPr>
-        <w:t>(VÁZLATOS)</w:t>
-      </w:r>
-    </w:p>
-    <w:p>
-      <w:r>
-        <w:t xml:space="preserve">A megvalósítandó rendszer egy követelmény specifikációs és követelmény analízist támogató intelligens, elosztott eszköz. </w:t>
-      </w:r>
-    </w:p>
-    <w:p>
-      <w:r>
-        <w:t>Az eszköz kell, hogy rendelkezzen webes felhasználói felülettel, mely lehetőleg minél több platformon helyesen jelenik meg.</w:t>
-      </w:r>
-    </w:p>
-    <w:p>
-      <w:r>
-        <w:t>Könnyen kezelhető és intelligens eszközöket biztosít a követelmény feltárás, elemzés és modellezés megkönnyítésére.</w:t>
-      </w:r>
-    </w:p>
-    <w:p>
-      <w:r>
-        <w:lastRenderedPageBreak/>
-        <w:t xml:space="preserve">Módot kell adnia a különböző követelmény- és modell elemek egymáshoz való kapcsolására, és a meghatározott kapcsolatok segítségével történő navigálásra, </w:t>
-      </w:r>
-    </w:p>
-    <w:p>
-      <w:r>
-        <w:t>Esetleg jó lenne</w:t>
-      </w:r>
-      <w:r>
-        <w:t>, ha lehetőséget biztosítana</w:t>
-      </w:r>
-      <w:r>
-        <w:t xml:space="preserve"> az összekapcsolt elemek egy azon nézetben való megjelenítésére.</w:t>
-      </w:r>
-    </w:p>
-    <w:p>
-      <w:r>
         <w:t>Jó lenne, ha a rendszerben, különböző szótárak kezelésével lehetőséget biztosítana a rendszerben jelen lévő entitások azonosítására, esetleges szövegekben való kijelölésére, írás közbeni szöveg-kiegészítésére.</w:t>
       </w:r>
     </w:p>
@@ -18118,7 +18805,11 @@
         <w:t>http://hu.wikipedia.org/wiki/Toldal%C3%A9k</w:t>
       </w:r>
     </w:p>
-    <w:p/>
+    <w:p>
+      <w:r>
+        <w:t>http://www.tankonyvtar.hu/hu/tartalom/tamop425/0046_szoftverfejlesztes/ch07s04.html</w:t>
+      </w:r>
+    </w:p>
     <w:p/>
     <w:p>
       <w:pPr>
@@ -18231,7 +18922,7 @@
           <w:rPr>
             <w:noProof/>
           </w:rPr>
-          <w:t>22</w:t>
+          <w:t>38</w:t>
         </w:r>
         <w:r>
           <w:fldChar w:fldCharType="end"/>
@@ -20035,7 +20726,7 @@
 </file>
 
 <file path=customXml/itemProps1.xml><?xml version="1.0" encoding="utf-8"?>
-<ds:datastoreItem xmlns:ds="http://schemas.openxmlformats.org/officeDocument/2006/customXml" ds:itemID="{4FF971F7-FCD4-42C6-A5D0-3F78E50F94B6}">
+<ds:datastoreItem xmlns:ds="http://schemas.openxmlformats.org/officeDocument/2006/customXml" ds:itemID="{07A20AA8-F0A3-4B75-BD4F-AE3BC805946C}">
   <ds:schemaRefs>
     <ds:schemaRef ds:uri="http://schemas.openxmlformats.org/officeDocument/2006/bibliography"/>
   </ds:schemaRefs>

</xml_diff>

<commit_message>
-tanúlságok folytat -köv foly elkezd
</commit_message>
<xml_diff>
--- a/SzakDolgozat.docx
+++ b/SzakDolgozat.docx
@@ -14765,6 +14765,40 @@
       <w:pPr>
         <w:pStyle w:val="Cmsor3"/>
       </w:pPr>
+      <w:r>
+        <w:t>Kulcsfigura</w:t>
+      </w:r>
+    </w:p>
+    <w:p>
+      <w:r>
+        <w:t xml:space="preserve">A kulcsfigurának nevezzük a rendszerrel kapcsolatba kerülő végfelhasználókat, és az összes olyan egyént, akire a szoftverrendszer bármilyen </w:t>
+      </w:r>
+      <w:r>
+        <w:t xml:space="preserve">hatást gyakorol. Ez a hatás lehetnek például a szoftver beüzemelése közben előforduló fennakadások hatásai, vagy akár </w:t>
+      </w:r>
+      <w:r>
+        <w:t>a megrendelő cégen belüli személyek</w:t>
+      </w:r>
+      <w:r>
+        <w:t>,</w:t>
+      </w:r>
+      <w:r>
+        <w:t xml:space="preserve"> </w:t>
+      </w:r>
+      <w:r>
+        <w:t xml:space="preserve">az új rendszer megjelenésének következtében történő, </w:t>
+      </w:r>
+      <w:r>
+        <w:t>politikai erőviszonyának megváltozása</w:t>
+      </w:r>
+      <w:r>
+        <w:t>.</w:t>
+      </w:r>
+    </w:p>
+    <w:p>
+      <w:pPr>
+        <w:pStyle w:val="Cmsor3"/>
+      </w:pPr>
       <w:bookmarkStart w:id="19" w:name="_Toc403833875"/>
       <w:r>
         <w:t>Szoftverkövetelmények dokumentuma</w:t>
@@ -14823,7 +14857,11 @@
         <w:t xml:space="preserve"> az egyes követelmények</w:t>
       </w:r>
       <w:r>
-        <w:t xml:space="preserve"> nem mosódnak egybe, és jól elkülöníthetőek a funkcionális, illetve a nemfunkcionális megfontolások.</w:t>
+        <w:t xml:space="preserve"> nem mosódnak egybe, és jól elkülöníthetőek a funkcionális, </w:t>
+      </w:r>
+      <w:r>
+        <w:lastRenderedPageBreak/>
+        <w:t>illetve a nemfunkcionális megfontolások.</w:t>
       </w:r>
       <w:r>
         <w:t xml:space="preserve"> A megkülönböztetés történhet esetleg más vizuális jellemzőkkel is.</w:t>
@@ -14845,287 +14883,358 @@
     </w:p>
     <w:p>
       <w:r>
-        <w:t xml:space="preserve">Az első fejezet egy előszó, mely a dokumentum által megcélzott olvasókört íja le, és áttekintést nyújt a rendszer adott legfrissebb verziójával kapcsolatban. Majd következik </w:t>
-      </w:r>
+        <w:t>Az első fejezet egy előszó, mely a dokumentum által megcélzott olvasókört íja le, és áttekintést nyújt a rendszer adott legfrissebb verziójával kapcsolatban. Majd következik az IEEE szabványban is ajánlott bevezetés szekció, mely a szoftverrendszer céljait, kifejlesztésének indokait, és áttekintést ad a tőle elvárt főbb funkciókról, és arról, hogy ez milyen módon illeszkedik, a megrendelő további üzleti illetve informatikai rendszereihez.</w:t>
+      </w:r>
+      <w:r>
+        <w:t xml:space="preserve"> A</w:t>
+      </w:r>
+      <w:r>
+        <w:t xml:space="preserve">jánlatos egy szekciót a dokumentumban használt szavak szójegyzékének szánni. </w:t>
+      </w:r>
+      <w:r>
+        <w:t>Ezután</w:t>
+      </w:r>
+      <w:r>
+        <w:t xml:space="preserve"> következnek a </w:t>
+      </w:r>
+      <w:r>
+        <w:t>felhasználói követelmények, a rendszer magas absztrakciós felépítése, majd a rendszerspecifikáció. Ezt követi egy a rendszermodelleket tartalmazó rész. Ezután egy a rendszer eddigi evolúcióját, az idő közben bekövetkezett fontosabb hardveres és szoftveres</w:t>
+      </w:r>
+      <w:bookmarkStart w:id="20" w:name="_Toc403833876"/>
+      <w:r>
+        <w:t xml:space="preserve"> változásokat. A dokumentumot egy függelék és egy tárgymutató fejezet zárja.</w:t>
+      </w:r>
+    </w:p>
+    <w:p>
+      <w:pPr>
+        <w:pStyle w:val="Cmsor3"/>
+      </w:pPr>
+      <w:r>
+        <w:t>Verifikáció és Validáció</w:t>
+      </w:r>
+      <w:bookmarkEnd w:id="20"/>
+    </w:p>
+    <w:p>
+      <w:r>
+        <w:t>Ezt a két lépést együtt szokták V&amp;V-nek is rövidíteni. Míg a verifikáció azt ellenőrzi, hogy a szoftvert jól, azaz a specifikációknak megfelelően készítettük-e el, addig a validáció azt ellenőrzi, hogy tényleg a megfelelő, a felhasználó által óhajtott, értékes terméket a</w:t>
+      </w:r>
+      <w:r>
+        <w:t>lkottuk</w:t>
+      </w:r>
+      <w:r>
+        <w:t xml:space="preserve"> meg.</w:t>
+      </w:r>
+    </w:p>
+    <w:p>
+      <w:pPr>
+        <w:pStyle w:val="Cmsor3"/>
+      </w:pPr>
+      <w:bookmarkStart w:id="21" w:name="_Toc403833877"/>
+      <w:r>
+        <w:t>Fogalomszótár</w:t>
+      </w:r>
+      <w:bookmarkEnd w:id="21"/>
+    </w:p>
+    <w:p>
+      <w:r>
+        <w:t xml:space="preserve">A követelmények között, vagy a különböző modelleken megjelenhetnek olyan szavak, melyeket érdemes lehet definiálni. Ez több célt is szolgálhat, növeli a szövegek precizitását, megóvhat az egyes félreértésektől, kiküszöböli a kétértelműségeket. A szakterületi kifejezések leírása segítheti a fogalmak megértését, és </w:t>
+      </w:r>
+      <w:r>
+        <w:t>ezáltal</w:t>
+      </w:r>
+      <w:r>
+        <w:t xml:space="preserve"> segítheti a hatékonyabb fejlesztést</w:t>
+      </w:r>
+      <w:r>
+        <w:t>. A rendszerben használt rövidítéseket is érdemes lehet ide felvenni.</w:t>
+      </w:r>
+    </w:p>
+    <w:p>
+      <w:pPr>
+        <w:pStyle w:val="Cmsor2"/>
+      </w:pPr>
+      <w:bookmarkStart w:id="22" w:name="_Toc403833878"/>
+      <w:r>
+        <w:t>A k</w:t>
+      </w:r>
+      <w:r>
+        <w:t>övetelmények</w:t>
+      </w:r>
+      <w:r>
+        <w:t xml:space="preserve"> fontossága</w:t>
+      </w:r>
+      <w:bookmarkEnd w:id="22"/>
+    </w:p>
+    <w:p>
+      <w:r>
+        <w:t>A követelmények meghatározása, elemzése és karbantartása a megvalósítandó komplex szoftverrendszerek életciklusában egy kritikus fontosságú feladat, hisz ez a szakasz segít megérteni, és hogy a megrendelő mit is vár el a készítendő rendszertől. A feltárt követelmények alapján döntünk arról, hogy a rendszer megvalósítható-e és hogy megközelítőleg mennyibe fog kerülni a megrendelőnek</w:t>
+      </w:r>
+      <w:r>
+        <w:t>.</w:t>
+      </w:r>
+      <w:r>
+        <w:t xml:space="preserve"> </w:t>
+      </w:r>
+      <w:r>
+        <w:t>A</w:t>
+      </w:r>
+      <w:r>
+        <w:t xml:space="preserve"> szoftver komplexitása is becsülhető általa. Általában a szoftver specifikáció része a szerződésnek. </w:t>
+      </w:r>
+    </w:p>
+    <w:p>
       <w:r>
         <w:lastRenderedPageBreak/>
-        <w:t>az IEEE szabványban is ajánlott bevezetés szekció, mely a szoftverrendszer céljait, kifejlesztésének indokait, és áttekintést ad a tőle elvárt főbb funkciókról, és arról, hogy ez milyen módon illeszkedik, a megrendelő további üzleti illetve informatikai rendszereihez.</w:t>
-      </w:r>
-      <w:r>
-        <w:t xml:space="preserve"> A</w:t>
-      </w:r>
-      <w:r>
-        <w:t xml:space="preserve">jánlatos egy szekciót a dokumentumban használt szavak szójegyzékének szánni. </w:t>
-      </w:r>
-      <w:r>
-        <w:t>Ezután</w:t>
-      </w:r>
-      <w:r>
-        <w:t xml:space="preserve"> következnek a </w:t>
-      </w:r>
-      <w:r>
-        <w:t>felhasználói követelmények, a rendszer magas absztrakciós felépítése, majd a rendszerspecifikáció. Ezt követi egy a rendszermodelleket tartalmazó rész. Ezután egy a rendszer eddigi evolúcióját, az idő közben bekövetkezett fontosabb hardveres és szoftveres</w:t>
-      </w:r>
-      <w:bookmarkStart w:id="20" w:name="_Toc403833876"/>
-      <w:r>
-        <w:t xml:space="preserve"> változásokat. A dokumentumot egy függelék és egy tárgymutató fejezet zárja.</w:t>
+        <w:t xml:space="preserve">Hagyományosan a specifikáció köti össze a felhasználó igényeit és a fejlesztőket, így a kommunikációs szerepe is jelentős. </w:t>
+      </w:r>
+      <w:r>
+        <w:t xml:space="preserve">Amennyiben a rendszer megrendelői mi magunk vagyunk, vagy a kommunikáció igen jó és gyakori a megrendelővel, </w:t>
+      </w:r>
+      <w:r>
+        <w:t>illetve egyes metodikákat alkalmazva, a követelmények kifejtése a fejlesztés során több részletben, iteratívan történik.</w:t>
+      </w:r>
+    </w:p>
+    <w:p>
+      <w:pPr>
+        <w:pStyle w:val="Cmsor2"/>
+      </w:pPr>
+      <w:bookmarkStart w:id="23" w:name="_Toc403833879"/>
+      <w:r>
+        <w:t>Követelménytervezés</w:t>
+      </w:r>
+      <w:r>
+        <w:t xml:space="preserve"> folyamata</w:t>
+      </w:r>
+      <w:bookmarkEnd w:id="23"/>
+    </w:p>
+    <w:p>
+      <w:r>
+        <w:t>Az a folyamat, melyben felderítjük, elemezzük, dokumentáljuk és ellenőrizzük a szoftverkövetelményeket. Ez a szoftverspecifikáció megalkotásának folyamata, itt készítjük el és tartjuk karban a rendszerkövetelmények dokumentumát.</w:t>
+      </w:r>
+    </w:p>
+    <w:p>
+      <w:r>
+        <w:t>A folyamat négy nagy tevékenységre bontható. Ezek a részfolyamatok a megvalósíthatósági tanulmány elkészítése, a követelmények feltárása és elemzése, a követelmények validálása, illetve azok kezelése és követése.</w:t>
       </w:r>
     </w:p>
     <w:p>
       <w:pPr>
         <w:pStyle w:val="Cmsor3"/>
       </w:pPr>
-      <w:r>
-        <w:t>Verifikáció és Validáció</w:t>
-      </w:r>
-      <w:bookmarkEnd w:id="20"/>
-    </w:p>
-    <w:p>
-      <w:r>
-        <w:t>Ezt a két lépést együtt szokták V&amp;V-nek is rövidíteni. Míg a verifikáció azt ellenőrzi, hogy a szoftvert jól, azaz a specifikációknak megfelelően készítettük-e el, addig a validáció azt ellenőrzi, hogy tényleg a megfelelő, a felhasználó által óhajtott, értékes terméket a</w:t>
-      </w:r>
-      <w:r>
-        <w:t>lkottuk</w:t>
-      </w:r>
-      <w:r>
-        <w:t xml:space="preserve"> meg.</w:t>
+      <w:bookmarkStart w:id="24" w:name="_Toc403833880"/>
+      <w:r>
+        <w:t>Megvalósíthatósági tanulmány</w:t>
+      </w:r>
+      <w:r>
+        <w:t xml:space="preserve"> elkészítése</w:t>
+      </w:r>
+      <w:bookmarkEnd w:id="24"/>
+    </w:p>
+    <w:p>
+      <w:r>
+        <w:t xml:space="preserve">Megvizsgálja és becslést ad arról, hogy a rendszerrel kapcsolatos elvárások kielégíthetőek-e az adott szoftveres és hardveres technológiák segítségével. Eldönti, hogy a rendszer költséghatékony-e az adott üzleti szempontokat figyelembe véve, illetve hogy a költségvetési megszorítások mellett kivitelezhető-e. Lehetőség szerint minél inkább gyors, és olcsó folyamatnak kell lennie. A tanulmány elkészítése során kiszámításra kerül egy ROI (Return Of Investment) érték, mely megadja, hogy milyen mértékben és mikor térül meg az elkészítendő rendszer, és mekkora annak az üzleti haszna. A megvalósíthatósági tanulmány információt biztosít a rendszer elkészítésének költséghatékonyságáról. </w:t>
+      </w:r>
+    </w:p>
+    <w:p>
+      <w:r>
+        <w:t>A tanulmány elkészítésének végeztével döntés születik a fejlesztés folytatásáról.</w:t>
+      </w:r>
+      <w:r>
+        <w:t xml:space="preserve"> A megvalósíthatósági jelentés a részfolyamat kimen</w:t>
+      </w:r>
+      <w:r>
+        <w:t>ő dokumentuma, mely tartalmazza a lépésben összegyűjtött fontosabb információkat és döntéseket. Ez után a lépés után következhet a követelmények feltárása részfolyamat</w:t>
+      </w:r>
+      <w:r>
+        <w:t>.</w:t>
       </w:r>
     </w:p>
     <w:p>
       <w:pPr>
         <w:pStyle w:val="Cmsor3"/>
       </w:pPr>
-      <w:bookmarkStart w:id="21" w:name="_Toc403833877"/>
-      <w:r>
-        <w:t>Fogalomszótár</w:t>
-      </w:r>
-      <w:bookmarkEnd w:id="21"/>
-    </w:p>
-    <w:p>
-      <w:r>
-        <w:t xml:space="preserve">A követelmények között, vagy a különböző modelleken megjelenhetnek olyan szavak, melyeket érdemes lehet definiálni. Ez több célt is szolgálhat, növeli a szövegek precizitását, megóvhat az egyes félreértésektől, kiküszöböli a kétértelműségeket. A szakterületi kifejezések leírása segítheti a fogalmak megértését, és </w:t>
-      </w:r>
-      <w:r>
-        <w:t>ezáltal</w:t>
-      </w:r>
-      <w:r>
-        <w:t xml:space="preserve"> segítheti a hatékonyabb fejlesztést</w:t>
-      </w:r>
-      <w:r>
-        <w:t>. A rendszerben használt rövidítéseket is érdemes lehet ide felvenni.</w:t>
-      </w:r>
-    </w:p>
+      <w:bookmarkStart w:id="25" w:name="_Toc403833881"/>
+      <w:r>
+        <w:t>Követelmény</w:t>
+      </w:r>
+      <w:r>
+        <w:t>ek</w:t>
+      </w:r>
+      <w:r>
+        <w:t xml:space="preserve"> feltárás</w:t>
+      </w:r>
+      <w:bookmarkEnd w:id="25"/>
+      <w:r>
+        <w:t xml:space="preserve"> és elemzése</w:t>
+      </w:r>
+    </w:p>
+    <w:p>
+      <w:r>
+        <w:t xml:space="preserve">A folyamat során a potenciális felhasználókkal és megrendelőkkel történő megbeszélések, és egyeztetések során, illetve az esetleges már működő rendszerek és folyamatok megfigyelése által az elemzők feltérképezik és megértik a készítendő szoftver követelményeit. Ez a folyamat magában foglalhatja egyes rendszermodellek, </w:t>
+      </w:r>
+      <w:r>
+        <w:t>illetve prototípusok elkészítését, melyek elősegítheti a követelmények pontosabb megértését.</w:t>
+      </w:r>
+    </w:p>
+    <w:p>
+      <w:r>
+        <w:lastRenderedPageBreak/>
+        <w:t xml:space="preserve">A követelmény feltárást megnehezítheti, hogy a rendszerrel kapcsolatos, érintett kulcsfigurák pontos személye nem ismert, vagy azok nem ismerik, vagy nem képesek pontosan kifejezni azt, hogy mit várnak el a rendszertől. </w:t>
+      </w:r>
+      <w:r>
+        <w:t xml:space="preserve">Továbbá az is előfordulhat, hogy a különböző kulcsfiguráknak eltérő vagy akár egymáséinak ellentmondó igényei vannak. A követelmények elemzése és </w:t>
+      </w:r>
+      <w:r>
+        <w:t>priorizálás</w:t>
+      </w:r>
+      <w:r>
+        <w:t>a során figyelembe kell venni a rendszert befolyásoló üzleti és gazdasági környezetet.</w:t>
+      </w:r>
+      <w:bookmarkStart w:id="26" w:name="_GoBack"/>
+      <w:bookmarkEnd w:id="26"/>
+    </w:p>
+    <w:p>
+      <w:r>
+        <w:t>A követelmény feltárási és elemzési folyamat felderítési-, osztályozási- és szervezési-, priorizálási- illetve dokumentálási lépései a folyamat során ciklikusan követik egymást. Így a már felderített követelmények folyamatosan fejlődnek, és új követelmények bukkanhatnak fel a folyamat során.</w:t>
+      </w:r>
+    </w:p>
+    <w:p>
+      <w:r>
+        <w:t>A követelmények felderítése során segítségünkre lehetnek a különböző hasonló rendszerek megfigyelése,</w:t>
+      </w:r>
+      <w:r>
+        <w:t xml:space="preserve"> </w:t>
+      </w:r>
+      <w:r>
+        <w:t>a rendszerrel kapcsolatba kerülő másik rendszerek</w:t>
+      </w:r>
+      <w:r>
+        <w:t xml:space="preserve"> megfigyelése, </w:t>
+      </w:r>
+      <w:r>
+        <w:t>a kulcsfigurákkal folytatott interjúkból leszűrt tanulságok</w:t>
+      </w:r>
+      <w:r>
+        <w:t>, prototípusok elkészítése és azoknak a kulcsfigurákkal történő elemzése.</w:t>
+      </w:r>
+      <w:r>
+        <w:t xml:space="preserve"> Az elemzés során egyes módszerek azt ajánlják, hogy a követelményeket három csoportba, azaz három nézőpontba soroljuk, aszerint…</w:t>
+      </w:r>
+    </w:p>
+    <w:p>
+      <w:pPr>
+        <w:pStyle w:val="Cmsor3"/>
+      </w:pPr>
+      <w:bookmarkStart w:id="27" w:name="_Toc403833882"/>
+      <w:r>
+        <w:t>Követelmény specifikációs folyamat</w:t>
+      </w:r>
+      <w:bookmarkEnd w:id="27"/>
+    </w:p>
+    <w:p>
+      <w:r>
+        <w:t>Az elemzési tevékenység során összegyűjtött in</w:t>
+      </w:r>
+      <w:r>
+        <w:t xml:space="preserve">formációk egységes dokumentummá </w:t>
+      </w:r>
+      <w:r>
+        <w:t>történő szerkesztésének folyamata.</w:t>
+      </w:r>
+    </w:p>
+    <w:p>
+      <w:pPr>
+        <w:pStyle w:val="Cmsor3"/>
+      </w:pPr>
+      <w:bookmarkStart w:id="28" w:name="_Toc403833883"/>
+      <w:r>
+        <w:t>Követelmény validáció</w:t>
+      </w:r>
+      <w:bookmarkEnd w:id="28"/>
+    </w:p>
+    <w:p>
+      <w:r>
+        <w:t>A követelmények valószerűségét, konzisztenciáját és teljességét ellenőrző tevékenység.</w:t>
+      </w:r>
+    </w:p>
+    <w:p>
+      <w:pPr>
+        <w:pStyle w:val="Cmsor3"/>
+      </w:pPr>
+      <w:bookmarkStart w:id="29" w:name="_Toc403833884"/>
+      <w:r>
+        <w:t>Követelmények kezelése</w:t>
+      </w:r>
+      <w:bookmarkEnd w:id="29"/>
+    </w:p>
+    <w:p>
+      <w:r>
+        <w:t xml:space="preserve">A követelmények kezelése napjaink gyorsan változó világában igen fontos, ugyanis a rendszerrel kapcsolatos elvárások az idő haladtával folyamatosan változhatnak. Megváltozhatnak az adott funkcionalitást igénylő üzleti folyamat, egyes relatív minőséget befolyásoló elvárások, vagy akár maga a megrendelő vállalat is. Ezzel a változással úgy tarthatjuk a lépést, ha az alkalmazással szembeni követelményeket </w:t>
+      </w:r>
+      <w:r>
+        <w:t xml:space="preserve">és </w:t>
+      </w:r>
+      <w:r>
+        <w:t xml:space="preserve">ezután </w:t>
+      </w:r>
+      <w:r>
+        <w:t>magát a</w:t>
+      </w:r>
+      <w:r>
+        <w:t xml:space="preserve"> szoftverrendszert is</w:t>
+      </w:r>
+      <w:r>
+        <w:t xml:space="preserve"> a megváltozott érdekekhez szabjuk.</w:t>
+      </w:r>
+    </w:p>
+    <w:p/>
     <w:p>
       <w:pPr>
         <w:pStyle w:val="Cmsor2"/>
       </w:pPr>
-      <w:bookmarkStart w:id="22" w:name="_Toc403833878"/>
-      <w:r>
-        <w:t>A k</w:t>
-      </w:r>
-      <w:r>
-        <w:t>övetelmények</w:t>
-      </w:r>
-      <w:r>
-        <w:t xml:space="preserve"> fontossága</w:t>
-      </w:r>
-      <w:bookmarkEnd w:id="22"/>
-    </w:p>
-    <w:p>
-      <w:r>
-        <w:t>A követelmények meghatározása, elemzése és karbantartása a megvalósítandó komplex szoftverrendszerek életciklusában egy kritikus fontosságú feladat, hisz ez a szakasz segít megérteni, és hogy a megrendelő mit is vár el a készítendő rendszertől. A feltárt követelmények alapján döntünk arról, hogy a rendszer megvalósítható-e és hogy megközelítőleg mennyibe fog kerülni a megrendelőnek</w:t>
-      </w:r>
-      <w:r>
-        <w:t>.</w:t>
-      </w:r>
-      <w:r>
-        <w:t xml:space="preserve"> </w:t>
-      </w:r>
-      <w:r>
-        <w:t>A</w:t>
-      </w:r>
-      <w:r>
-        <w:t xml:space="preserve"> szoftver komplexitása is becsülhető általa. Általában a szoftver specifikáció része a szerződésnek. </w:t>
-      </w:r>
-    </w:p>
-    <w:p>
-      <w:r>
-        <w:t xml:space="preserve">Hagyományosan a specifikáció köti össze a felhasználó igényeit és a fejlesztőket, így a kommunikációs szerepe is jelentős. </w:t>
-      </w:r>
-      <w:r>
-        <w:t xml:space="preserve">Amennyiben a rendszer megrendelői mi magunk vagyunk, vagy a kommunikáció igen jó és gyakori a megrendelővel, </w:t>
-      </w:r>
-      <w:r>
-        <w:t>illetve egyes metodikákat alkalmazva, a követelmények kifejtése a fejlesztés során több részletben, iteratívan történik.</w:t>
-      </w:r>
-    </w:p>
-    <w:p>
-      <w:pPr>
-        <w:pStyle w:val="Cmsor2"/>
-      </w:pPr>
-      <w:bookmarkStart w:id="23" w:name="_Toc403833879"/>
+      <w:bookmarkStart w:id="30" w:name="_Toc403833885"/>
       <w:r>
         <w:lastRenderedPageBreak/>
-        <w:t>Követelménytervezés</w:t>
-      </w:r>
-      <w:r>
-        <w:t xml:space="preserve"> folyamata</w:t>
-      </w:r>
-      <w:bookmarkEnd w:id="23"/>
-    </w:p>
-    <w:p>
-      <w:r>
-        <w:t>Az a folyamat, melyben felderítjük, elemezzük, dokumentáljuk és ellenőrizzük a szoftverkövetelményeket. Ez a szoftverspecifikáció megalkotásának folyamata, itt készítjük el és tartjuk karban a rendszerkövetelmények dokumentumát.</w:t>
-      </w:r>
-    </w:p>
-    <w:p>
-      <w:r>
-        <w:t>A folyamat négy nagy tevékenységre bontható. Ezek a részfolyamatok a megvalósíthatósági tanulmány elkészítése, a követelmények feltárása és elemzése, a követelmények validálása, illetve azok kezelése és követése.</w:t>
-      </w:r>
+        <w:t>A követelmény feltárás, és kezelés problematikái</w:t>
+      </w:r>
+      <w:bookmarkEnd w:id="30"/>
     </w:p>
     <w:p>
       <w:pPr>
         <w:pStyle w:val="Cmsor3"/>
       </w:pPr>
-      <w:bookmarkStart w:id="24" w:name="_Toc403833880"/>
-      <w:r>
-        <w:t>Megvalósíthatósági tanulmány</w:t>
-      </w:r>
-      <w:r>
-        <w:t xml:space="preserve"> elkészítése</w:t>
-      </w:r>
-      <w:bookmarkEnd w:id="24"/>
-    </w:p>
-    <w:p>
-      <w:r>
-        <w:t xml:space="preserve">Megvizsgálja és becslést ad arról, hogy a rendszerrel kapcsolatos elvárások kielégíthetőek-e az adott szoftveres és hardveres technológiák segítségével. Eldönti, hogy a rendszer költséghatékony-e az adott üzleti szempontokat figyelembe véve, illetve hogy a költségvetési megszorítások mellett kivitelezhető-e. Lehetőség szerint minél inkább gyors, és olcsó folyamatnak kell lennie. A tanulmány elkészítése során kiszámításra kerül egy ROI (Return Of Investment) érték, mely megadja, hogy milyen mértékben és mikor térül meg az elkészítendő rendszer, és mekkora annak az üzleti haszna. A megvalósíthatósági tanulmány információt biztosít a rendszer elkészítésének költséghatékonyságáról. </w:t>
-      </w:r>
-    </w:p>
-    <w:p>
-      <w:r>
-        <w:t>A tanulmány elkészítésének végeztével döntés születik a fejlesztés folytatásáról.</w:t>
-      </w:r>
-      <w:r>
-        <w:t xml:space="preserve"> A megvalósíthatósági jelentés a részfolyamat kimen</w:t>
-      </w:r>
-      <w:r>
-        <w:t>ő dokumentuma, mely tartalmazza a lépésben összegyűjtött fontosabb információkat és döntéseket. Ez után a lépés után következhet a követelmények feltárása részfolyamat</w:t>
-      </w:r>
-      <w:r>
-        <w:t>.</w:t>
+      <w:bookmarkStart w:id="31" w:name="_Toc403833886"/>
+      <w:r>
+        <w:t>A természetes nyelv problémái</w:t>
+      </w:r>
+      <w:bookmarkEnd w:id="31"/>
+    </w:p>
+    <w:p>
+      <w:r>
+        <w:t>A természetesen nyelven írt dokumentumok, mint amilyen lehet a felhasználói követelmények is, számos problémával rendelkeznek. Az egyik ilyen probléma az egyértelműség hiánya. Olykor nehéz a nyelvet pontosan használni, egy dolgot többféleképpen is leírhatunk, és a szavainknak is lehet számos jelentése. A szövegeink emellett terjengőssé is válhatnak, ezzel megnehezítve a lényeges információk kiszűrését. A folyó szövegben összemosódhatnak az egyes követelmények, illetve a különböző típusú, funkcionális és nemfunkcionális követelmények</w:t>
+      </w:r>
+      <w:r>
+        <w:t xml:space="preserve"> keveredhetnek így </w:t>
+      </w:r>
+      <w:r>
+        <w:t xml:space="preserve">nehezebb </w:t>
+      </w:r>
+      <w:r>
+        <w:t xml:space="preserve">ezeket </w:t>
+      </w:r>
+      <w:r>
+        <w:t>elválasztani egymástól.</w:t>
       </w:r>
     </w:p>
     <w:p>
       <w:pPr>
         <w:pStyle w:val="Cmsor3"/>
       </w:pPr>
-      <w:bookmarkStart w:id="25" w:name="_Toc403833881"/>
-      <w:r>
-        <w:t>Követelmény feltárás és elemzés</w:t>
-      </w:r>
-      <w:bookmarkEnd w:id="25"/>
-    </w:p>
-    <w:p>
-      <w:r>
-        <w:t xml:space="preserve">A folyamat során a potenciális felhasználókkal és megrendelőkkel történő megbeszélések, és egyeztetések során, illetve az esetleges már működő rendszerek és folyamatok megfigyelése által az elemzők feltérképezik és megértik a készítendő szoftver követelményeit. Ez a folyamat magában foglalhatja egyes rendszermodellek, </w:t>
-      </w:r>
-      <w:r>
-        <w:t>illetve prototípusok elkészítését, melyek elősegítheti a követelmények pontosabb megértését.</w:t>
-      </w:r>
-    </w:p>
-    <w:p>
-      <w:pPr>
-        <w:pStyle w:val="Cmsor3"/>
-      </w:pPr>
-      <w:bookmarkStart w:id="26" w:name="_Toc403833882"/>
-      <w:r>
-        <w:t>Követelmény specifikációs folyamat</w:t>
-      </w:r>
-      <w:bookmarkEnd w:id="26"/>
-    </w:p>
-    <w:p>
-      <w:r>
-        <w:t>Az elemzési tevékenység során összegyűjtött in</w:t>
-      </w:r>
-      <w:r>
-        <w:t xml:space="preserve">formációk egységes dokumentummá </w:t>
-      </w:r>
-      <w:r>
-        <w:t>történő szerkesztésének folyamata.</w:t>
-      </w:r>
-    </w:p>
-    <w:p>
-      <w:pPr>
-        <w:pStyle w:val="Cmsor3"/>
-      </w:pPr>
-      <w:bookmarkStart w:id="27" w:name="_Toc403833883"/>
-      <w:r>
-        <w:t>Követelmény validáció</w:t>
-      </w:r>
-      <w:bookmarkEnd w:id="27"/>
-    </w:p>
-    <w:p>
-      <w:r>
-        <w:t>A követelmények valószerűségét, konzisztenciáját és teljességét ellenőrző tevékenység.</w:t>
-      </w:r>
-    </w:p>
-    <w:p>
-      <w:pPr>
-        <w:pStyle w:val="Cmsor3"/>
-      </w:pPr>
-      <w:bookmarkStart w:id="28" w:name="_Toc403833884"/>
-      <w:r>
-        <w:lastRenderedPageBreak/>
-        <w:t>Követelmények kezelése</w:t>
-      </w:r>
-      <w:bookmarkEnd w:id="28"/>
-    </w:p>
-    <w:p>
-      <w:pPr>
-        <w:pStyle w:val="Cmsor2"/>
-      </w:pPr>
-      <w:bookmarkStart w:id="29" w:name="_Toc403833885"/>
-      <w:r>
-        <w:t>A követelmény feltárás, és kezelés problematikái</w:t>
-      </w:r>
-      <w:bookmarkEnd w:id="29"/>
-    </w:p>
-    <w:p>
-      <w:pPr>
-        <w:pStyle w:val="Cmsor3"/>
-      </w:pPr>
-      <w:bookmarkStart w:id="30" w:name="_Toc403833886"/>
-      <w:r>
-        <w:t>A természetes nyelv problémái</w:t>
-      </w:r>
-      <w:bookmarkEnd w:id="30"/>
-    </w:p>
-    <w:p>
-      <w:r>
-        <w:t>A természetesen nyelven írt dokumentumok, mint amilyen lehet a felhasználói követelmények is, számos problémával rendelkeznek. Az egyik ilyen probléma az egyértelműség hiánya. Olykor nehéz a nyelvet pontosan használni, egy dolgot többféleképpen is leírhatunk, és a szavainknak is lehet számos jelentése. A szövegeink emellett terjengőssé is válhatnak, ezzel megnehezítve a lényeges információk kiszűrését. A folyó szövegben összemosódhatnak az egyes követelmények, illetve a különböző típusú, funkcionális és nemfunkcionális követelmények</w:t>
-      </w:r>
-      <w:r>
-        <w:t xml:space="preserve"> keveredhetnek így </w:t>
-      </w:r>
-      <w:r>
-        <w:t xml:space="preserve">nehezebb </w:t>
-      </w:r>
-      <w:r>
-        <w:t xml:space="preserve">ezeket </w:t>
-      </w:r>
-      <w:r>
-        <w:t>elválasztani egymástól.</w:t>
-      </w:r>
-    </w:p>
-    <w:p>
-      <w:pPr>
-        <w:pStyle w:val="Cmsor3"/>
-      </w:pPr>
-      <w:bookmarkStart w:id="31" w:name="_Toc403833887"/>
+      <w:bookmarkStart w:id="32" w:name="_Toc403833887"/>
       <w:r>
         <w:t>A természetes nyelv problémáit kiküszöbölendő megfontolások</w:t>
       </w:r>
-      <w:bookmarkEnd w:id="31"/>
+      <w:bookmarkEnd w:id="32"/>
     </w:p>
     <w:p>
       <w:r>
@@ -15213,11 +15322,11 @@
       <w:pPr>
         <w:pStyle w:val="Cmsor2"/>
       </w:pPr>
-      <w:bookmarkStart w:id="32" w:name="_Toc403833888"/>
+      <w:bookmarkStart w:id="33" w:name="_Toc403833888"/>
       <w:r>
         <w:t>A szoftveréletciklus modellek és a követelmények kapcsolata</w:t>
       </w:r>
-      <w:bookmarkEnd w:id="32"/>
+      <w:bookmarkEnd w:id="33"/>
     </w:p>
     <w:p>
       <w:r>
@@ -15237,11 +15346,11 @@
       <w:pPr>
         <w:pStyle w:val="Cmsor3"/>
       </w:pPr>
-      <w:bookmarkStart w:id="33" w:name="_Toc403833889"/>
+      <w:bookmarkStart w:id="34" w:name="_Toc403833889"/>
       <w:r>
         <w:t>A hagyományos megközelítések problémái</w:t>
       </w:r>
-      <w:bookmarkEnd w:id="33"/>
+      <w:bookmarkEnd w:id="34"/>
     </w:p>
     <w:p>
       <w:r>
@@ -15275,11 +15384,11 @@
       <w:pPr>
         <w:pStyle w:val="Cmsor3"/>
       </w:pPr>
-      <w:bookmarkStart w:id="34" w:name="_Toc403833890"/>
+      <w:bookmarkStart w:id="35" w:name="_Toc403833890"/>
       <w:r>
         <w:t>A manapság gyakori módszertanok és a követelmények kapcsolata.</w:t>
       </w:r>
-      <w:bookmarkEnd w:id="34"/>
+      <w:bookmarkEnd w:id="35"/>
     </w:p>
     <w:p>
       <w:r>
@@ -15330,7 +15439,7 @@
       <w:pPr>
         <w:pStyle w:val="Cmsor2"/>
       </w:pPr>
-      <w:bookmarkStart w:id="35" w:name="_Toc403833891"/>
+      <w:bookmarkStart w:id="36" w:name="_Toc403833891"/>
       <w:r>
         <w:lastRenderedPageBreak/>
         <w:t>Követelménymodellezés</w:t>
@@ -15338,17 +15447,17 @@
       <w:r>
         <w:t xml:space="preserve"> UML segítségével</w:t>
       </w:r>
-      <w:bookmarkEnd w:id="35"/>
+      <w:bookmarkEnd w:id="36"/>
     </w:p>
     <w:p>
       <w:pPr>
         <w:pStyle w:val="Cmsor3"/>
       </w:pPr>
-      <w:bookmarkStart w:id="36" w:name="_Toc403833892"/>
+      <w:bookmarkStart w:id="37" w:name="_Toc403833892"/>
       <w:r>
         <w:t>Bevezető gondolatok</w:t>
       </w:r>
-      <w:bookmarkEnd w:id="36"/>
+      <w:bookmarkEnd w:id="37"/>
     </w:p>
     <w:p>
       <w:pPr>
@@ -15363,7 +15472,7 @@
       <w:pPr>
         <w:pStyle w:val="Cmsor3"/>
       </w:pPr>
-      <w:bookmarkStart w:id="37" w:name="_Toc403833893"/>
+      <w:bookmarkStart w:id="38" w:name="_Toc403833893"/>
       <w:r>
         <w:t>Az UML</w:t>
       </w:r>
@@ -15373,7 +15482,7 @@
       <w:r>
         <w:t>bemutatása</w:t>
       </w:r>
-      <w:bookmarkEnd w:id="37"/>
+      <w:bookmarkEnd w:id="38"/>
     </w:p>
     <w:p>
       <w:r>
@@ -15461,7 +15570,7 @@
       <w:pPr>
         <w:pStyle w:val="Cmsor2"/>
       </w:pPr>
-      <w:bookmarkStart w:id="38" w:name="_Toc403833894"/>
+      <w:bookmarkStart w:id="39" w:name="_Toc403833894"/>
       <w:r>
         <w:t xml:space="preserve">Az üzlet </w:t>
       </w:r>
@@ -15471,7 +15580,7 @@
       <w:r>
         <w:t xml:space="preserve"> modellezése UML segítségével</w:t>
       </w:r>
-      <w:bookmarkEnd w:id="38"/>
+      <w:bookmarkEnd w:id="39"/>
     </w:p>
     <w:p>
       <w:pPr>
@@ -15511,24 +15620,24 @@
       <w:r>
         <w:t xml:space="preserve"> </w:t>
       </w:r>
-      <w:bookmarkStart w:id="39" w:name="_Toc403833895"/>
+      <w:bookmarkStart w:id="40" w:name="_Toc403833895"/>
       <w:r>
         <w:t>A</w:t>
       </w:r>
       <w:r>
         <w:t xml:space="preserve"> követelmények modellezése közben használt diagram eszközök</w:t>
       </w:r>
-      <w:bookmarkEnd w:id="39"/>
+      <w:bookmarkEnd w:id="40"/>
     </w:p>
     <w:p>
       <w:pPr>
         <w:pStyle w:val="Cmsor3"/>
       </w:pPr>
-      <w:bookmarkStart w:id="40" w:name="_Toc403833896"/>
+      <w:bookmarkStart w:id="41" w:name="_Toc403833896"/>
       <w:r>
         <w:t>A használati-eset diagram</w:t>
       </w:r>
-      <w:bookmarkEnd w:id="40"/>
+      <w:bookmarkEnd w:id="41"/>
     </w:p>
     <w:p>
       <w:r>
@@ -15594,11 +15703,11 @@
       <w:pPr>
         <w:pStyle w:val="Cmsor3"/>
       </w:pPr>
-      <w:bookmarkStart w:id="41" w:name="_Toc403833897"/>
+      <w:bookmarkStart w:id="42" w:name="_Toc403833897"/>
       <w:r>
         <w:t>A tevékenység diagram</w:t>
       </w:r>
-      <w:bookmarkEnd w:id="41"/>
+      <w:bookmarkEnd w:id="42"/>
     </w:p>
     <w:p>
       <w:r>
@@ -15658,14 +15767,14 @@
       <w:pPr>
         <w:pStyle w:val="Cmsor3"/>
       </w:pPr>
-      <w:bookmarkStart w:id="42" w:name="_Toc403833898"/>
+      <w:bookmarkStart w:id="43" w:name="_Toc403833898"/>
       <w:r>
         <w:t xml:space="preserve">Sztereotípiákkal ellátott </w:t>
       </w:r>
       <w:r>
         <w:t>elemzési osztálydiagram</w:t>
       </w:r>
-      <w:bookmarkEnd w:id="42"/>
+      <w:bookmarkEnd w:id="43"/>
     </w:p>
     <w:p>
       <w:r>
@@ -15767,11 +15876,11 @@
       <w:pPr>
         <w:pStyle w:val="Cmsor3"/>
       </w:pPr>
-      <w:bookmarkStart w:id="43" w:name="_Toc403833899"/>
+      <w:bookmarkStart w:id="44" w:name="_Toc403833899"/>
       <w:r>
         <w:t>Szekvencia diagram</w:t>
       </w:r>
-      <w:bookmarkEnd w:id="43"/>
+      <w:bookmarkEnd w:id="44"/>
     </w:p>
     <w:p>
       <w:r>
@@ -15852,11 +15961,11 @@
       <w:pPr>
         <w:pStyle w:val="Cmsor3"/>
       </w:pPr>
-      <w:bookmarkStart w:id="44" w:name="_Toc403833900"/>
+      <w:bookmarkStart w:id="45" w:name="_Toc403833900"/>
       <w:r>
         <w:t>Együttműködési diagram</w:t>
       </w:r>
-      <w:bookmarkEnd w:id="44"/>
+      <w:bookmarkEnd w:id="45"/>
     </w:p>
     <w:p>
       <w:r>
@@ -15877,11 +15986,11 @@
       <w:pPr>
         <w:pStyle w:val="Cmsor3"/>
       </w:pPr>
-      <w:bookmarkStart w:id="45" w:name="_Toc403833901"/>
+      <w:bookmarkStart w:id="46" w:name="_Toc403833901"/>
       <w:r>
         <w:t>Állapotdiagram</w:t>
       </w:r>
-      <w:bookmarkEnd w:id="45"/>
+      <w:bookmarkEnd w:id="46"/>
     </w:p>
     <w:p>
       <w:pPr>
@@ -15975,11 +16084,11 @@
       <w:pPr>
         <w:pStyle w:val="Cmsor3"/>
       </w:pPr>
-      <w:bookmarkStart w:id="46" w:name="_Toc403833902"/>
+      <w:bookmarkStart w:id="47" w:name="_Toc403833902"/>
       <w:r>
         <w:t>Csomagdiagram</w:t>
       </w:r>
-      <w:bookmarkEnd w:id="46"/>
+      <w:bookmarkEnd w:id="47"/>
     </w:p>
     <w:p>
       <w:r>
@@ -15990,14 +16099,14 @@
       <w:pPr>
         <w:pStyle w:val="Cmsor2"/>
       </w:pPr>
-      <w:bookmarkStart w:id="47" w:name="_Toc403833903"/>
+      <w:bookmarkStart w:id="48" w:name="_Toc403833903"/>
       <w:r>
         <w:t>Az agilis követelménykezelés</w:t>
       </w:r>
       <w:r>
         <w:t xml:space="preserve"> és modellezés</w:t>
       </w:r>
-      <w:bookmarkEnd w:id="47"/>
+      <w:bookmarkEnd w:id="48"/>
     </w:p>
     <w:p>
       <w:r>
@@ -16007,7 +16116,7 @@
         <w:lastRenderedPageBreak/>
         <w:t xml:space="preserve">végrehajtania, és nem azt, hogy a felhasználónak mi a célja, aminek az elérésében a rendszer segíti őt. A terjedelmes több száz oldalnyi formális specifikációk, megnehezítik a teljes kép áttekintését és gyakran túl sok részletet próbálnak meg feltárni. A használati esetek már inkább a felhasználó céljait figyelembe </w:t>
       </w:r>
-      <w:bookmarkStart w:id="48" w:name="_Toc403833904"/>
+      <w:bookmarkStart w:id="49" w:name="_Toc403833904"/>
       <w:r>
         <w:t>véve készülnek, de a használati esetek</w:t>
       </w:r>
@@ -16046,7 +16155,7 @@
       <w:r>
         <w:t>e</w:t>
       </w:r>
-      <w:bookmarkEnd w:id="48"/>
+      <w:bookmarkEnd w:id="49"/>
     </w:p>
     <w:p>
       <w:r>
@@ -16156,7 +16265,7 @@
       <w:pPr>
         <w:pStyle w:val="Cmsor3"/>
       </w:pPr>
-      <w:bookmarkStart w:id="49" w:name="_Toc403833906"/>
+      <w:bookmarkStart w:id="50" w:name="_Toc403833906"/>
       <w:r>
         <w:t>A TDD, DDD</w:t>
       </w:r>
@@ -16166,7 +16275,7 @@
       <w:r>
         <w:t xml:space="preserve"> hármas értelmezése</w:t>
       </w:r>
-      <w:bookmarkEnd w:id="49"/>
+      <w:bookmarkEnd w:id="50"/>
     </w:p>
     <w:p>
       <w:r>
@@ -16365,7 +16474,7 @@
       <w:pPr>
         <w:pStyle w:val="Cmsor3"/>
       </w:pPr>
-      <w:bookmarkStart w:id="50" w:name="_Toc403833908"/>
+      <w:bookmarkStart w:id="51" w:name="_Toc403833908"/>
       <w:r>
         <w:t>G</w:t>
       </w:r>
@@ -16381,7 +16490,7 @@
       <w:r>
         <w:t xml:space="preserve"> követelmények</w:t>
       </w:r>
-      <w:bookmarkEnd w:id="50"/>
+      <w:bookmarkEnd w:id="51"/>
       <w:r>
         <w:t>.</w:t>
       </w:r>
@@ -16727,21 +16836,21 @@
       <w:pPr>
         <w:pStyle w:val="Cmsor2"/>
       </w:pPr>
-      <w:bookmarkStart w:id="51" w:name="_Toc403833909"/>
+      <w:bookmarkStart w:id="52" w:name="_Toc403833909"/>
       <w:r>
         <w:t>Követelmény formátum sablonok</w:t>
       </w:r>
-      <w:bookmarkEnd w:id="51"/>
+      <w:bookmarkEnd w:id="52"/>
     </w:p>
     <w:p>
       <w:pPr>
         <w:pStyle w:val="Cmsor3"/>
       </w:pPr>
-      <w:bookmarkStart w:id="52" w:name="_Toc403833910"/>
+      <w:bookmarkStart w:id="53" w:name="_Toc403833910"/>
       <w:r>
         <w:t>Felhasználói követelmény sablon</w:t>
       </w:r>
-      <w:bookmarkEnd w:id="52"/>
+      <w:bookmarkEnd w:id="53"/>
     </w:p>
     <w:p>
       <w:r>
@@ -16783,11 +16892,11 @@
       <w:pPr>
         <w:pStyle w:val="Cmsor3"/>
       </w:pPr>
-      <w:bookmarkStart w:id="53" w:name="_Toc403833911"/>
+      <w:bookmarkStart w:id="54" w:name="_Toc403833911"/>
       <w:r>
         <w:t>Rendszerkövetelmény sablon</w:t>
       </w:r>
-      <w:bookmarkEnd w:id="53"/>
+      <w:bookmarkEnd w:id="54"/>
     </w:p>
     <w:p>
       <w:r>
@@ -16899,10 +17008,7 @@
           </w:tcPr>
           <w:p>
             <w:r>
-              <w:t>A be</w:t>
-            </w:r>
-            <w:r>
-              <w:t xml:space="preserve"> és a származási helyük leírása.</w:t>
+              <w:t>A be és a származási helyük leírása.</w:t>
             </w:r>
           </w:p>
         </w:tc>
@@ -16990,13 +17096,7 @@
           </w:tcPr>
           <w:p>
             <w:r>
-              <w:t xml:space="preserve">A </w:t>
-            </w:r>
-            <w:r>
-              <w:t>funkció</w:t>
-            </w:r>
-            <w:r>
-              <w:t xml:space="preserve"> meghívásának előfeltétele</w:t>
+              <w:t>A funkció meghívásának előfeltétele</w:t>
             </w:r>
           </w:p>
         </w:tc>
@@ -17018,10 +17118,7 @@
           </w:tcPr>
           <w:p>
             <w:r>
-              <w:t xml:space="preserve">A funkció </w:t>
-            </w:r>
-            <w:r>
-              <w:t>eredményeként előállt utófeltételek</w:t>
+              <w:t>A funkció eredményeként előállt utófeltételek</w:t>
             </w:r>
           </w:p>
         </w:tc>
@@ -17820,11 +17917,11 @@
       <w:pPr>
         <w:pStyle w:val="Cmsor2"/>
       </w:pPr>
-      <w:bookmarkStart w:id="54" w:name="_Toc403833912"/>
+      <w:bookmarkStart w:id="55" w:name="_Toc403833912"/>
       <w:r>
         <w:t>A CASE eszközök</w:t>
       </w:r>
-      <w:bookmarkEnd w:id="54"/>
+      <w:bookmarkEnd w:id="55"/>
     </w:p>
     <w:p>
       <w:r>
@@ -17910,7 +18007,7 @@
       <w:pPr>
         <w:pStyle w:val="Cmsor2"/>
       </w:pPr>
-      <w:bookmarkStart w:id="55" w:name="_Toc403833913"/>
+      <w:bookmarkStart w:id="56" w:name="_Toc403833913"/>
       <w:r>
         <w:t>A s</w:t>
       </w:r>
@@ -17920,7 +18017,7 @@
       <w:r>
         <w:t xml:space="preserve"> általánosságában</w:t>
       </w:r>
-      <w:bookmarkEnd w:id="55"/>
+      <w:bookmarkEnd w:id="56"/>
     </w:p>
     <w:p>
       <w:r>
@@ -17985,11 +18082,11 @@
       <w:pPr>
         <w:pStyle w:val="Cmsor2"/>
       </w:pPr>
-      <w:bookmarkStart w:id="56" w:name="_Toc403833914"/>
+      <w:bookmarkStart w:id="57" w:name="_Toc403833914"/>
       <w:r>
         <w:t>Szövegbányászati előfeldolgozás</w:t>
       </w:r>
-      <w:bookmarkEnd w:id="56"/>
+      <w:bookmarkEnd w:id="57"/>
     </w:p>
     <w:p>
       <w:r>
@@ -18024,7 +18121,7 @@
       <w:pPr>
         <w:pStyle w:val="Cmsor2"/>
       </w:pPr>
-      <w:bookmarkStart w:id="57" w:name="_Toc403833915"/>
+      <w:bookmarkStart w:id="58" w:name="_Toc403833915"/>
       <w:r>
         <w:t xml:space="preserve">Az előfeldolgozás közben </w:t>
       </w:r>
@@ -18040,20 +18137,20 @@
       <w:r>
         <w:t>dokumentumjellemzők</w:t>
       </w:r>
-      <w:bookmarkEnd w:id="57"/>
+      <w:bookmarkEnd w:id="58"/>
     </w:p>
     <w:p>
       <w:pPr>
         <w:pStyle w:val="Cmsor3"/>
       </w:pPr>
-      <w:bookmarkStart w:id="58" w:name="_Toc403833916"/>
+      <w:bookmarkStart w:id="59" w:name="_Toc403833916"/>
       <w:r>
         <w:t xml:space="preserve">A </w:t>
       </w:r>
       <w:r>
         <w:t>dokumentumot hordozó médium</w:t>
       </w:r>
-      <w:bookmarkEnd w:id="58"/>
+      <w:bookmarkEnd w:id="59"/>
     </w:p>
     <w:p>
       <w:r>
@@ -18085,11 +18182,11 @@
       <w:pPr>
         <w:pStyle w:val="Cmsor3"/>
       </w:pPr>
-      <w:bookmarkStart w:id="59" w:name="_Toc403833917"/>
+      <w:bookmarkStart w:id="60" w:name="_Toc403833917"/>
       <w:r>
         <w:t>A dokumentum elérési helye</w:t>
       </w:r>
-      <w:bookmarkEnd w:id="59"/>
+      <w:bookmarkEnd w:id="60"/>
     </w:p>
     <w:p>
       <w:r>
@@ -18112,14 +18209,14 @@
       <w:pPr>
         <w:pStyle w:val="Cmsor3"/>
       </w:pPr>
-      <w:bookmarkStart w:id="60" w:name="_Toc403833918"/>
+      <w:bookmarkStart w:id="61" w:name="_Toc403833918"/>
       <w:r>
         <w:t>A dokumentum m</w:t>
       </w:r>
       <w:r>
         <w:t>érete</w:t>
       </w:r>
-      <w:bookmarkEnd w:id="60"/>
+      <w:bookmarkEnd w:id="61"/>
     </w:p>
     <w:p>
       <w:r>
@@ -18159,7 +18256,7 @@
       <w:pPr>
         <w:pStyle w:val="Cmsor3"/>
       </w:pPr>
-      <w:bookmarkStart w:id="61" w:name="_Toc403833919"/>
+      <w:bookmarkStart w:id="62" w:name="_Toc403833919"/>
       <w:r>
         <w:lastRenderedPageBreak/>
         <w:t xml:space="preserve">A dokumentum </w:t>
@@ -18167,7 +18264,7 @@
       <w:r>
         <w:t>statisztikai jellemzői</w:t>
       </w:r>
-      <w:bookmarkEnd w:id="61"/>
+      <w:bookmarkEnd w:id="62"/>
     </w:p>
     <w:p>
       <w:r>
@@ -18190,7 +18287,7 @@
       <w:pPr>
         <w:pStyle w:val="Cmsor3"/>
       </w:pPr>
-      <w:bookmarkStart w:id="62" w:name="_Toc403833920"/>
+      <w:bookmarkStart w:id="63" w:name="_Toc403833920"/>
       <w:r>
         <w:t>A dokumentummal kapcsolatos m</w:t>
       </w:r>
@@ -18200,7 +18297,7 @@
       <w:r>
         <w:t>ok</w:t>
       </w:r>
-      <w:bookmarkEnd w:id="62"/>
+      <w:bookmarkEnd w:id="63"/>
     </w:p>
     <w:p>
       <w:r>
@@ -18222,14 +18319,14 @@
       <w:pPr>
         <w:pStyle w:val="Cmsor3"/>
       </w:pPr>
-      <w:bookmarkStart w:id="63" w:name="_Toc403833921"/>
+      <w:bookmarkStart w:id="64" w:name="_Toc403833921"/>
       <w:r>
         <w:t>A dokumentum f</w:t>
       </w:r>
       <w:r>
         <w:t>ormátuma</w:t>
       </w:r>
-      <w:bookmarkEnd w:id="63"/>
+      <w:bookmarkEnd w:id="64"/>
     </w:p>
     <w:p>
       <w:r>
@@ -18290,7 +18387,7 @@
       <w:pPr>
         <w:pStyle w:val="Cmsor3"/>
       </w:pPr>
-      <w:bookmarkStart w:id="64" w:name="_Toc403833922"/>
+      <w:bookmarkStart w:id="65" w:name="_Toc403833922"/>
       <w:r>
         <w:lastRenderedPageBreak/>
         <w:t>A dokumentum k</w:t>
@@ -18298,7 +18395,7 @@
       <w:r>
         <w:t>arakterkódolása</w:t>
       </w:r>
-      <w:bookmarkEnd w:id="64"/>
+      <w:bookmarkEnd w:id="65"/>
     </w:p>
     <w:p>
       <w:r>
@@ -18396,21 +18493,21 @@
       <w:pPr>
         <w:pStyle w:val="Cmsor2"/>
       </w:pPr>
-      <w:bookmarkStart w:id="65" w:name="_Toc403833923"/>
+      <w:bookmarkStart w:id="66" w:name="_Toc403833923"/>
       <w:r>
         <w:t>Szövegbányászati modellalkotás</w:t>
       </w:r>
-      <w:bookmarkEnd w:id="65"/>
+      <w:bookmarkEnd w:id="66"/>
     </w:p>
     <w:p>
       <w:pPr>
         <w:pStyle w:val="Cmsor3"/>
       </w:pPr>
-      <w:bookmarkStart w:id="66" w:name="_Toc403833924"/>
+      <w:bookmarkStart w:id="67" w:name="_Toc403833924"/>
       <w:r>
         <w:t>Az ismertebb dokumentum reprezentációs modellek bemutatása</w:t>
       </w:r>
-      <w:bookmarkEnd w:id="66"/>
+      <w:bookmarkEnd w:id="67"/>
     </w:p>
     <w:p>
       <w:r>
@@ -18486,11 +18583,11 @@
       <w:pPr>
         <w:pStyle w:val="Cmsor3"/>
       </w:pPr>
-      <w:bookmarkStart w:id="67" w:name="_Toc403833925"/>
+      <w:bookmarkStart w:id="68" w:name="_Toc403833925"/>
       <w:r>
         <w:t>A vektortér modell</w:t>
       </w:r>
-      <w:bookmarkEnd w:id="67"/>
+      <w:bookmarkEnd w:id="68"/>
     </w:p>
     <w:p>
       <w:r>
@@ -18554,12 +18651,12 @@
       <w:pPr>
         <w:pStyle w:val="Cmsor3"/>
       </w:pPr>
-      <w:bookmarkStart w:id="68" w:name="_Toc403833926"/>
+      <w:bookmarkStart w:id="69" w:name="_Toc403833926"/>
       <w:r>
         <w:lastRenderedPageBreak/>
         <w:t>A szó-dokumentum mátrix jellemző súlyozási sémái</w:t>
       </w:r>
-      <w:bookmarkEnd w:id="68"/>
+      <w:bookmarkEnd w:id="69"/>
     </w:p>
     <w:p>
       <w:r>
@@ -18824,11 +18921,11 @@
       <w:pPr>
         <w:pStyle w:val="Cmsor3"/>
       </w:pPr>
-      <w:bookmarkStart w:id="69" w:name="_Toc403833927"/>
+      <w:bookmarkStart w:id="70" w:name="_Toc403833927"/>
       <w:r>
         <w:t>Módok a szöveg felbontására, illetve a szótár felépítésére</w:t>
       </w:r>
-      <w:bookmarkEnd w:id="69"/>
+      <w:bookmarkEnd w:id="70"/>
     </w:p>
     <w:p>
       <w:r>
@@ -18875,11 +18972,11 @@
       <w:pPr>
         <w:pStyle w:val="Cmsor3"/>
       </w:pPr>
-      <w:bookmarkStart w:id="70" w:name="_Toc403833928"/>
+      <w:bookmarkStart w:id="71" w:name="_Toc403833928"/>
       <w:r>
         <w:t>A strukturális szegmentálás</w:t>
       </w:r>
-      <w:bookmarkEnd w:id="70"/>
+      <w:bookmarkEnd w:id="71"/>
     </w:p>
     <w:p>
       <w:r>
@@ -18902,11 +18999,11 @@
       <w:pPr>
         <w:pStyle w:val="Cmsor3"/>
       </w:pPr>
-      <w:bookmarkStart w:id="71" w:name="_Toc403833929"/>
+      <w:bookmarkStart w:id="72" w:name="_Toc403833929"/>
       <w:r>
         <w:t>Mondatokra bontás</w:t>
       </w:r>
-      <w:bookmarkEnd w:id="71"/>
+      <w:bookmarkEnd w:id="72"/>
     </w:p>
     <w:p>
       <w:r>
@@ -18984,11 +19081,11 @@
       <w:pPr>
         <w:pStyle w:val="Cmsor3"/>
       </w:pPr>
-      <w:bookmarkStart w:id="72" w:name="_Toc403833930"/>
+      <w:bookmarkStart w:id="73" w:name="_Toc403833930"/>
       <w:r>
         <w:t>Tokenizálás</w:t>
       </w:r>
-      <w:bookmarkEnd w:id="72"/>
+      <w:bookmarkEnd w:id="73"/>
     </w:p>
     <w:p>
       <w:r>
@@ -19138,11 +19235,11 @@
       <w:pPr>
         <w:pStyle w:val="Cmsor3"/>
       </w:pPr>
-      <w:bookmarkStart w:id="73" w:name="_Toc403833931"/>
+      <w:bookmarkStart w:id="74" w:name="_Toc403833931"/>
       <w:r>
         <w:t>Stoppszószűrés</w:t>
       </w:r>
-      <w:bookmarkEnd w:id="73"/>
+      <w:bookmarkEnd w:id="74"/>
     </w:p>
     <w:p>
       <w:r>
@@ -19218,7 +19315,7 @@
       <w:pPr>
         <w:pStyle w:val="Cmsor3"/>
       </w:pPr>
-      <w:bookmarkStart w:id="74" w:name="_Toc403833932"/>
+      <w:bookmarkStart w:id="75" w:name="_Toc403833932"/>
       <w:r>
         <w:lastRenderedPageBreak/>
         <w:t>Lemmatizálás és s</w:t>
@@ -19226,7 +19323,7 @@
       <w:r>
         <w:t>zótövezés</w:t>
       </w:r>
-      <w:bookmarkEnd w:id="74"/>
+      <w:bookmarkEnd w:id="75"/>
     </w:p>
     <w:p>
       <w:r>
@@ -19318,11 +19415,11 @@
       <w:pPr>
         <w:pStyle w:val="Cmsor2"/>
       </w:pPr>
-      <w:bookmarkStart w:id="75" w:name="_Toc403833933"/>
+      <w:bookmarkStart w:id="76" w:name="_Toc403833933"/>
       <w:r>
         <w:t>Információkinyerés</w:t>
       </w:r>
-      <w:bookmarkEnd w:id="75"/>
+      <w:bookmarkEnd w:id="76"/>
     </w:p>
     <w:p>
       <w:r>
@@ -19393,11 +19490,11 @@
       <w:pPr>
         <w:pStyle w:val="Cmsor3"/>
       </w:pPr>
-      <w:bookmarkStart w:id="76" w:name="_Toc403833934"/>
+      <w:bookmarkStart w:id="77" w:name="_Toc403833934"/>
       <w:r>
         <w:t>Az információkinyerés összehasonlítása más főbb feladattípusokkal</w:t>
       </w:r>
-      <w:bookmarkEnd w:id="76"/>
+      <w:bookmarkEnd w:id="77"/>
     </w:p>
     <w:p>
       <w:r>
@@ -19449,11 +19546,11 @@
       <w:pPr>
         <w:pStyle w:val="Cmsor2"/>
       </w:pPr>
-      <w:bookmarkStart w:id="77" w:name="_Toc403833935"/>
+      <w:bookmarkStart w:id="78" w:name="_Toc403833935"/>
       <w:r>
         <w:t>Az információkinyerés fontosabb részfeladatai</w:t>
       </w:r>
-      <w:bookmarkEnd w:id="77"/>
+      <w:bookmarkEnd w:id="78"/>
     </w:p>
     <w:p>
       <w:r>
@@ -19476,11 +19573,11 @@
       <w:pPr>
         <w:pStyle w:val="Cmsor3"/>
       </w:pPr>
-      <w:bookmarkStart w:id="78" w:name="_Toc403833936"/>
+      <w:bookmarkStart w:id="79" w:name="_Toc403833936"/>
       <w:r>
         <w:t>A névelem felismerés</w:t>
       </w:r>
-      <w:bookmarkEnd w:id="78"/>
+      <w:bookmarkEnd w:id="79"/>
     </w:p>
     <w:p>
       <w:r>
@@ -19557,11 +19654,11 @@
       <w:pPr>
         <w:pStyle w:val="Cmsor3"/>
       </w:pPr>
-      <w:bookmarkStart w:id="79" w:name="_Toc403833937"/>
+      <w:bookmarkStart w:id="80" w:name="_Toc403833937"/>
       <w:r>
         <w:t>A szereplők azonosítása</w:t>
       </w:r>
-      <w:bookmarkEnd w:id="79"/>
+      <w:bookmarkEnd w:id="80"/>
     </w:p>
     <w:p>
       <w:r>
@@ -19643,11 +19740,11 @@
       <w:pPr>
         <w:pStyle w:val="Cmsor3"/>
       </w:pPr>
-      <w:bookmarkStart w:id="80" w:name="_Toc403833938"/>
+      <w:bookmarkStart w:id="81" w:name="_Toc403833938"/>
       <w:r>
         <w:t>A kereszthivatkozások azonosítása</w:t>
       </w:r>
-      <w:bookmarkEnd w:id="80"/>
+      <w:bookmarkEnd w:id="81"/>
     </w:p>
     <w:p>
       <w:r>
@@ -19670,11 +19767,11 @@
       <w:pPr>
         <w:pStyle w:val="Cmsor3"/>
       </w:pPr>
-      <w:bookmarkStart w:id="81" w:name="_Toc403833939"/>
+      <w:bookmarkStart w:id="82" w:name="_Toc403833939"/>
       <w:r>
         <w:t>A szereplők közti relációk azonosítása</w:t>
       </w:r>
-      <w:bookmarkEnd w:id="81"/>
+      <w:bookmarkEnd w:id="82"/>
     </w:p>
     <w:p>
       <w:r>
@@ -19718,11 +19815,11 @@
       <w:pPr>
         <w:pStyle w:val="Cmsor3"/>
       </w:pPr>
-      <w:bookmarkStart w:id="82" w:name="_Toc403833940"/>
+      <w:bookmarkStart w:id="83" w:name="_Toc403833940"/>
       <w:r>
         <w:t>Események felfedése és illesztése részfeladat</w:t>
       </w:r>
-      <w:bookmarkEnd w:id="82"/>
+      <w:bookmarkEnd w:id="83"/>
     </w:p>
     <w:p>
       <w:r>
@@ -19762,14 +19859,14 @@
       <w:pPr>
         <w:pStyle w:val="Cmsor2"/>
       </w:pPr>
-      <w:bookmarkStart w:id="83" w:name="_Toc403833941"/>
+      <w:bookmarkStart w:id="84" w:name="_Toc403833941"/>
       <w:r>
         <w:t>Az információkinyerés során előfor</w:t>
       </w:r>
       <w:r>
         <w:t>duló főbb nyelvészeti problémák</w:t>
       </w:r>
-      <w:bookmarkEnd w:id="83"/>
+      <w:bookmarkEnd w:id="84"/>
     </w:p>
     <w:p>
       <w:r>
@@ -19876,11 +19973,11 @@
       <w:pPr>
         <w:pStyle w:val="Cmsor2"/>
       </w:pPr>
-      <w:bookmarkStart w:id="84" w:name="_Toc403833942"/>
+      <w:bookmarkStart w:id="85" w:name="_Toc403833942"/>
       <w:r>
         <w:t>A szabály és a statisztika alapú információkinyerési megközelítések összevetése</w:t>
       </w:r>
-      <w:bookmarkEnd w:id="84"/>
+      <w:bookmarkEnd w:id="85"/>
     </w:p>
     <w:p>
       <w:r>
@@ -19998,12 +20095,12 @@
       <w:pPr>
         <w:pStyle w:val="Cmsor3"/>
       </w:pPr>
-      <w:bookmarkStart w:id="85" w:name="_Toc403833943"/>
+      <w:bookmarkStart w:id="86" w:name="_Toc403833943"/>
       <w:r>
         <w:lastRenderedPageBreak/>
         <w:t>A statisztikai megközelítések által használt elterjedt reprezentációs modellek</w:t>
       </w:r>
-      <w:bookmarkEnd w:id="85"/>
+      <w:bookmarkEnd w:id="86"/>
     </w:p>
     <w:p>
       <w:r>
@@ -20042,14 +20139,14 @@
       <w:pPr>
         <w:pStyle w:val="Cmsor2"/>
       </w:pPr>
-      <w:bookmarkStart w:id="86" w:name="_Toc403833944"/>
+      <w:bookmarkStart w:id="87" w:name="_Toc403833944"/>
       <w:r>
         <w:t>További s</w:t>
       </w:r>
       <w:r>
         <w:t>zövegelemzési megfontolások</w:t>
       </w:r>
-      <w:bookmarkEnd w:id="86"/>
+      <w:bookmarkEnd w:id="87"/>
     </w:p>
     <w:p>
       <w:r>
@@ -20112,13 +20209,7 @@
         <w:t>Az ilyen jellegű szöveg analízist az európai hadászati és légi iparban</w:t>
       </w:r>
       <w:r>
-        <w:t xml:space="preserve"> is használatos </w:t>
-      </w:r>
-      <w:r>
-        <w:t>HOOD</w:t>
-      </w:r>
-      <w:r>
-        <w:t xml:space="preserve"> metodológia is alkalmazza</w:t>
+        <w:t xml:space="preserve"> is használatos HOOD metodológia is alkalmazza</w:t>
       </w:r>
       <w:r>
         <w:t>.</w:t>
@@ -20127,13 +20218,7 @@
         <w:t xml:space="preserve"> Booch is Abbott munkájából indult ki és fejlesztette azt tovább saját módszeré</w:t>
       </w:r>
       <w:r>
-        <w:t xml:space="preserve">nek a megalkotása során. Az OMT módszer kezdeti verzióiban is, a fejlesztés első lépéseként, szövegelemzéssel határozták meg a rendszer főbb osztályait, majd a későbbiekben az OMT-II egy megelőző lépésként a használati esetek használatát ajánlotta a </w:t>
-      </w:r>
-      <w:r>
-        <w:t>kiinduló</w:t>
-      </w:r>
-      <w:r>
-        <w:t xml:space="preserve"> szövegek létrehozásának megkönnyítésére.</w:t>
+        <w:t>nek a megalkotása során. Az OMT módszer kezdeti verzióiban is, a fejlesztés első lépéseként, szövegelemzéssel határozták meg a rendszer főbb osztályait, majd a későbbiekben az OMT-II egy megelőző lépésként a használati esetek használatát ajánlotta a kiinduló szövegek létrehozásának megkönnyítésére.</w:t>
       </w:r>
     </w:p>
     <w:p>
@@ -20198,35 +20283,26 @@
         <w:t>.</w:t>
       </w:r>
       <w:r>
+        <w:t xml:space="preserve"> A melléknevek jelenléte, konstansokra vagy az egymás utáni melléknevek enumeráció jellegű adatszerkezetre utalhatnak.</w:t>
+      </w:r>
+    </w:p>
+    <w:p>
+      <w:r>
+        <w:t>Martin</w:t>
+      </w:r>
+      <w:r>
+        <w:t xml:space="preserve"> a névválasztásnál a megoldástartomány neveit részesíti előnyben, de kiemeli, hogy ha nem létezik ilyen, akkor a feladattartomány, azaz a szakirány kifejezései is hasznosak lehetnek, hiszen az ilyen szavak használatakor </w:t>
+      </w:r>
+      <w:r>
+        <w:t xml:space="preserve">a szakirány szakértőivel </w:t>
+      </w:r>
+      <w:bookmarkStart w:id="88" w:name="_Toc403833945"/>
+      <w:r>
+        <w:t>is érdemes lehet konzultálni, ha a fejlesztés során problémába ütközünk.</w:t>
+      </w:r>
+      <w:r>
         <w:t xml:space="preserve"> </w:t>
       </w:r>
-      <w:r>
-        <w:t>A melléknevek jelenléte, konstansokra vagy az egymás utáni melléknevek enumeráció jellegű adatszerkezetre utalhatnak.</w:t>
-      </w:r>
-    </w:p>
-    <w:p>
-      <w:r>
-        <w:t>Martin</w:t>
-      </w:r>
-      <w:r>
-        <w:t xml:space="preserve"> a névválasztásnál a megoldástartomány neveit </w:t>
-      </w:r>
-      <w:r>
-        <w:t>részesíti</w:t>
-      </w:r>
-      <w:r>
-        <w:t xml:space="preserve"> előnyben, de kiemeli, hogy ha nem létezik ilyen, akkor a feladattartomány, azaz a szakirány kifejezései is hasznosak lehetnek, hiszen az ilyen szavak használatakor </w:t>
-      </w:r>
-      <w:r>
-        <w:t xml:space="preserve">a szakirány szakértőivel </w:t>
-      </w:r>
-      <w:bookmarkStart w:id="87" w:name="_Toc403833945"/>
-      <w:r>
-        <w:t>is érdemes lehet konzultálni, ha a fejlesztés során problémába ütközünk.</w:t>
-      </w:r>
-      <w:r>
-        <w:t xml:space="preserve"> </w:t>
-      </w:r>
     </w:p>
     <w:p>
       <w:r>
@@ -20243,13 +20319,13 @@
       <w:r>
         <w:t>Az irodalomkutatás alapján leszűrt tanulságok</w:t>
       </w:r>
-      <w:bookmarkEnd w:id="87"/>
+      <w:bookmarkEnd w:id="88"/>
     </w:p>
     <w:p>
       <w:pPr>
         <w:pStyle w:val="Cmsor3"/>
       </w:pPr>
-      <w:bookmarkStart w:id="88" w:name="_Toc403833946"/>
+      <w:bookmarkStart w:id="89" w:name="_Toc403833946"/>
       <w:r>
         <w:t xml:space="preserve">Milyen lehet egy </w:t>
       </w:r>
@@ -20265,72 +20341,28 @@
       <w:r>
         <w:t>.</w:t>
       </w:r>
-      <w:bookmarkEnd w:id="88"/>
+      <w:bookmarkEnd w:id="89"/>
+    </w:p>
+    <w:p>
+      <w:r>
+        <w:rPr>
+          <w:color w:val="FF0000"/>
+        </w:rPr>
+        <w:t>készit</w:t>
+      </w:r>
     </w:p>
     <w:p>
       <w:pPr>
         <w:pStyle w:val="Cmsor3"/>
       </w:pPr>
-      <w:bookmarkStart w:id="89" w:name="_Toc403833947"/>
-      <w:r>
-        <w:t>Mik lehetnek egy</w:t>
-      </w:r>
-      <w:r>
-        <w:t xml:space="preserve"> modern CASE eszköz</w:t>
-      </w:r>
-      <w:bookmarkEnd w:id="89"/>
-      <w:r>
-        <w:t xml:space="preserve"> főbb tulajdonságai.</w:t>
-      </w:r>
-    </w:p>
-    <w:p>
-      <w:r>
-        <w:t>Véleményem szerint a jövő CASE eszközeinek a csoportos munka támogatására kell törekedniük, illetve arra, hogy a szoftverfejlesztés m</w:t>
-      </w:r>
-      <w:r>
-        <w:t>inél nagyobb területét lefedjék.</w:t>
-      </w:r>
-      <w:r>
-        <w:t xml:space="preserve"> </w:t>
-      </w:r>
-      <w:r>
-        <w:t>Ú</w:t>
-      </w:r>
-      <w:r>
-        <w:t>gy tegyék</w:t>
-      </w:r>
-      <w:r>
-        <w:t xml:space="preserve"> mindezt</w:t>
-      </w:r>
-      <w:r>
-        <w:t>, hogy egymással a lehető legnagyobb összhangban működnek.</w:t>
-      </w:r>
-      <w:r>
-        <w:t xml:space="preserve"> </w:t>
-      </w:r>
-      <w:r>
-        <w:t>E</w:t>
-      </w:r>
-      <w:r>
-        <w:t>mellett a továbbiakban is törekedniük kell</w:t>
-      </w:r>
-      <w:r>
-        <w:t xml:space="preserve"> a munka, minél</w:t>
-      </w:r>
-      <w:r>
-        <w:t xml:space="preserve"> teljesebb, minél hatékonyabb</w:t>
-      </w:r>
-      <w:r>
-        <w:t xml:space="preserve">, a lehető legkevesebb </w:t>
-      </w:r>
-      <w:r>
-        <w:t xml:space="preserve">emberi </w:t>
-      </w:r>
-      <w:r>
-        <w:t>beavatkozást igénylő</w:t>
-      </w:r>
-      <w:r>
-        <w:t>, segítésére.</w:t>
+      <w:bookmarkStart w:id="90" w:name="_Toc403833947"/>
+      <w:r>
+        <w:t>Projektszótárak és szövegszínezés</w:t>
+      </w:r>
+    </w:p>
+    <w:p>
+      <w:r>
+        <w:t>A projectekben érdemes létrehozni, és karban tartani egy olyan ontológiát, azaz értelmező szótárat, ami a rendszerben és annak szöveges dokumentumaiban előforduló legfontosabb szavakat és azok magyarázatát tartalmazza. Érdemes lehet ezeket a szavakat a szövegben megjelölni, és amennyiben a felhasználó ezt igényli, a rendszer megjeleníthetné, az adott szóhoz tartozó értelmezést. A rendszer arra is módot adhatna, hogy a szövegben kijelölt szót az arra jogosult felhasználó felvegye, és az értelmezését megadja. Ilyen módszerrel továbbá meg lehetne jelölni a szövegben előforduló szereplőket, használati eseteket és entitásokat is.</w:t>
       </w:r>
     </w:p>
     <w:p>
@@ -20338,27 +20370,12 @@
         <w:pStyle w:val="Cmsor3"/>
       </w:pPr>
       <w:r>
-        <w:t xml:space="preserve">Az információ </w:t>
-      </w:r>
-      <w:r>
-        <w:t>kinyerés lehetséges megfontolásai az adott feladatkör</w:t>
-      </w:r>
-      <w:r>
-        <w:t>ben</w:t>
-      </w:r>
-    </w:p>
-    <w:p>
-      <w:r>
-        <w:t xml:space="preserve">A </w:t>
-      </w:r>
-      <w:r>
-        <w:t xml:space="preserve">fejlesztés során a felhasznált szövegbányászati keretrendszer segítségével elvégzem a </w:t>
-      </w:r>
-      <w:r>
-        <w:t>szükséges előfeldolgozási lépések</w:t>
-      </w:r>
-      <w:r>
-        <w:t xml:space="preserve">et. Ezek között kiemelt fontosságú a </w:t>
+        <w:t>Az információ kinyerés lehetséges megfontolásai az adott feladatkörben</w:t>
+      </w:r>
+    </w:p>
+    <w:p>
+      <w:r>
+        <w:t xml:space="preserve">A fejlesztés során a felhasznált szövegbányászati keretrendszer segítségével elvégzem a szükséges előfeldolgozási lépéseket. Ezek között kiemelt fontosságú a </w:t>
       </w:r>
       <w:r>
         <w:rPr>
@@ -20366,7 +20383,7 @@
           <w:color w:val="00000A"/>
           <w:sz w:val="22"/>
         </w:rPr>
-        <w:t>szófaji elemzés</w:t>
+        <w:t xml:space="preserve">szófaji elemzés (Part Of Speech Tagging), melyet az irodalomkutatás </w:t>
       </w:r>
       <w:r>
         <w:rPr>
@@ -20374,7 +20391,7 @@
           <w:color w:val="00000A"/>
           <w:sz w:val="22"/>
         </w:rPr>
-        <w:t xml:space="preserve"> (Part Of Speech Tagging), melyet az irodalomkutatás </w:t>
+        <w:t>További szövegelemzési megfontolások</w:t>
       </w:r>
       <w:r>
         <w:rPr>
@@ -20382,7 +20399,7 @@
           <w:color w:val="00000A"/>
           <w:sz w:val="22"/>
         </w:rPr>
-        <w:t>További szövegelemzési megfontolások</w:t>
+        <w:t xml:space="preserve"> alfejezetében tárgyaltak szerint kívánok felhasználni. A felhasználók által karbantartott </w:t>
       </w:r>
       <w:r>
         <w:rPr>
@@ -20390,178 +20407,618 @@
           <w:color w:val="00000A"/>
           <w:sz w:val="22"/>
         </w:rPr>
-        <w:t xml:space="preserve"> alfejezetében tárgyaltak szerint kívánok felhasználni. A felhasználók által karbantartott szakirányú szótárak és a </w:t>
-      </w:r>
-      <w:r>
-        <w:t>tf-idf súlyozás segítségével</w:t>
-      </w:r>
-      <w:r>
-        <w:t xml:space="preserve"> kialakítom a dokumentum </w:t>
-      </w:r>
-      <w:r>
-        <w:t>valószínűleg</w:t>
-      </w:r>
-      <w:r>
-        <w:t xml:space="preserve"> legfontosabb szavainak halmazát, majd ennek a segítségével</w:t>
-      </w:r>
+        <w:lastRenderedPageBreak/>
+        <w:t xml:space="preserve">szakirányú szótárak és a </w:t>
+      </w:r>
+      <w:r>
+        <w:t>tf-idf súlyozás segítségével kialakítom a dokumentum valószínűleg legfontosabb szavainak halmazát, majd ennek a segítségével tesz a szoftver ajánlatot a szerepkörök, az entitások, a főbb osztályok és esetleg az azok közti kapcsolatok modellre történő felvételére. A szoftver ilyen jellegű predikciós képességét egy lehetséges továbbfejlesztés során tovább lehet finomítani, ha a szoftver felhasználói, a saját tapasztalataik alapján szabályokat, illetve kereteket vehetnek fel, a kiválasztás megkönnyítésére. Egy másik későbbi fejlesztési lehetősség, nagy mennyiségű és jó minőségű kész projectekből származó mintaadat megléte mellett, gépi tanulók bevetése.</w:t>
+      </w:r>
+    </w:p>
+    <w:p>
+      <w:pPr>
+        <w:pStyle w:val="Cmsor3"/>
+      </w:pPr>
       <w:r>
         <w:t xml:space="preserve"> </w:t>
       </w:r>
       <w:r>
-        <w:t>tesz</w:t>
+        <w:t>Mik lehetnek egy</w:t>
+      </w:r>
+      <w:r>
+        <w:t xml:space="preserve"> modern CASE eszköz</w:t>
+      </w:r>
+      <w:bookmarkEnd w:id="90"/>
+      <w:r>
+        <w:t xml:space="preserve"> főbb tulajdonságai.</w:t>
+      </w:r>
+    </w:p>
+    <w:p>
+      <w:r>
+        <w:t>Véleményem szerint a jövő CASE eszközeinek a csoportos munka támogatására kell törekedniük, illetve arra, hogy a szoftverfejlesztés m</w:t>
+      </w:r>
+      <w:r>
+        <w:t>inél nagyobb területét lefedjék.</w:t>
       </w:r>
       <w:r>
         <w:t xml:space="preserve"> </w:t>
       </w:r>
       <w:r>
-        <w:t xml:space="preserve">a szoftver </w:t>
-      </w:r>
-      <w:r>
-        <w:t>ajánlatot a szerepkörök,</w:t>
-      </w:r>
-      <w:r>
-        <w:t xml:space="preserve"> az</w:t>
-      </w:r>
-      <w:r>
-        <w:t xml:space="preserve"> entitások,</w:t>
-      </w:r>
-      <w:r>
-        <w:t xml:space="preserve"> a főbb</w:t>
-      </w:r>
-      <w:r>
-        <w:t xml:space="preserve"> osztályok és esetleg az azok közti</w:t>
-      </w:r>
-      <w:r>
-        <w:t xml:space="preserve"> kapcsolatok model</w:t>
-      </w:r>
-      <w:r>
-        <w:t>l</w:t>
-      </w:r>
-      <w:r>
-        <w:t>re való felvételére.</w:t>
-      </w:r>
-      <w:r>
-        <w:t xml:space="preserve"> A szoftver ilyen jellegű predikciós képességét </w:t>
+        <w:t>Ú</w:t>
+      </w:r>
+      <w:r>
+        <w:t>gy tegyék</w:t>
+      </w:r>
+      <w:r>
+        <w:t xml:space="preserve"> mindezt</w:t>
+      </w:r>
+      <w:r>
+        <w:t>, hogy egymással a lehető legnagyobb összhangban működnek.</w:t>
+      </w:r>
+      <w:r>
+        <w:t xml:space="preserve"> </w:t>
+      </w:r>
+      <w:r>
+        <w:t>E</w:t>
+      </w:r>
+      <w:r>
+        <w:t>mellett a továbbiakban is törekedniük kell</w:t>
+      </w:r>
+      <w:r>
+        <w:t xml:space="preserve"> a munka, minél</w:t>
+      </w:r>
+      <w:r>
+        <w:t xml:space="preserve"> teljesebb, minél hatékonyabb</w:t>
+      </w:r>
+      <w:r>
+        <w:t xml:space="preserve">, a lehető legkevesebb </w:t>
+      </w:r>
+      <w:r>
+        <w:t xml:space="preserve">emberi </w:t>
+      </w:r>
+      <w:r>
+        <w:t>beavatkozást igénylő</w:t>
+      </w:r>
+      <w:r>
+        <w:t>, segítésére.</w:t>
+      </w:r>
+    </w:p>
+    <w:p>
+      <w:pPr>
+        <w:pStyle w:val="Cmsor3"/>
+      </w:pPr>
+      <w:r>
+        <w:t>A szöveg-kiegészítésnél</w:t>
+      </w:r>
+      <w:r>
+        <w:t xml:space="preserve"> </w:t>
+      </w:r>
+      <w:r>
+        <w:t>alkalmazható megfontolások</w:t>
+      </w:r>
+    </w:p>
+    <w:p>
+      <w:r>
+        <w:t>A különböző</w:t>
+      </w:r>
+      <w:r>
+        <w:t xml:space="preserve"> szó és</w:t>
+      </w:r>
+      <w:r>
+        <w:t xml:space="preserve"> szöveg kiegészítések</w:t>
+      </w:r>
+      <w:r>
+        <w:t>, vagyis kód kiegészítések</w:t>
+      </w:r>
+      <w:r>
+        <w:t xml:space="preserve"> az elterjedt programozási környezetekben már alap funkcionalitás. Ellenben a </w:t>
+      </w:r>
+      <w:r>
+        <w:t xml:space="preserve">napjainkban elterjedt szövegszerkesztők ezt a funkcionalitást nem támogatják. Valószínűleg ennek oka abban keresendő, hogy míg a programozási nyelvekben a kulcsszavak száma korlátozott, és az értelmesen behelyettesíthető kódrészek számát is korlátozza az adott kontextus, addig a természetes nyelveknél a felhasználó által behelyettesíteni kívánt szavak kiválasztása már </w:t>
+      </w:r>
+      <w:r>
+        <w:t>sokkal összetettebb</w:t>
+      </w:r>
+      <w:r>
+        <w:t xml:space="preserve"> feladat.</w:t>
+      </w:r>
+    </w:p>
+    <w:p>
+      <w:r>
+        <w:t>A természetes szövegek</w:t>
+      </w:r>
+      <w:r>
+        <w:t xml:space="preserve"> szavainak</w:t>
+      </w:r>
+      <w:r>
+        <w:t xml:space="preserve"> kiegészítésének egy kézenfekvő módja lenne, hogy egy adott nyelv összes szavát tároljuk és ezek közül a szavak közül, az adott szóból leütött karakterek alapján, abc sorrendben felajánljuk a szavakat.</w:t>
+      </w:r>
+      <w:r>
+        <w:t xml:space="preserve"> A módszer előnye, hogy mindenképpen képes megfelelő szavakat ajánlani, </w:t>
+      </w:r>
+      <w:r>
+        <w:t>ellenben</w:t>
+      </w:r>
+      <w:r>
+        <w:t xml:space="preserve"> </w:t>
+      </w:r>
+      <w:r>
+        <w:t>e</w:t>
+      </w:r>
+      <w:r>
+        <w:t xml:space="preserve">nnek a megközelítésnek </w:t>
+      </w:r>
+      <w:r>
+        <w:t>számos hátránya van.</w:t>
+      </w:r>
+      <w:r>
+        <w:t xml:space="preserve"> </w:t>
+      </w:r>
+      <w:r>
+        <w:t>A</w:t>
+      </w:r>
+      <w:r>
+        <w:t xml:space="preserve"> nagy mennyiségű szószedetből nehézkes </w:t>
+      </w:r>
+      <w:r>
+        <w:t xml:space="preserve">és </w:t>
+      </w:r>
+      <w:r>
+        <w:t>lassú a kereséses</w:t>
+      </w:r>
+      <w:r>
+        <w:t xml:space="preserve">, ráadásul az ilyen szótárakat létre is kell hozni, karban is kell tartani, ami nagy mennyiségű emberi többletmunkát igényelhet. A megközelítés további problematikája, hogy </w:t>
+      </w:r>
+      <w:r>
+        <w:t xml:space="preserve">az abc sorrend miatt </w:t>
+      </w:r>
+      <w:r>
+        <w:t xml:space="preserve">előfordulhat, hogy a felhasználónak szinte az egész szót végig kell írnia, amire elérkezik a kívánt szóhoz, ezért nem lesz </w:t>
+      </w:r>
+      <w:r>
+        <w:t xml:space="preserve">kellően </w:t>
+      </w:r>
+      <w:r>
+        <w:t>hatékony a szókiegészítés.</w:t>
+      </w:r>
+    </w:p>
+    <w:p>
+      <w:r>
+        <w:t>Egy másik megoldás az, ha az adott szövegben már előforduló szavakból ajánljuk fel az eddig leütött karakter</w:t>
+      </w:r>
+      <w:r>
+        <w:t>sorra</w:t>
+      </w:r>
+      <w:r>
+        <w:t xml:space="preserve"> leginkább illeszkedő szavakat. Ez a megközelítés </w:t>
+      </w:r>
+      <w:r>
+        <w:t xml:space="preserve">előnyös, mert nem igényel szótárkarbantartást és egy jóval kisebb szómennyiségből ajánl fel szavakat, ami gyorsabb és hatékonyabb kiegészítést tesz lehetővé. A </w:t>
+      </w:r>
+      <w:r>
+        <w:t xml:space="preserve">szakmai </w:t>
       </w:r>
       <w:r>
         <w:lastRenderedPageBreak/>
-        <w:t>egy lehetséges továbbfejlesztés során tovább lehet finomítani, ha a</w:t>
-      </w:r>
-      <w:r>
-        <w:t xml:space="preserve"> szoftver felhasználói, a saját tapasztalataik alapján szabályokat, illetve kereteket vehetnek fel</w:t>
-      </w:r>
-      <w:r>
-        <w:t xml:space="preserve">, a kiválasztás megkönnyítésére. Egy </w:t>
-      </w:r>
-      <w:r>
-        <w:t xml:space="preserve">másik </w:t>
-      </w:r>
-      <w:r>
-        <w:t>későbbi</w:t>
-      </w:r>
-      <w:r>
-        <w:t xml:space="preserve"> lehetősség</w:t>
-      </w:r>
-      <w:r>
-        <w:t>, nagy mennyiségű és jó minőségű kész projectekből származó min</w:t>
-      </w:r>
-      <w:r>
-        <w:t>taadat</w:t>
-      </w:r>
-      <w:bookmarkStart w:id="90" w:name="_GoBack"/>
-      <w:bookmarkEnd w:id="90"/>
-      <w:r>
-        <w:t xml:space="preserve"> és </w:t>
-      </w:r>
-      <w:r>
-        <w:t xml:space="preserve">gépi tanulók </w:t>
-      </w:r>
-      <w:r>
-        <w:t>bevetése</w:t>
+        <w:t>szövegekben az irodalm</w:t>
+      </w:r>
+      <w:r>
+        <w:t>i jellegűekénél</w:t>
+      </w:r>
+      <w:r>
+        <w:t xml:space="preserve"> gyakoribb a szóismétlés, így itt még inkább előnyös lehet ez a megközelítés. A módszer hátránya, hogy</w:t>
+      </w:r>
+      <w:r>
+        <w:t xml:space="preserve"> a szövegben még elő nem fordult</w:t>
+      </w:r>
+      <w:r>
+        <w:t xml:space="preserve"> szavakat nem képes felajánlani. Ezt a hátrányt azzal próbálják ellensúlyozni, hogy a rendszer több dokumentumot is képes beolvasni, és így létrehoz egy saját szótárat, </w:t>
+      </w:r>
+      <w:r>
+        <w:t>ezáltal</w:t>
+      </w:r>
+      <w:r>
+        <w:t xml:space="preserve"> egy frissen kezdett dokumentumban is képes ajánlatot tenni a kiegészítésre. Ezt a szótárat, a frissen írt szövegekből nyert új szavak felhasználásával, </w:t>
+      </w:r>
+      <w:r>
+        <w:t xml:space="preserve">a kiegészítő </w:t>
+      </w:r>
+      <w:r>
+        <w:t>folyamatosan frissítheti.</w:t>
+      </w:r>
+      <w:r>
+        <w:t xml:space="preserve"> A módszer egy másik hátránya, különösképpen a gazdag morfológiájú nyelveknél, mint amilyen a magyar nyelv is, hogy a rendszer a már bevitt szómódosulatokat ajánlja fel kiegészítésre, ami gyakran olyan szótöredéket is tartalmaz, amit a felhasználó vissza kell, hogy töröljön. Hasonló módon működik a LibreOffice</w:t>
+      </w:r>
+      <w:r>
+        <w:t xml:space="preserve"> Writer szövegszerkesztő</w:t>
+      </w:r>
+      <w:r>
+        <w:t xml:space="preserve"> </w:t>
+      </w:r>
+      <w:r>
+        <w:t>aktuálisan legfrissebb 4.3.4-es verziójá</w:t>
+      </w:r>
+      <w:r>
+        <w:t>ban megtalálható</w:t>
+      </w:r>
+      <w:r>
+        <w:t xml:space="preserve"> </w:t>
+      </w:r>
+      <w:r>
+        <w:t>opcionálisan aktiválható szó</w:t>
+      </w:r>
+      <w:r>
+        <w:t>kiegészítő</w:t>
+      </w:r>
+      <w:r>
+        <w:t xml:space="preserve"> is, ami az eddig</w:t>
+      </w:r>
+      <w:r>
+        <w:t xml:space="preserve"> a szövegszerkesztővel</w:t>
+      </w:r>
+      <w:r>
+        <w:t xml:space="preserve"> </w:t>
+      </w:r>
+      <w:r>
+        <w:t xml:space="preserve">megnyitott </w:t>
+      </w:r>
+      <w:r>
+        <w:t>szövegek szóhalmazából ajánlja fel az eddigi szókezdemény elejére leginkább illeszthető szavak közül az abc-ben először előfordulót.</w:t>
+      </w:r>
+    </w:p>
+    <w:p>
+      <w:r>
+        <w:t xml:space="preserve">Véleményem szerint, </w:t>
+      </w:r>
+      <w:r>
+        <w:t>a rendszeremben két módszer előnyeit fogom egyesíteni, illetve az abc szerinti sorrendet, egy a szavak fontosságát a dokumentum aktuális felépítése alapján megadni képes heurisztiká</w:t>
+      </w:r>
+      <w:r>
+        <w:t>ra cserélem. Továbbá szavak különböző alakjainak felajánlása előtt, azok szótövét is felajánlom.</w:t>
+      </w:r>
+    </w:p>
+    <w:p>
+      <w:r>
+        <w:t xml:space="preserve"> </w:t>
+      </w:r>
+      <w:r>
+        <w:t>A dokumentum alapszótára az eddigi projectek és szövegek beolvasott egyedi szavaiból fog állni, az eddigi gyakoriságuk szerint súlyozva.</w:t>
+      </w:r>
+      <w:r>
+        <w:t xml:space="preserve"> </w:t>
+      </w:r>
+      <w:r>
+        <w:t>Azon szavak súlyát</w:t>
+      </w:r>
+      <w:r>
+        <w:t>,</w:t>
+      </w:r>
+      <w:r>
+        <w:t xml:space="preserve"> </w:t>
+      </w:r>
+      <w:r>
+        <w:t>melyek az adott projectben is előfordulnak, megemelem.</w:t>
+      </w:r>
+      <w:r>
+        <w:t xml:space="preserve"> Ezután a projecthez tartozó szakirányú szótárban is szereplő kifejezések súlyát </w:t>
+      </w:r>
+      <w:r>
+        <w:t>tovább emelem</w:t>
       </w:r>
       <w:r>
         <w:t>.</w:t>
+      </w:r>
+      <w:r>
+        <w:t xml:space="preserve"> Esetleg az írás környezetében lévő szavakat is tovább súlyozom</w:t>
+      </w:r>
+      <w:r>
+        <w:t>, azon megfontolás alapján, hogy az egymáshoz közeli szövegeknek valószínűleg hasonló a fő témájuk és ez a használt szavakban is megjelenhet</w:t>
+      </w:r>
+      <w:r>
+        <w:t xml:space="preserve">. Amikor az adott szöveg egy </w:t>
+      </w:r>
+      <w:r>
+        <w:t xml:space="preserve">sablon szerint strukturált, akkor a rendszer csak az adott helyre értelmes javaslatokat tegye. Például </w:t>
+      </w:r>
+      <w:r>
+        <w:t>egy User Story</w:t>
+      </w:r>
+      <w:r>
+        <w:t>-ban ahol egy adott helyen csak aktor szerepelhet, ott a rendszer csak a szereplőket ajánlja fel.</w:t>
+      </w:r>
+      <w:r>
+        <w:t xml:space="preserve"> A súlyok meghatározása után a szavaknak meghatározom a szótöveit, illetve az egy tő alá tartozó szavak leghosszabb közös résszavát. A szótövek, megkapják az alá tartozó szavak súlyösszegét. A rendszer először a súlyuk alapján sorba rendezett és </w:t>
+      </w:r>
+      <w:r>
+        <w:t>a felhasználó által elkezdett szókezdeményre leginkább illeszkedő</w:t>
+      </w:r>
+      <w:r>
+        <w:t xml:space="preserve"> szótövek közül ajánlja majd a legnagyobb súlyút, illetve módot ad a lista további szótöveire való ugrásra. A felhasználó újabb karakter leütésével a kiegészítési ajánlatot figyelmen kívül hagyva folytathatja az írást vagy egy </w:t>
+      </w:r>
+      <w:r>
+        <w:t xml:space="preserve">a behelyettesítést kiváltó billentyű lenyomásával, a kívánt szótő beírásra kerül, és felajánlja a rendszer a leghosszabb közös résszót, itt is dönthet úgy a felhasználó, hogy egy másik szóváltozatot ír be, vagy elfogadja a leghosszabb közös résszó behelyettesítését. Ez után a rendszer az eddig használt szavak közül fogja ajánlani a legmagasabb súlyút. Reményeim szerint ezzel a módszerrel </w:t>
+      </w:r>
+      <w:r>
+        <w:lastRenderedPageBreak/>
+        <w:t xml:space="preserve">minimalizálhatom a követelmények leírásához </w:t>
+      </w:r>
+      <w:r>
+        <w:t>a felhasználó által leütni szükséges</w:t>
+      </w:r>
+      <w:r>
+        <w:t xml:space="preserve"> karakterek számát.</w:t>
+      </w:r>
+    </w:p>
+    <w:p>
+      <w:pPr>
+        <w:pStyle w:val="Cmsor3"/>
+      </w:pPr>
+      <w:r>
+        <w:t>A</w:t>
+      </w:r>
+      <w:r>
+        <w:t xml:space="preserve"> modell</w:t>
+      </w:r>
+      <w:r>
+        <w:t xml:space="preserve"> elkészítését segítő módszerek.</w:t>
+      </w:r>
+    </w:p>
+    <w:p>
+      <w:r>
+        <w:t xml:space="preserve">A </w:t>
+      </w:r>
+      <w:r>
+        <w:t>diagramelemek</w:t>
+      </w:r>
+      <w:r>
+        <w:t xml:space="preserve"> </w:t>
+      </w:r>
+      <w:r>
+        <w:t xml:space="preserve">felvételének számos módja lehetséges, a legelterjedtebben használt módszerek egyike a már elkészült modellelemek közül húzd és ejtsd módszerrel, az adott diagramelem, diagramra való felvétele. A másik lehetőség, egy eszköztárról kiválasztható típusú diagramelem sablonjának kitöltése és a felvétele a diagramra. Ilyenkor viszont felmerülhet a kérdés, hogy az így felvett diagramelem új modellelemet is jelent, vagy egy </w:t>
+      </w:r>
+      <w:r>
+        <w:t>már</w:t>
+      </w:r>
+      <w:r>
+        <w:t xml:space="preserve"> létező modellelem adott nézőpontja.</w:t>
+      </w:r>
+    </w:p>
+    <w:p>
+      <w:r>
+        <w:t>A modell</w:t>
+      </w:r>
+      <w:r>
+        <w:t>- és diagram</w:t>
+      </w:r>
+      <w:r>
+        <w:t>elemek felvételekor érdemes lehet használni az előző</w:t>
+      </w:r>
+      <w:r>
+        <w:t xml:space="preserve"> fejezetben tárgyalt strukturált</w:t>
+      </w:r>
+      <w:r>
+        <w:t xml:space="preserve"> </w:t>
+      </w:r>
+      <w:r>
+        <w:t>szöveg kiegészítéséhez hasonló eszközt. Így elősegítvén a projectben szereplő elnevezések konzekvens használatát. A diagramelemek felvételekor, a kiegészítés hatására a rendszer fel is ajánlhatja, hogy az aktuálisan felvett diagramelemet összekapcsolja a neki megfelelő modellelemmel. Amennyiben ezt a javaslatot a felhasználó elutasítja, új modellelem kerül létrehozásra, vagy, ha ez nem valamilyen szabály megsértését eredményezné, a felhasználót figyelmezteti a rendszer. Amennyiben a felhasználó nem a szövegkiegészítést használja, ez az ellenőrzés természetesen a diagramsablon elmentésekor ugyancsak lefut.</w:t>
+      </w:r>
+    </w:p>
+    <w:p>
+      <w:r>
+        <w:t xml:space="preserve">A kiegészítés a különböző modellszinteken fellelhető többletinformációkat is felhasználhatja. Ilyen lehet például, ha van egy </w:t>
+      </w:r>
+      <w:r>
+        <w:t>adott osztály példányának, egy szekvencia diagramon kívánunk üzenetet küldeni, a rendszer kiegészítésre felajánlhatja az adott osztály metódusait, és amennyiben a felhasználó nem ezek közül választ, hanem új változatot vesz fel, a rendszer felveszi azt a modellen, így az osztály diagramon is megjelenhet.</w:t>
+      </w:r>
+    </w:p>
+    <w:p>
+      <w:pPr>
+        <w:pStyle w:val="Cmsor1"/>
+      </w:pPr>
+      <w:r>
+        <w:t>Már létező hasonló jellegű programok vizsgálata</w:t>
+      </w:r>
+    </w:p>
+    <w:p>
+      <w:pPr>
+        <w:pStyle w:val="Cmsor2"/>
+      </w:pPr>
+      <w:r>
+        <w:t>Követelménytámogató programok</w:t>
+      </w:r>
+    </w:p>
+    <w:p/>
+    <w:p>
+      <w:pPr>
+        <w:pStyle w:val="Cmsor2"/>
+      </w:pPr>
+      <w:r>
+        <w:t>Modellező programok</w:t>
+      </w:r>
+    </w:p>
+    <w:p>
+      <w:r>
+        <w:t>Kollaboráció, valós idegűség, modellelemek közti navigáció, tablet támogatás, ergonómia</w:t>
+      </w:r>
+      <w:r>
+        <w:t>, textual analisis, további analízist segítő eszközök</w:t>
+      </w:r>
+    </w:p>
+    <w:p>
+      <w:r>
+        <w:t>Enterprise Architect</w:t>
+      </w:r>
+    </w:p>
+    <w:p>
+      <w:r>
+        <w:t>Altova UModel</w:t>
+      </w:r>
+    </w:p>
+    <w:p>
+      <w:r>
+        <w:lastRenderedPageBreak/>
+        <w:t>Visual Paradigm for UML</w:t>
+      </w:r>
+    </w:p>
+    <w:p>
+      <w:r>
+        <w:t>Poseidon for UML</w:t>
+      </w:r>
+    </w:p>
+    <w:p>
+      <w:r>
+        <w:t>IBM - Rational Rhapsody for Systems Engineers</w:t>
+      </w:r>
+    </w:p>
+    <w:p>
+      <w:r>
+        <w:t>Astah</w:t>
+      </w:r>
+    </w:p>
+    <w:p>
+      <w:r>
+        <w:t>Papyrus</w:t>
+      </w:r>
+    </w:p>
+    <w:p>
+      <w:r>
+        <w:t>ConceptDraw PRO Professional drawing tool</w:t>
       </w:r>
     </w:p>
     <w:p/>
     <w:p/>
-    <w:p>
-      <w:pPr>
-        <w:pStyle w:val="Cmsor3"/>
-      </w:pPr>
-      <w:r>
-        <w:t xml:space="preserve">A szöveg, illetve a modell </w:t>
-      </w:r>
-      <w:r>
-        <w:t>kiegészítés</w:t>
-      </w:r>
-      <w:r>
-        <w:t xml:space="preserve">nél </w:t>
-      </w:r>
-      <w:r>
-        <w:t>alkalmazható megfontolások</w:t>
-      </w:r>
-    </w:p>
-    <w:p>
-      <w:r>
-        <w:t>A különböző</w:t>
-      </w:r>
-      <w:r>
-        <w:t xml:space="preserve"> szó és</w:t>
-      </w:r>
-      <w:r>
-        <w:t xml:space="preserve"> szöveg kiegészítések</w:t>
-      </w:r>
-      <w:r>
-        <w:t>, vagyis kód kiegészítések</w:t>
-      </w:r>
-      <w:r>
-        <w:t xml:space="preserve"> az elterjedt programozási környezetekben már alap funkcionalitás. Ellenben a </w:t>
-      </w:r>
-      <w:r>
-        <w:t xml:space="preserve">napjainkban elterjedt szövegszerkesztők ezt a funkcionalitást nem támogatják. Valószínűleg ennek oka abban keresendő, hogy míg a programozási nyelvekben a kulcsszavak száma korlátozott, és az értelmesen behelyettesíthető kódrészek számát is korlátozza az adott kontextus, addig a természetes nyelveknél a felhasználó által behelyettesíteni kívánt szavak kiválasztása már </w:t>
-      </w:r>
-      <w:r>
-        <w:t>sokkal összetettebb</w:t>
-      </w:r>
-      <w:r>
-        <w:t xml:space="preserve"> feladat.</w:t>
-      </w:r>
-    </w:p>
-    <w:p>
-      <w:r>
-        <w:t>A szövegkiegészítés</w:t>
-      </w:r>
-      <w:r>
-        <w:t xml:space="preserve"> nagy mennyiségű, és ezért nehezen kezelhető</w:t>
-      </w:r>
-    </w:p>
-    <w:p>
-      <w:r>
-        <w:t>Szótövezés, leghosszabb közös résszó, szakirányú szótárak</w:t>
-      </w:r>
-    </w:p>
-    <w:p>
-      <w:r>
-        <w:t>A modellszintek és modelltípusok közti információ felhasználása.</w:t>
-      </w:r>
-    </w:p>
-    <w:p>
-      <w:r>
-        <w:t>Szótövezés + leghosszabb közös részszó-&gt; szövegkiegészítés</w:t>
-      </w:r>
-    </w:p>
-    <w:p>
-      <w:r>
-        <w:t>Szakirányi és project szótár, ontológia -&gt; szöveg kiegészítés/kiemelés</w:t>
-      </w:r>
-    </w:p>
-    <w:p>
-      <w:r>
-        <w:t>//Modell – szókiegészítés</w:t>
-      </w:r>
-    </w:p>
     <w:p/>
+    <w:tbl>
+      <w:tblPr>
+        <w:tblStyle w:val="Rcsostblzat"/>
+        <w:tblW w:w="0" w:type="auto"/>
+        <w:tblLook w:val="04A0" w:firstRow="1" w:lastRow="0" w:firstColumn="1" w:lastColumn="0" w:noHBand="0" w:noVBand="1"/>
+      </w:tblPr>
+      <w:tblGrid>
+        <w:gridCol w:w="2235"/>
+        <w:gridCol w:w="2086"/>
+        <w:gridCol w:w="2161"/>
+        <w:gridCol w:w="2161"/>
+      </w:tblGrid>
+      <w:tr>
+        <w:tc>
+          <w:tcPr>
+            <w:tcW w:w="2235" w:type="dxa"/>
+          </w:tcPr>
+          <w:p>
+            <w:r>
+              <w:t>tulajdonság \ termék</w:t>
+            </w:r>
+          </w:p>
+        </w:tc>
+        <w:tc>
+          <w:tcPr>
+            <w:tcW w:w="2086" w:type="dxa"/>
+          </w:tcPr>
+          <w:p>
+            <w:r>
+              <w:t>Enterprise Architect</w:t>
+            </w:r>
+          </w:p>
+        </w:tc>
+        <w:tc>
+          <w:tcPr>
+            <w:tcW w:w="2161" w:type="dxa"/>
+          </w:tcPr>
+          <w:p/>
+        </w:tc>
+        <w:tc>
+          <w:tcPr>
+            <w:tcW w:w="2161" w:type="dxa"/>
+          </w:tcPr>
+          <w:p>
+            <w:r>
+              <w:t>Visual</w:t>
+            </w:r>
+            <w:r>
+              <w:t xml:space="preserve"> Paradigm</w:t>
+            </w:r>
+          </w:p>
+        </w:tc>
+      </w:tr>
+      <w:tr>
+        <w:tc>
+          <w:tcPr>
+            <w:tcW w:w="2235" w:type="dxa"/>
+          </w:tcPr>
+          <w:p>
+            <w:r>
+              <w:t>Kollaboráció</w:t>
+            </w:r>
+          </w:p>
+        </w:tc>
+        <w:tc>
+          <w:tcPr>
+            <w:tcW w:w="2086" w:type="dxa"/>
+          </w:tcPr>
+          <w:p>
+            <w:r>
+              <w:t>Mergelés</w:t>
+            </w:r>
+          </w:p>
+        </w:tc>
+        <w:tc>
+          <w:tcPr>
+            <w:tcW w:w="2161" w:type="dxa"/>
+          </w:tcPr>
+          <w:p>
+            <w:r>
+              <w:t xml:space="preserve">Valódi </w:t>
+            </w:r>
+          </w:p>
+        </w:tc>
+        <w:tc>
+          <w:tcPr>
+            <w:tcW w:w="2161" w:type="dxa"/>
+          </w:tcPr>
+          <w:p/>
+        </w:tc>
+      </w:tr>
+      <w:tr>
+        <w:tc>
+          <w:tcPr>
+            <w:tcW w:w="2235" w:type="dxa"/>
+          </w:tcPr>
+          <w:p>
+            <w:r>
+              <w:t>Valósidejűség</w:t>
+            </w:r>
+          </w:p>
+        </w:tc>
+        <w:tc>
+          <w:tcPr>
+            <w:tcW w:w="2086" w:type="dxa"/>
+          </w:tcPr>
+          <w:p/>
+        </w:tc>
+        <w:tc>
+          <w:tcPr>
+            <w:tcW w:w="2161" w:type="dxa"/>
+          </w:tcPr>
+          <w:p/>
+        </w:tc>
+        <w:tc>
+          <w:tcPr>
+            <w:tcW w:w="2161" w:type="dxa"/>
+          </w:tcPr>
+          <w:p/>
+        </w:tc>
+      </w:tr>
+    </w:tbl>
+    <w:p/>
+    <w:p>
+      <w:pPr>
+        <w:pStyle w:val="Cmsor2"/>
+      </w:pPr>
+      <w:r>
+        <w:t>Online modellező programok</w:t>
+      </w:r>
+    </w:p>
+    <w:p/>
     <w:p>
       <w:pPr>
         <w:pStyle w:val="Cmsor1"/>
@@ -20607,17 +21064,17 @@
     </w:p>
     <w:p>
       <w:r>
+        <w:t>Könnyen kezelhető és intelligens eszközöket biztosít a követelmény feltárás, elemzés és modellezés megkönnyítésére.</w:t>
+      </w:r>
+    </w:p>
+    <w:p>
+      <w:r>
+        <w:t xml:space="preserve">Módot kell adnia a különböző követelmény- és modell elemek egymáshoz való kapcsolására, és a meghatározott kapcsolatok segítségével történő navigálásra, </w:t>
+      </w:r>
+    </w:p>
+    <w:p>
+      <w:r>
         <w:lastRenderedPageBreak/>
-        <w:t>Könnyen kezelhető és intelligens eszközöket biztosít a követelmény feltárás, elemzés és modellezés megkönnyítésére.</w:t>
-      </w:r>
-    </w:p>
-    <w:p>
-      <w:r>
-        <w:t xml:space="preserve">Módot kell adnia a különböző követelmény- és modell elemek egymáshoz való kapcsolására, és a meghatározott kapcsolatok segítségével történő navigálásra, </w:t>
-      </w:r>
-    </w:p>
-    <w:p>
-      <w:r>
         <w:t>Esetleg jó lenne</w:t>
       </w:r>
       <w:r>
@@ -22190,7 +22647,7 @@
           <w:rPr>
             <w:noProof/>
           </w:rPr>
-          <w:t>64</w:t>
+          <w:t>26</w:t>
         </w:r>
         <w:r>
           <w:fldChar w:fldCharType="end"/>
@@ -24282,7 +24739,7 @@
 </file>
 
 <file path=customXml/itemProps1.xml><?xml version="1.0" encoding="utf-8"?>
-<ds:datastoreItem xmlns:ds="http://schemas.openxmlformats.org/officeDocument/2006/customXml" ds:itemID="{8F9240E9-E963-40EC-B9ED-7F6EE1609A46}">
+<ds:datastoreItem xmlns:ds="http://schemas.openxmlformats.org/officeDocument/2006/customXml" ds:itemID="{3394771D-B706-44D6-8BC1-E4D00701DE80}">
   <ds:schemaRefs>
     <ds:schemaRef ds:uri="http://schemas.openxmlformats.org/officeDocument/2006/bibliography"/>
   </ds:schemaRefs>

</xml_diff>